<commit_message>
Service II files changed
</commit_message>
<xml_diff>
--- a/Project1/Doc_HW1_9839039.docx
+++ b/Project1/Doc_HW1_9839039.docx
@@ -1156,7 +1156,6 @@
         <w:t xml:space="preserve"> = </w:t>
       </w:r>
       <w:proofErr w:type="spellStart"/>
-      <w:proofErr w:type="gramStart"/>
       <w:r>
         <w:rPr>
           <w:color w:val="A9B7C6"/>
@@ -1164,7 +1163,6 @@
         <w:t>sqlalchemy.Table</w:t>
       </w:r>
       <w:proofErr w:type="spellEnd"/>
-      <w:proofErr w:type="gramEnd"/>
       <w:r>
         <w:rPr>
           <w:color w:val="A9B7C6"/>
@@ -1583,7 +1581,6 @@
         </w:rPr>
         <w:t xml:space="preserve">class </w:t>
       </w:r>
-      <w:proofErr w:type="gramStart"/>
       <w:r>
         <w:rPr>
           <w:color w:val="A9B7C6"/>
@@ -1591,7 +1588,6 @@
         <w:t>Upload(</w:t>
       </w:r>
       <w:proofErr w:type="spellStart"/>
-      <w:proofErr w:type="gramEnd"/>
       <w:r>
         <w:rPr>
           <w:color w:val="A9B7C6"/>
@@ -1779,14 +1775,446 @@
         <w:rPr>
           <w:color w:val="FFC66D"/>
         </w:rPr>
-        <w:t>upload_</w:t>
-      </w:r>
-      <w:proofErr w:type="gramStart"/>
+        <w:t>upload_file</w:t>
+      </w:r>
+      <w:proofErr w:type="spellEnd"/>
+      <w:r>
+        <w:rPr>
+          <w:color w:val="A9B7C6"/>
+        </w:rPr>
+        <w:t>(file</w:t>
+      </w:r>
+      <w:r>
+        <w:rPr>
+          <w:color w:val="CC7832"/>
+        </w:rPr>
+        <w:t xml:space="preserve">, </w:t>
+      </w:r>
+      <w:proofErr w:type="spellStart"/>
+      <w:r>
+        <w:rPr>
+          <w:color w:val="A9B7C6"/>
+        </w:rPr>
+        <w:t>object_name</w:t>
+      </w:r>
+      <w:proofErr w:type="spellEnd"/>
+      <w:r>
+        <w:rPr>
+          <w:color w:val="A9B7C6"/>
+        </w:rPr>
+        <w:t>):</w:t>
+      </w:r>
+      <w:r>
+        <w:rPr>
+          <w:color w:val="A9B7C6"/>
+        </w:rPr>
+        <w:br/>
+        <w:t xml:space="preserve">    contents = </w:t>
+      </w:r>
+      <w:proofErr w:type="spellStart"/>
+      <w:r>
+        <w:rPr>
+          <w:color w:val="A9B7C6"/>
+        </w:rPr>
+        <w:t>file.file.read</w:t>
+      </w:r>
+      <w:proofErr w:type="spellEnd"/>
+      <w:r>
+        <w:rPr>
+          <w:color w:val="A9B7C6"/>
+        </w:rPr>
+        <w:t>()</w:t>
+      </w:r>
+      <w:r>
+        <w:rPr>
+          <w:color w:val="A9B7C6"/>
+        </w:rPr>
+        <w:br/>
+        <w:t xml:space="preserve">    </w:t>
+      </w:r>
+      <w:proofErr w:type="spellStart"/>
+      <w:r>
+        <w:rPr>
+          <w:color w:val="A9B7C6"/>
+        </w:rPr>
+        <w:t>bucket.put_object</w:t>
+      </w:r>
+      <w:proofErr w:type="spellEnd"/>
+      <w:r>
+        <w:rPr>
+          <w:color w:val="A9B7C6"/>
+        </w:rPr>
+        <w:t>(</w:t>
+      </w:r>
+      <w:r>
+        <w:rPr>
+          <w:color w:val="A9B7C6"/>
+        </w:rPr>
+        <w:br/>
+        <w:t xml:space="preserve">        </w:t>
+      </w:r>
+      <w:r>
+        <w:rPr>
+          <w:color w:val="AA4926"/>
+        </w:rPr>
+        <w:t>ACL</w:t>
+      </w:r>
+      <w:r>
+        <w:rPr>
+          <w:color w:val="A9B7C6"/>
+        </w:rPr>
+        <w:t>=</w:t>
+      </w:r>
+      <w:r>
+        <w:rPr>
+          <w:color w:val="6A8759"/>
+        </w:rPr>
+        <w:t>'private'</w:t>
+      </w:r>
+      <w:r>
+        <w:rPr>
+          <w:color w:val="CC7832"/>
+        </w:rPr>
+        <w:t>,</w:t>
+      </w:r>
+      <w:r>
+        <w:rPr>
+          <w:color w:val="CC7832"/>
+        </w:rPr>
+        <w:br/>
+        <w:t xml:space="preserve">        </w:t>
+      </w:r>
+      <w:r>
+        <w:rPr>
+          <w:color w:val="AA4926"/>
+        </w:rPr>
+        <w:t>Body</w:t>
+      </w:r>
+      <w:r>
+        <w:rPr>
+          <w:color w:val="A9B7C6"/>
+        </w:rPr>
+        <w:t>=contents</w:t>
+      </w:r>
+      <w:r>
+        <w:rPr>
+          <w:color w:val="CC7832"/>
+        </w:rPr>
+        <w:t>,</w:t>
+      </w:r>
+      <w:r>
+        <w:rPr>
+          <w:color w:val="CC7832"/>
+        </w:rPr>
+        <w:br/>
+        <w:t xml:space="preserve">        </w:t>
+      </w:r>
+      <w:r>
+        <w:rPr>
+          <w:color w:val="AA4926"/>
+        </w:rPr>
+        <w:t>Key</w:t>
+      </w:r>
+      <w:r>
+        <w:rPr>
+          <w:color w:val="A9B7C6"/>
+        </w:rPr>
+        <w:t>=</w:t>
+      </w:r>
+      <w:proofErr w:type="spellStart"/>
+      <w:r>
+        <w:rPr>
+          <w:color w:val="A9B7C6"/>
+        </w:rPr>
+        <w:t>object_name</w:t>
+      </w:r>
+      <w:proofErr w:type="spellEnd"/>
+      <w:r>
+        <w:rPr>
+          <w:color w:val="A9B7C6"/>
+        </w:rPr>
+        <w:br/>
+        <w:t xml:space="preserve">    )</w:t>
+      </w:r>
+      <w:r>
+        <w:rPr>
+          <w:color w:val="A9B7C6"/>
+        </w:rPr>
+        <w:br/>
+        <w:t xml:space="preserve">    </w:t>
+      </w:r>
+      <w:r>
+        <w:rPr>
+          <w:color w:val="8888C6"/>
+        </w:rPr>
+        <w:t>print</w:t>
+      </w:r>
+      <w:r>
+        <w:rPr>
+          <w:color w:val="A9B7C6"/>
+        </w:rPr>
+        <w:t>(</w:t>
+      </w:r>
+      <w:proofErr w:type="spellStart"/>
+      <w:r>
+        <w:rPr>
+          <w:color w:val="6A8759"/>
+        </w:rPr>
+        <w:t>f'INFO</w:t>
+      </w:r>
+      <w:proofErr w:type="spellEnd"/>
+      <w:r>
+        <w:rPr>
+          <w:color w:val="6A8759"/>
+        </w:rPr>
+        <w:t>:     File-</w:t>
+      </w:r>
+      <w:r>
+        <w:rPr>
+          <w:color w:val="CC7832"/>
+        </w:rPr>
+        <w:t>{</w:t>
+      </w:r>
+      <w:proofErr w:type="spellStart"/>
+      <w:r>
+        <w:rPr>
+          <w:color w:val="A9B7C6"/>
+        </w:rPr>
+        <w:t>object_name</w:t>
+      </w:r>
+      <w:proofErr w:type="spellEnd"/>
+      <w:r>
+        <w:rPr>
+          <w:color w:val="CC7832"/>
+        </w:rPr>
+        <w:t>}</w:t>
+      </w:r>
+      <w:r>
+        <w:rPr>
+          <w:color w:val="6A8759"/>
+        </w:rPr>
+        <w:t xml:space="preserve"> uploaded successfully'</w:t>
+      </w:r>
+      <w:r>
+        <w:rPr>
+          <w:color w:val="A9B7C6"/>
+        </w:rPr>
+        <w:t>)</w:t>
+      </w:r>
+    </w:p>
+    <w:p>
+      <w:pPr>
+        <w:bidi/>
+        <w:rPr>
+          <w:rFonts w:cs="B Nazanin"/>
+          <w:sz w:val="28"/>
+          <w:szCs w:val="28"/>
+          <w:rtl/>
+          <w:lang w:bidi="fa-IR"/>
+        </w:rPr>
+      </w:pPr>
+    </w:p>
+    <w:p>
+      <w:pPr>
+        <w:bidi/>
+        <w:rPr>
+          <w:rFonts w:cs="B Nazanin"/>
+          <w:sz w:val="28"/>
+          <w:szCs w:val="28"/>
+          <w:rtl/>
+          <w:lang w:bidi="fa-IR"/>
+        </w:rPr>
+      </w:pPr>
+      <w:r>
+        <w:rPr>
+          <w:rFonts w:cs="B Nazanin"/>
+          <w:sz w:val="28"/>
+          <w:szCs w:val="28"/>
+          <w:lang w:bidi="fa-IR"/>
+        </w:rPr>
+        <w:t>API</w:t>
+      </w:r>
+      <w:r>
+        <w:rPr>
+          <w:rFonts w:cs="B Nazanin" w:hint="cs"/>
+          <w:sz w:val="28"/>
+          <w:szCs w:val="28"/>
+          <w:rtl/>
+          <w:lang w:bidi="fa-IR"/>
+        </w:rPr>
+        <w:t xml:space="preserve"> مربوط به اجرای فایل:</w:t>
+      </w:r>
+    </w:p>
+    <w:p>
+      <w:pPr>
+        <w:bidi/>
+        <w:rPr>
+          <w:rFonts w:cs="B Nazanin"/>
+          <w:sz w:val="28"/>
+          <w:szCs w:val="28"/>
+          <w:rtl/>
+          <w:lang w:bidi="fa-IR"/>
+        </w:rPr>
+      </w:pPr>
+      <w:r>
+        <w:rPr>
+          <w:rFonts w:cs="B Nazanin" w:hint="cs"/>
+          <w:sz w:val="28"/>
+          <w:szCs w:val="28"/>
+          <w:rtl/>
+          <w:lang w:bidi="fa-IR"/>
+        </w:rPr>
+        <w:t xml:space="preserve">برای پیاده سازی این بخش در سرور ریکوئست دیگری در نظر گرفته شد که کاربر با ارسال شناسه فایل مورد نظر با استفاده از متد </w:t>
+      </w:r>
+      <w:r>
+        <w:rPr>
+          <w:rFonts w:cs="B Nazanin"/>
+          <w:sz w:val="28"/>
+          <w:szCs w:val="28"/>
+          <w:lang w:bidi="fa-IR"/>
+        </w:rPr>
+        <w:t>get</w:t>
+      </w:r>
+      <w:r>
+        <w:rPr>
+          <w:rFonts w:cs="B Nazanin" w:hint="cs"/>
+          <w:sz w:val="28"/>
+          <w:szCs w:val="28"/>
+          <w:rtl/>
+          <w:lang w:bidi="fa-IR"/>
+        </w:rPr>
+        <w:t xml:space="preserve"> درخواستش را میفرستد سپس اگر این شناسه در پایگاه موجود نبود ارور میخورد درغیر این صورت چک میکند اگر </w:t>
+      </w:r>
+      <w:r>
+        <w:rPr>
+          <w:rFonts w:cs="B Nazanin"/>
+          <w:sz w:val="28"/>
+          <w:szCs w:val="28"/>
+          <w:lang w:bidi="fa-IR"/>
+        </w:rPr>
+        <w:t>enable</w:t>
+      </w:r>
+      <w:r>
+        <w:rPr>
+          <w:rFonts w:cs="B Nazanin" w:hint="cs"/>
+          <w:sz w:val="28"/>
+          <w:szCs w:val="28"/>
+          <w:rtl/>
+          <w:lang w:bidi="fa-IR"/>
+        </w:rPr>
+        <w:t xml:space="preserve"> این فایل برابر با 0 بود به سرویس دوم فرستاده میشود و روندش را آنجا طی میکند در غیر اینصورت پیامی مبنی بر عدم امکان اجرای درخواست کاربر فرستاده میشود:</w:t>
+      </w:r>
+    </w:p>
+    <w:p>
+      <w:pPr>
+        <w:pStyle w:val="HTMLPreformatted"/>
+        <w:shd w:val="clear" w:color="auto" w:fill="2B2B2B"/>
+        <w:rPr>
+          <w:color w:val="A9B7C6"/>
+        </w:rPr>
+      </w:pPr>
+      <w:r>
+        <w:rPr>
+          <w:color w:val="BBB529"/>
+        </w:rPr>
+        <w:t>@app.get</w:t>
+      </w:r>
+      <w:r>
+        <w:rPr>
+          <w:color w:val="A9B7C6"/>
+        </w:rPr>
+        <w:t>(</w:t>
+      </w:r>
+      <w:r>
+        <w:rPr>
+          <w:color w:val="6A8759"/>
+        </w:rPr>
+        <w:t>"/check_email/"</w:t>
+      </w:r>
+      <w:r>
+        <w:rPr>
+          <w:color w:val="A9B7C6"/>
+        </w:rPr>
+        <w:t>)</w:t>
+      </w:r>
+      <w:r>
+        <w:rPr>
+          <w:color w:val="A9B7C6"/>
+        </w:rPr>
+        <w:br/>
+      </w:r>
+      <w:r>
+        <w:rPr>
+          <w:color w:val="CC7832"/>
+        </w:rPr>
+        <w:t xml:space="preserve">async def </w:t>
+      </w:r>
+      <w:proofErr w:type="spellStart"/>
       <w:r>
         <w:rPr>
           <w:color w:val="FFC66D"/>
         </w:rPr>
-        <w:t>file</w:t>
+        <w:t>check_email</w:t>
+      </w:r>
+      <w:proofErr w:type="spellEnd"/>
+      <w:r>
+        <w:rPr>
+          <w:color w:val="A9B7C6"/>
+        </w:rPr>
+        <w:t xml:space="preserve">(id: </w:t>
+      </w:r>
+      <w:r>
+        <w:rPr>
+          <w:color w:val="8888C6"/>
+        </w:rPr>
+        <w:t>int</w:t>
+      </w:r>
+      <w:r>
+        <w:rPr>
+          <w:color w:val="A9B7C6"/>
+        </w:rPr>
+        <w:t>):</w:t>
+      </w:r>
+      <w:r>
+        <w:rPr>
+          <w:color w:val="A9B7C6"/>
+        </w:rPr>
+        <w:br/>
+        <w:t xml:space="preserve">    query = </w:t>
+      </w:r>
+      <w:proofErr w:type="spellStart"/>
+      <w:r>
+        <w:rPr>
+          <w:color w:val="A9B7C6"/>
+        </w:rPr>
+        <w:t>uploads_table.select</w:t>
+      </w:r>
+      <w:proofErr w:type="spellEnd"/>
+      <w:r>
+        <w:rPr>
+          <w:color w:val="A9B7C6"/>
+        </w:rPr>
+        <w:t>().where(uploads_table.c.id == id)</w:t>
+      </w:r>
+      <w:r>
+        <w:rPr>
+          <w:color w:val="A9B7C6"/>
+        </w:rPr>
+        <w:br/>
+        <w:t xml:space="preserve">    result = </w:t>
+      </w:r>
+      <w:r>
+        <w:rPr>
+          <w:color w:val="CC7832"/>
+        </w:rPr>
+        <w:t xml:space="preserve">await </w:t>
+      </w:r>
+      <w:proofErr w:type="spellStart"/>
+      <w:r>
+        <w:rPr>
+          <w:color w:val="A9B7C6"/>
+        </w:rPr>
+        <w:t>database.fetch_one</w:t>
       </w:r>
       <w:proofErr w:type="spellEnd"/>
       <w:r>
@@ -1795,12 +2223,83 @@
         </w:rPr>
         <w:t>(</w:t>
       </w:r>
-      <w:proofErr w:type="gramEnd"/>
-      <w:r>
-        <w:rPr>
-          <w:color w:val="A9B7C6"/>
-        </w:rPr>
-        <w:t>file</w:t>
+      <w:r>
+        <w:rPr>
+          <w:color w:val="AA4926"/>
+        </w:rPr>
+        <w:t>query</w:t>
+      </w:r>
+      <w:r>
+        <w:rPr>
+          <w:color w:val="A9B7C6"/>
+        </w:rPr>
+        <w:t>=query)</w:t>
+      </w:r>
+      <w:r>
+        <w:rPr>
+          <w:color w:val="A9B7C6"/>
+        </w:rPr>
+        <w:br/>
+        <w:t xml:space="preserve">    </w:t>
+      </w:r>
+      <w:r>
+        <w:rPr>
+          <w:color w:val="CC7832"/>
+        </w:rPr>
+        <w:t xml:space="preserve">if not </w:t>
+      </w:r>
+      <w:r>
+        <w:rPr>
+          <w:color w:val="A9B7C6"/>
+        </w:rPr>
+        <w:t>result:</w:t>
+      </w:r>
+      <w:r>
+        <w:rPr>
+          <w:color w:val="A9B7C6"/>
+        </w:rPr>
+        <w:br/>
+        <w:t xml:space="preserve">        </w:t>
+      </w:r>
+      <w:r>
+        <w:rPr>
+          <w:color w:val="CC7832"/>
+        </w:rPr>
+        <w:t xml:space="preserve">raise </w:t>
+      </w:r>
+      <w:proofErr w:type="spellStart"/>
+      <w:r>
+        <w:rPr>
+          <w:color w:val="A9B7C6"/>
+        </w:rPr>
+        <w:t>HTTPException</w:t>
+      </w:r>
+      <w:proofErr w:type="spellEnd"/>
+      <w:r>
+        <w:rPr>
+          <w:color w:val="A9B7C6"/>
+        </w:rPr>
+        <w:t>(</w:t>
+      </w:r>
+      <w:proofErr w:type="spellStart"/>
+      <w:r>
+        <w:rPr>
+          <w:color w:val="AA4926"/>
+        </w:rPr>
+        <w:t>status_code</w:t>
+      </w:r>
+      <w:proofErr w:type="spellEnd"/>
+      <w:r>
+        <w:rPr>
+          <w:color w:val="A9B7C6"/>
+        </w:rPr>
+        <w:t>=</w:t>
+      </w:r>
+      <w:r>
+        <w:rPr>
+          <w:color w:val="6897BB"/>
+        </w:rPr>
+        <w:t>404</w:t>
       </w:r>
       <w:r>
         <w:rPr>
@@ -1808,40 +2307,29 @@
         </w:rPr>
         <w:t xml:space="preserve">, </w:t>
       </w:r>
-      <w:proofErr w:type="spellStart"/>
-      <w:r>
-        <w:rPr>
-          <w:color w:val="A9B7C6"/>
-        </w:rPr>
-        <w:t>object_name</w:t>
-      </w:r>
-      <w:proofErr w:type="spellEnd"/>
-      <w:r>
-        <w:rPr>
-          <w:color w:val="A9B7C6"/>
-        </w:rPr>
-        <w:t>):</w:t>
-      </w:r>
-      <w:r>
-        <w:rPr>
-          <w:color w:val="A9B7C6"/>
-        </w:rPr>
-        <w:br/>
-        <w:t xml:space="preserve">    contents = </w:t>
-      </w:r>
-      <w:proofErr w:type="spellStart"/>
-      <w:r>
-        <w:rPr>
-          <w:color w:val="A9B7C6"/>
-        </w:rPr>
-        <w:t>file.file.read</w:t>
-      </w:r>
-      <w:proofErr w:type="spellEnd"/>
-      <w:r>
-        <w:rPr>
-          <w:color w:val="A9B7C6"/>
-        </w:rPr>
-        <w:t>()</w:t>
+      <w:r>
+        <w:rPr>
+          <w:color w:val="AA4926"/>
+        </w:rPr>
+        <w:t>detail</w:t>
+      </w:r>
+      <w:r>
+        <w:rPr>
+          <w:color w:val="A9B7C6"/>
+        </w:rPr>
+        <w:t>=</w:t>
+      </w:r>
+      <w:r>
+        <w:rPr>
+          <w:color w:val="6A8759"/>
+        </w:rPr>
+        <w:t>"Email not found"</w:t>
+      </w:r>
+      <w:r>
+        <w:rPr>
+          <w:color w:val="A9B7C6"/>
+        </w:rPr>
+        <w:t>)</w:t>
       </w:r>
       <w:r>
         <w:rPr>
@@ -1853,11 +2341,106 @@
       <w:proofErr w:type="spellStart"/>
       <w:r>
         <w:rPr>
-          <w:color w:val="A9B7C6"/>
-        </w:rPr>
-        <w:t>bucket.put_object</w:t>
-      </w:r>
-      <w:proofErr w:type="spellEnd"/>
+          <w:color w:val="CC7832"/>
+        </w:rPr>
+        <w:t>elif</w:t>
+      </w:r>
+      <w:proofErr w:type="spellEnd"/>
+      <w:r>
+        <w:rPr>
+          <w:color w:val="CC7832"/>
+        </w:rPr>
+        <w:t xml:space="preserve"> </w:t>
+      </w:r>
+      <w:r>
+        <w:rPr>
+          <w:color w:val="A9B7C6"/>
+        </w:rPr>
+        <w:t>result[</w:t>
+      </w:r>
+      <w:r>
+        <w:rPr>
+          <w:color w:val="6A8759"/>
+        </w:rPr>
+        <w:t>"enable"</w:t>
+      </w:r>
+      <w:r>
+        <w:rPr>
+          <w:color w:val="A9B7C6"/>
+        </w:rPr>
+        <w:t xml:space="preserve">] == </w:t>
+      </w:r>
+      <w:r>
+        <w:rPr>
+          <w:color w:val="6897BB"/>
+        </w:rPr>
+        <w:t>0</w:t>
+      </w:r>
+      <w:r>
+        <w:rPr>
+          <w:color w:val="A9B7C6"/>
+        </w:rPr>
+        <w:t>:</w:t>
+      </w:r>
+      <w:r>
+        <w:rPr>
+          <w:color w:val="A9B7C6"/>
+        </w:rPr>
+        <w:br/>
+        <w:t xml:space="preserve">        send(id)</w:t>
+      </w:r>
+      <w:r>
+        <w:rPr>
+          <w:rFonts w:hint="cs"/>
+          <w:color w:val="A9B7C6"/>
+          <w:rtl/>
+        </w:rPr>
+        <w:t xml:space="preserve"> </w:t>
+      </w:r>
+      <w:r>
+        <w:rPr>
+          <w:color w:val="A9B7C6"/>
+        </w:rPr>
+        <w:t>#Second Service</w:t>
+      </w:r>
+      <w:r>
+        <w:rPr>
+          <w:color w:val="A9B7C6"/>
+        </w:rPr>
+        <w:br/>
+        <w:t xml:space="preserve">    </w:t>
+      </w:r>
+      <w:r>
+        <w:rPr>
+          <w:color w:val="CC7832"/>
+        </w:rPr>
+        <w:t>else</w:t>
+      </w:r>
+      <w:r>
+        <w:rPr>
+          <w:color w:val="A9B7C6"/>
+        </w:rPr>
+        <w:t>:</w:t>
+      </w:r>
+      <w:r>
+        <w:rPr>
+          <w:color w:val="A9B7C6"/>
+        </w:rPr>
+        <w:br/>
+        <w:t xml:space="preserve">        </w:t>
+      </w:r>
+      <w:r>
+        <w:rPr>
+          <w:color w:val="CC7832"/>
+        </w:rPr>
+        <w:t xml:space="preserve">raise </w:t>
+      </w:r>
+      <w:r>
+        <w:rPr>
+          <w:color w:val="8888C6"/>
+        </w:rPr>
+        <w:t>Exception</w:t>
+      </w:r>
       <w:r>
         <w:rPr>
           <w:color w:val="A9B7C6"/>
@@ -1866,152 +2449,9 @@
       </w:r>
       <w:r>
         <w:rPr>
-          <w:color w:val="A9B7C6"/>
-        </w:rPr>
-        <w:br/>
-        <w:t xml:space="preserve">        </w:t>
-      </w:r>
-      <w:r>
-        <w:rPr>
-          <w:color w:val="AA4926"/>
-        </w:rPr>
-        <w:t>ACL</w:t>
-      </w:r>
-      <w:r>
-        <w:rPr>
-          <w:color w:val="A9B7C6"/>
-        </w:rPr>
-        <w:t>=</w:t>
-      </w:r>
-      <w:r>
-        <w:rPr>
           <w:color w:val="6A8759"/>
         </w:rPr>
-        <w:t>'private'</w:t>
-      </w:r>
-      <w:r>
-        <w:rPr>
-          <w:color w:val="CC7832"/>
-        </w:rPr>
-        <w:t>,</w:t>
-      </w:r>
-      <w:r>
-        <w:rPr>
-          <w:color w:val="CC7832"/>
-        </w:rPr>
-        <w:br/>
-        <w:t xml:space="preserve">        </w:t>
-      </w:r>
-      <w:r>
-        <w:rPr>
-          <w:color w:val="AA4926"/>
-        </w:rPr>
-        <w:t>Body</w:t>
-      </w:r>
-      <w:r>
-        <w:rPr>
-          <w:color w:val="A9B7C6"/>
-        </w:rPr>
-        <w:t>=contents</w:t>
-      </w:r>
-      <w:r>
-        <w:rPr>
-          <w:color w:val="CC7832"/>
-        </w:rPr>
-        <w:t>,</w:t>
-      </w:r>
-      <w:r>
-        <w:rPr>
-          <w:color w:val="CC7832"/>
-        </w:rPr>
-        <w:br/>
-        <w:t xml:space="preserve">        </w:t>
-      </w:r>
-      <w:r>
-        <w:rPr>
-          <w:color w:val="AA4926"/>
-        </w:rPr>
-        <w:t>Key</w:t>
-      </w:r>
-      <w:r>
-        <w:rPr>
-          <w:color w:val="A9B7C6"/>
-        </w:rPr>
-        <w:t>=</w:t>
-      </w:r>
-      <w:proofErr w:type="spellStart"/>
-      <w:r>
-        <w:rPr>
-          <w:color w:val="A9B7C6"/>
-        </w:rPr>
-        <w:t>object_name</w:t>
-      </w:r>
-      <w:proofErr w:type="spellEnd"/>
-      <w:r>
-        <w:rPr>
-          <w:color w:val="A9B7C6"/>
-        </w:rPr>
-        <w:br/>
-        <w:t xml:space="preserve">    )</w:t>
-      </w:r>
-      <w:r>
-        <w:rPr>
-          <w:color w:val="A9B7C6"/>
-        </w:rPr>
-        <w:br/>
-        <w:t xml:space="preserve">    </w:t>
-      </w:r>
-      <w:r>
-        <w:rPr>
-          <w:color w:val="8888C6"/>
-        </w:rPr>
-        <w:t>print</w:t>
-      </w:r>
-      <w:r>
-        <w:rPr>
-          <w:color w:val="A9B7C6"/>
-        </w:rPr>
-        <w:t>(</w:t>
-      </w:r>
-      <w:proofErr w:type="spellStart"/>
-      <w:r>
-        <w:rPr>
-          <w:color w:val="6A8759"/>
-        </w:rPr>
-        <w:t>f'INFO</w:t>
-      </w:r>
-      <w:proofErr w:type="spellEnd"/>
-      <w:r>
-        <w:rPr>
-          <w:color w:val="6A8759"/>
-        </w:rPr>
-        <w:t>:     File-</w:t>
-      </w:r>
-      <w:r>
-        <w:rPr>
-          <w:color w:val="CC7832"/>
-        </w:rPr>
-        <w:t>{</w:t>
-      </w:r>
-      <w:proofErr w:type="spellStart"/>
-      <w:r>
-        <w:rPr>
-          <w:color w:val="A9B7C6"/>
-        </w:rPr>
-        <w:t>object_name</w:t>
-      </w:r>
-      <w:proofErr w:type="spellEnd"/>
-      <w:r>
-        <w:rPr>
-          <w:color w:val="CC7832"/>
-        </w:rPr>
-        <w:t>}</w:t>
-      </w:r>
-      <w:r>
-        <w:rPr>
-          <w:color w:val="6A8759"/>
-        </w:rPr>
-        <w:t xml:space="preserve"> uploaded successfully'</w:t>
+        <w:t>"You cannot request this code"</w:t>
       </w:r>
       <w:r>
         <w:rPr>
@@ -2027,19 +2467,337 @@
           <w:rFonts w:cs="B Nazanin"/>
           <w:sz w:val="28"/>
           <w:szCs w:val="28"/>
-          <w:rtl/>
-          <w:lang w:bidi="fa-IR"/>
-        </w:rPr>
-      </w:pPr>
-    </w:p>
-    <w:p>
-      <w:pPr>
-        <w:bidi/>
-        <w:rPr>
-          <w:rFonts w:cs="B Nazanin"/>
-          <w:sz w:val="28"/>
-          <w:szCs w:val="28"/>
-          <w:rtl/>
+          <w:lang w:bidi="fa-IR"/>
+        </w:rPr>
+      </w:pPr>
+    </w:p>
+    <w:p>
+      <w:pPr>
+        <w:bidi/>
+        <w:rPr>
+          <w:rFonts w:cs="B Nazanin"/>
+          <w:sz w:val="28"/>
+          <w:szCs w:val="28"/>
+          <w:lang w:bidi="fa-IR"/>
+        </w:rPr>
+      </w:pPr>
+    </w:p>
+    <w:p>
+      <w:pPr>
+        <w:bidi/>
+        <w:rPr>
+          <w:rFonts w:cs="B Nazanin"/>
+          <w:sz w:val="28"/>
+          <w:szCs w:val="28"/>
+          <w:lang w:bidi="fa-IR"/>
+        </w:rPr>
+      </w:pPr>
+    </w:p>
+    <w:p>
+      <w:pPr>
+        <w:bidi/>
+        <w:rPr>
+          <w:rFonts w:cs="B Nazanin"/>
+          <w:sz w:val="28"/>
+          <w:szCs w:val="28"/>
+          <w:lang w:bidi="fa-IR"/>
+        </w:rPr>
+      </w:pPr>
+    </w:p>
+    <w:p>
+      <w:pPr>
+        <w:bidi/>
+        <w:rPr>
+          <w:rFonts w:cs="B Nazanin"/>
+          <w:sz w:val="28"/>
+          <w:szCs w:val="28"/>
+          <w:lang w:bidi="fa-IR"/>
+        </w:rPr>
+      </w:pPr>
+    </w:p>
+    <w:p>
+      <w:pPr>
+        <w:bidi/>
+        <w:rPr>
+          <w:rFonts w:cs="B Nazanin"/>
+          <w:sz w:val="28"/>
+          <w:szCs w:val="28"/>
+          <w:lang w:bidi="fa-IR"/>
+        </w:rPr>
+      </w:pPr>
+    </w:p>
+    <w:p>
+      <w:pPr>
+        <w:bidi/>
+        <w:rPr>
+          <w:rFonts w:cs="B Nazanin"/>
+          <w:sz w:val="28"/>
+          <w:szCs w:val="28"/>
+          <w:lang w:bidi="fa-IR"/>
+        </w:rPr>
+      </w:pPr>
+    </w:p>
+    <w:p>
+      <w:pPr>
+        <w:bidi/>
+        <w:rPr>
+          <w:rFonts w:cs="B Nazanin"/>
+          <w:sz w:val="28"/>
+          <w:szCs w:val="28"/>
+          <w:lang w:bidi="fa-IR"/>
+        </w:rPr>
+      </w:pPr>
+    </w:p>
+    <w:p>
+      <w:pPr>
+        <w:bidi/>
+        <w:rPr>
+          <w:rFonts w:cs="B Nazanin"/>
+          <w:sz w:val="28"/>
+          <w:szCs w:val="28"/>
+          <w:lang w:bidi="fa-IR"/>
+        </w:rPr>
+      </w:pPr>
+    </w:p>
+    <w:p>
+      <w:pPr>
+        <w:bidi/>
+        <w:rPr>
+          <w:rFonts w:cs="B Nazanin"/>
+          <w:sz w:val="28"/>
+          <w:szCs w:val="28"/>
+          <w:lang w:bidi="fa-IR"/>
+        </w:rPr>
+      </w:pPr>
+    </w:p>
+    <w:p>
+      <w:pPr>
+        <w:bidi/>
+        <w:rPr>
+          <w:rFonts w:cs="B Nazanin"/>
+          <w:sz w:val="28"/>
+          <w:szCs w:val="28"/>
+          <w:lang w:bidi="fa-IR"/>
+        </w:rPr>
+      </w:pPr>
+    </w:p>
+    <w:p>
+      <w:pPr>
+        <w:bidi/>
+        <w:rPr>
+          <w:rFonts w:cs="B Nazanin"/>
+          <w:sz w:val="28"/>
+          <w:szCs w:val="28"/>
+          <w:lang w:bidi="fa-IR"/>
+        </w:rPr>
+      </w:pPr>
+    </w:p>
+    <w:p>
+      <w:pPr>
+        <w:bidi/>
+        <w:rPr>
+          <w:rFonts w:cs="B Nazanin"/>
+          <w:sz w:val="28"/>
+          <w:szCs w:val="28"/>
+          <w:lang w:bidi="fa-IR"/>
+        </w:rPr>
+      </w:pPr>
+    </w:p>
+    <w:p>
+      <w:pPr>
+        <w:bidi/>
+        <w:rPr>
+          <w:rFonts w:cs="B Nazanin"/>
+          <w:sz w:val="28"/>
+          <w:szCs w:val="28"/>
+          <w:lang w:bidi="fa-IR"/>
+        </w:rPr>
+      </w:pPr>
+    </w:p>
+    <w:p>
+      <w:pPr>
+        <w:bidi/>
+        <w:rPr>
+          <w:rFonts w:cs="B Nazanin"/>
+          <w:sz w:val="28"/>
+          <w:szCs w:val="28"/>
+          <w:lang w:bidi="fa-IR"/>
+        </w:rPr>
+      </w:pPr>
+    </w:p>
+    <w:p>
+      <w:pPr>
+        <w:bidi/>
+        <w:rPr>
+          <w:rFonts w:cs="B Nazanin"/>
+          <w:sz w:val="28"/>
+          <w:szCs w:val="28"/>
+          <w:lang w:bidi="fa-IR"/>
+        </w:rPr>
+      </w:pPr>
+    </w:p>
+    <w:p>
+      <w:pPr>
+        <w:bidi/>
+        <w:rPr>
+          <w:rFonts w:cs="B Nazanin"/>
+          <w:sz w:val="28"/>
+          <w:szCs w:val="28"/>
+          <w:lang w:bidi="fa-IR"/>
+        </w:rPr>
+      </w:pPr>
+    </w:p>
+    <w:p>
+      <w:pPr>
+        <w:bidi/>
+        <w:rPr>
+          <w:rFonts w:cs="B Nazanin"/>
+          <w:sz w:val="28"/>
+          <w:szCs w:val="28"/>
+          <w:lang w:bidi="fa-IR"/>
+        </w:rPr>
+      </w:pPr>
+    </w:p>
+    <w:p>
+      <w:pPr>
+        <w:bidi/>
+        <w:rPr>
+          <w:rFonts w:cs="B Nazanin"/>
+          <w:sz w:val="28"/>
+          <w:szCs w:val="28"/>
+          <w:lang w:bidi="fa-IR"/>
+        </w:rPr>
+      </w:pPr>
+    </w:p>
+    <w:p>
+      <w:pPr>
+        <w:bidi/>
+        <w:rPr>
+          <w:rFonts w:cs="B Nazanin"/>
+          <w:sz w:val="28"/>
+          <w:szCs w:val="28"/>
+          <w:lang w:bidi="fa-IR"/>
+        </w:rPr>
+      </w:pPr>
+    </w:p>
+    <w:p>
+      <w:pPr>
+        <w:bidi/>
+        <w:rPr>
+          <w:rFonts w:cs="B Nazanin"/>
+          <w:sz w:val="28"/>
+          <w:szCs w:val="28"/>
+          <w:lang w:bidi="fa-IR"/>
+        </w:rPr>
+      </w:pPr>
+    </w:p>
+    <w:p>
+      <w:pPr>
+        <w:bidi/>
+        <w:rPr>
+          <w:rFonts w:cs="B Nazanin"/>
+          <w:sz w:val="28"/>
+          <w:szCs w:val="28"/>
+          <w:lang w:bidi="fa-IR"/>
+        </w:rPr>
+      </w:pPr>
+    </w:p>
+    <w:p>
+      <w:pPr>
+        <w:bidi/>
+        <w:rPr>
+          <w:rFonts w:cs="B Nazanin"/>
+          <w:sz w:val="28"/>
+          <w:szCs w:val="28"/>
+          <w:lang w:bidi="fa-IR"/>
+        </w:rPr>
+      </w:pPr>
+    </w:p>
+    <w:p>
+      <w:pPr>
+        <w:bidi/>
+        <w:rPr>
+          <w:rFonts w:cs="B Nazanin"/>
+          <w:sz w:val="28"/>
+          <w:szCs w:val="28"/>
+          <w:lang w:bidi="fa-IR"/>
+        </w:rPr>
+      </w:pPr>
+    </w:p>
+    <w:p>
+      <w:pPr>
+        <w:bidi/>
+        <w:rPr>
+          <w:rFonts w:cs="B Nazanin"/>
+          <w:sz w:val="28"/>
+          <w:szCs w:val="28"/>
+          <w:lang w:bidi="fa-IR"/>
+        </w:rPr>
+      </w:pPr>
+    </w:p>
+    <w:p>
+      <w:pPr>
+        <w:bidi/>
+        <w:rPr>
+          <w:rFonts w:cs="B Nazanin"/>
+          <w:sz w:val="28"/>
+          <w:szCs w:val="28"/>
+          <w:lang w:bidi="fa-IR"/>
+        </w:rPr>
+      </w:pPr>
+    </w:p>
+    <w:p>
+      <w:pPr>
+        <w:bidi/>
+        <w:rPr>
+          <w:rFonts w:cs="B Nazanin"/>
+          <w:sz w:val="28"/>
+          <w:szCs w:val="28"/>
+          <w:lang w:bidi="fa-IR"/>
+        </w:rPr>
+      </w:pPr>
+    </w:p>
+    <w:p>
+      <w:pPr>
+        <w:bidi/>
+        <w:rPr>
+          <w:rFonts w:cs="B Nazanin"/>
+          <w:sz w:val="28"/>
+          <w:szCs w:val="28"/>
+          <w:lang w:bidi="fa-IR"/>
+        </w:rPr>
+      </w:pPr>
+    </w:p>
+    <w:p>
+      <w:pPr>
+        <w:bidi/>
+        <w:rPr>
+          <w:rFonts w:cs="B Nazanin+ Bold"/>
+          <w:sz w:val="28"/>
+          <w:szCs w:val="28"/>
+          <w:rtl/>
+          <w:lang w:bidi="fa-IR"/>
+        </w:rPr>
+      </w:pPr>
+      <w:r>
+        <w:rPr>
+          <w:rFonts w:cs="B Nazanin+ Bold" w:hint="cs"/>
+          <w:sz w:val="28"/>
+          <w:szCs w:val="28"/>
+          <w:rtl/>
+          <w:lang w:bidi="fa-IR"/>
+        </w:rPr>
+        <w:lastRenderedPageBreak/>
+        <w:t>سرویس دوم</w:t>
+      </w:r>
+    </w:p>
+    <w:p>
+      <w:pPr>
+        <w:bidi/>
+        <w:rPr>
+          <w:rFonts w:cs="B Nazanin" w:hint="cs"/>
+          <w:sz w:val="28"/>
+          <w:szCs w:val="28"/>
           <w:lang w:bidi="fa-IR"/>
         </w:rPr>
       </w:pPr>
@@ -2060,20 +2818,8 @@
           <w:rtl/>
           <w:lang w:bidi="fa-IR"/>
         </w:rPr>
-        <w:t xml:space="preserve"> مربوط به اجرای فایل:</w:t>
-      </w:r>
-    </w:p>
-    <w:p>
-      <w:pPr>
-        <w:bidi/>
-        <w:rPr>
-          <w:rFonts w:cs="Calibri" w:hint="cs"/>
-          <w:sz w:val="28"/>
-          <w:szCs w:val="28"/>
-          <w:rtl/>
-          <w:lang w:bidi="fa-IR"/>
-        </w:rPr>
-      </w:pPr>
+        <w:t xml:space="preserve"> سوم از سرویس اول درصورت مطابقت درخواست کاربر با شرایط خواسته شده </w:t>
+      </w:r>
     </w:p>
     <w:sectPr>
       <w:headerReference w:type="default" r:id="rId7"/>

</xml_diff>

<commit_message>
service 2 - all is fine but DB Async error
</commit_message>
<xml_diff>
--- a/Project1/Doc_HW1_9839039.docx
+++ b/Project1/Doc_HW1_9839039.docx
@@ -2798,6 +2798,7 @@
           <w:rFonts w:cs="B Nazanin" w:hint="cs"/>
           <w:sz w:val="28"/>
           <w:szCs w:val="28"/>
+          <w:rtl/>
           <w:lang w:bidi="fa-IR"/>
         </w:rPr>
       </w:pPr>
@@ -2819,6 +2820,75 @@
           <w:lang w:bidi="fa-IR"/>
         </w:rPr>
         <w:t xml:space="preserve"> سوم از سرویس اول درصورت مطابقت درخواست کاربر با شرایط خواسته شده </w:t>
+      </w:r>
+      <w:r>
+        <w:rPr>
+          <w:rFonts w:cs="B Nazanin" w:hint="cs"/>
+          <w:sz w:val="28"/>
+          <w:szCs w:val="28"/>
+          <w:rtl/>
+          <w:lang w:bidi="fa-IR"/>
+        </w:rPr>
+        <w:t xml:space="preserve">یک شناسا یکتا را به سرویس  </w:t>
+      </w:r>
+      <w:r>
+        <w:rPr>
+          <w:rFonts w:cs="B Nazanin"/>
+          <w:sz w:val="28"/>
+          <w:szCs w:val="28"/>
+          <w:lang w:bidi="fa-IR"/>
+        </w:rPr>
+        <w:t>RabbitMQ</w:t>
+      </w:r>
+      <w:r>
+        <w:rPr>
+          <w:rFonts w:cs="B Nazanin" w:hint="cs"/>
+          <w:sz w:val="28"/>
+          <w:szCs w:val="28"/>
+          <w:rtl/>
+          <w:lang w:bidi="fa-IR"/>
+        </w:rPr>
+        <w:t xml:space="preserve"> میفرستد و این شناسه در صف </w:t>
+      </w:r>
+      <w:r>
+        <w:rPr>
+          <w:rFonts w:cs="B Nazanin"/>
+          <w:sz w:val="28"/>
+          <w:szCs w:val="28"/>
+          <w:lang w:bidi="fa-IR"/>
+        </w:rPr>
+        <w:t>emails</w:t>
+      </w:r>
+      <w:r>
+        <w:rPr>
+          <w:rFonts w:cs="B Nazanin" w:hint="cs"/>
+          <w:sz w:val="28"/>
+          <w:szCs w:val="28"/>
+          <w:rtl/>
+          <w:lang w:bidi="fa-IR"/>
+        </w:rPr>
+        <w:t xml:space="preserve"> قرار میگیرد، حالا سرویس دوم باید این شناسه هارا از این صف بخواند، سطر مربوط به آن را از جدول </w:t>
+      </w:r>
+      <w:proofErr w:type="spellStart"/>
+      <w:r>
+        <w:rPr>
+          <w:rFonts w:cs="B Nazanin"/>
+          <w:sz w:val="28"/>
+          <w:szCs w:val="28"/>
+          <w:lang w:bidi="fa-IR"/>
+        </w:rPr>
+        <w:t>uploads_table</w:t>
+      </w:r>
+      <w:proofErr w:type="spellEnd"/>
+      <w:r>
+        <w:rPr>
+          <w:rFonts w:cs="B Nazanin" w:hint="cs"/>
+          <w:sz w:val="28"/>
+          <w:szCs w:val="28"/>
+          <w:rtl/>
+          <w:lang w:bidi="fa-IR"/>
+        </w:rPr>
+        <w:t xml:space="preserve"> از پایگاه داده استخراج کند </w:t>
       </w:r>
     </w:p>
     <w:sectPr>
@@ -2889,7 +2959,7 @@
       <w:pStyle w:val="Header"/>
       <w:bidi/>
       <w:rPr>
-        <w:rFonts w:cs="B Nazanin" w:hint="cs"/>
+        <w:rFonts w:cs="B Nazanin"/>
         <w:b/>
         <w:bCs/>
         <w:sz w:val="24"/>

</xml_diff>

<commit_message>
service 2 - completed
</commit_message>
<xml_diff>
--- a/Project1/Doc_HW1_9839039.docx
+++ b/Project1/Doc_HW1_9839039.docx
@@ -1156,6 +1156,7 @@
         <w:t xml:space="preserve"> = </w:t>
       </w:r>
       <w:proofErr w:type="spellStart"/>
+      <w:proofErr w:type="gramStart"/>
       <w:r>
         <w:rPr>
           <w:color w:val="A9B7C6"/>
@@ -1163,6 +1164,7 @@
         <w:t>sqlalchemy.Table</w:t>
       </w:r>
       <w:proofErr w:type="spellEnd"/>
+      <w:proofErr w:type="gramEnd"/>
       <w:r>
         <w:rPr>
           <w:color w:val="A9B7C6"/>
@@ -1581,6 +1583,7 @@
         </w:rPr>
         <w:t xml:space="preserve">class </w:t>
       </w:r>
+      <w:proofErr w:type="gramStart"/>
       <w:r>
         <w:rPr>
           <w:color w:val="A9B7C6"/>
@@ -1588,6 +1591,7 @@
         <w:t>Upload(</w:t>
       </w:r>
       <w:proofErr w:type="spellStart"/>
+      <w:proofErr w:type="gramEnd"/>
       <w:r>
         <w:rPr>
           <w:color w:val="A9B7C6"/>
@@ -2154,14 +2158,28 @@
         <w:rPr>
           <w:color w:val="FFC66D"/>
         </w:rPr>
-        <w:t>check_email</w:t>
-      </w:r>
-      <w:proofErr w:type="spellEnd"/>
-      <w:r>
-        <w:rPr>
-          <w:color w:val="A9B7C6"/>
-        </w:rPr>
-        <w:t xml:space="preserve">(id: </w:t>
+        <w:t>check_</w:t>
+      </w:r>
+      <w:proofErr w:type="gramStart"/>
+      <w:r>
+        <w:rPr>
+          <w:color w:val="FFC66D"/>
+        </w:rPr>
+        <w:t>email</w:t>
+      </w:r>
+      <w:proofErr w:type="spellEnd"/>
+      <w:r>
+        <w:rPr>
+          <w:color w:val="A9B7C6"/>
+        </w:rPr>
+        <w:t>(</w:t>
+      </w:r>
+      <w:proofErr w:type="gramEnd"/>
+      <w:r>
+        <w:rPr>
+          <w:color w:val="A9B7C6"/>
+        </w:rPr>
+        <w:t xml:space="preserve">id: </w:t>
       </w:r>
       <w:r>
         <w:rPr>
@@ -2795,21 +2813,31 @@
       <w:pPr>
         <w:bidi/>
         <w:rPr>
+          <w:rFonts w:cs="B Nazanin"/>
+          <w:sz w:val="28"/>
+          <w:szCs w:val="28"/>
+          <w:rtl/>
+          <w:lang w:bidi="fa-IR"/>
+        </w:rPr>
+      </w:pPr>
+      <w:r>
+        <w:rPr>
+          <w:rFonts w:cs="B Nazanin"/>
+          <w:sz w:val="28"/>
+          <w:szCs w:val="28"/>
+          <w:lang w:bidi="fa-IR"/>
+        </w:rPr>
+        <w:t>API</w:t>
+      </w:r>
+      <w:r>
+        <w:rPr>
           <w:rFonts w:cs="B Nazanin" w:hint="cs"/>
           <w:sz w:val="28"/>
           <w:szCs w:val="28"/>
           <w:rtl/>
           <w:lang w:bidi="fa-IR"/>
         </w:rPr>
-      </w:pPr>
-      <w:r>
-        <w:rPr>
-          <w:rFonts w:cs="B Nazanin"/>
-          <w:sz w:val="28"/>
-          <w:szCs w:val="28"/>
-          <w:lang w:bidi="fa-IR"/>
-        </w:rPr>
-        <w:t>API</w:t>
+        <w:t xml:space="preserve"> سوم از سرویس اول درصورت مطابقت درخواست کاربر با شرایط خواسته شده </w:t>
       </w:r>
       <w:r>
         <w:rPr>
@@ -2819,8 +2847,9 @@
           <w:rtl/>
           <w:lang w:bidi="fa-IR"/>
         </w:rPr>
-        <w:t xml:space="preserve"> سوم از سرویس اول درصورت مطابقت درخواست کاربر با شرایط خواسته شده </w:t>
-      </w:r>
+        <w:t xml:space="preserve">یک شناسا یکتا را به </w:t>
+      </w:r>
+      <w:proofErr w:type="gramStart"/>
       <w:r>
         <w:rPr>
           <w:rFonts w:cs="B Nazanin" w:hint="cs"/>
@@ -2829,7 +2858,7 @@
           <w:rtl/>
           <w:lang w:bidi="fa-IR"/>
         </w:rPr>
-        <w:t xml:space="preserve">یک شناسا یکتا را به سرویس  </w:t>
+        <w:t xml:space="preserve">سرویس  </w:t>
       </w:r>
       <w:r>
         <w:rPr>
@@ -2840,6 +2869,7 @@
         </w:rPr>
         <w:t>RabbitMQ</w:t>
       </w:r>
+      <w:proofErr w:type="gramEnd"/>
       <w:r>
         <w:rPr>
           <w:rFonts w:cs="B Nazanin" w:hint="cs"/>
@@ -2890,6 +2920,2152 @@
         </w:rPr>
         <w:t xml:space="preserve"> از پایگاه داده استخراج کند </w:t>
       </w:r>
+      <w:r>
+        <w:rPr>
+          <w:rFonts w:cs="B Nazanin" w:hint="cs"/>
+          <w:sz w:val="28"/>
+          <w:szCs w:val="28"/>
+          <w:rtl/>
+          <w:lang w:bidi="fa-IR"/>
+        </w:rPr>
+        <w:t>برای این کار ابتدا شرایطی ایجاد میکنیم که متداوما از صف خوانده شود:</w:t>
+      </w:r>
+    </w:p>
+    <w:p>
+      <w:pPr>
+        <w:pStyle w:val="HTMLPreformatted"/>
+        <w:shd w:val="clear" w:color="auto" w:fill="2B2B2B"/>
+        <w:rPr>
+          <w:color w:val="A9B7C6"/>
+        </w:rPr>
+      </w:pPr>
+      <w:r>
+        <w:rPr>
+          <w:color w:val="CC7832"/>
+        </w:rPr>
+        <w:t xml:space="preserve">def </w:t>
+      </w:r>
+      <w:proofErr w:type="gramStart"/>
+      <w:r>
+        <w:rPr>
+          <w:color w:val="FFC66D"/>
+        </w:rPr>
+        <w:t>main</w:t>
+      </w:r>
+      <w:r>
+        <w:rPr>
+          <w:color w:val="A9B7C6"/>
+        </w:rPr>
+        <w:t>(</w:t>
+      </w:r>
+      <w:proofErr w:type="gramEnd"/>
+      <w:r>
+        <w:rPr>
+          <w:color w:val="A9B7C6"/>
+        </w:rPr>
+        <w:t>):</w:t>
+      </w:r>
+      <w:r>
+        <w:rPr>
+          <w:color w:val="A9B7C6"/>
+        </w:rPr>
+        <w:br/>
+        <w:t xml:space="preserve">    connection = </w:t>
+      </w:r>
+      <w:proofErr w:type="spellStart"/>
+      <w:r>
+        <w:rPr>
+          <w:color w:val="A9B7C6"/>
+        </w:rPr>
+        <w:t>pika.BlockingConnection</w:t>
+      </w:r>
+      <w:proofErr w:type="spellEnd"/>
+      <w:r>
+        <w:rPr>
+          <w:color w:val="A9B7C6"/>
+        </w:rPr>
+        <w:t>(</w:t>
+      </w:r>
+      <w:proofErr w:type="spellStart"/>
+      <w:r>
+        <w:rPr>
+          <w:color w:val="A9B7C6"/>
+        </w:rPr>
+        <w:t>pika.URLParameters</w:t>
+      </w:r>
+      <w:proofErr w:type="spellEnd"/>
+      <w:r>
+        <w:rPr>
+          <w:color w:val="A9B7C6"/>
+        </w:rPr>
+        <w:t>(AMQP_URL))</w:t>
+      </w:r>
+      <w:r>
+        <w:rPr>
+          <w:color w:val="A9B7C6"/>
+        </w:rPr>
+        <w:br/>
+        <w:t xml:space="preserve">    channel = </w:t>
+      </w:r>
+      <w:proofErr w:type="spellStart"/>
+      <w:r>
+        <w:rPr>
+          <w:color w:val="A9B7C6"/>
+        </w:rPr>
+        <w:t>connection.channel</w:t>
+      </w:r>
+      <w:proofErr w:type="spellEnd"/>
+      <w:r>
+        <w:rPr>
+          <w:color w:val="A9B7C6"/>
+        </w:rPr>
+        <w:t>()</w:t>
+      </w:r>
+      <w:r>
+        <w:rPr>
+          <w:color w:val="A9B7C6"/>
+        </w:rPr>
+        <w:br/>
+      </w:r>
+      <w:r>
+        <w:rPr>
+          <w:color w:val="A9B7C6"/>
+        </w:rPr>
+        <w:br/>
+        <w:t xml:space="preserve">    </w:t>
+      </w:r>
+      <w:proofErr w:type="spellStart"/>
+      <w:r>
+        <w:rPr>
+          <w:color w:val="A9B7C6"/>
+        </w:rPr>
+        <w:t>channel.queue_declare</w:t>
+      </w:r>
+      <w:proofErr w:type="spellEnd"/>
+      <w:r>
+        <w:rPr>
+          <w:color w:val="A9B7C6"/>
+        </w:rPr>
+        <w:t>(</w:t>
+      </w:r>
+      <w:r>
+        <w:rPr>
+          <w:color w:val="AA4926"/>
+        </w:rPr>
+        <w:t>queue</w:t>
+      </w:r>
+      <w:r>
+        <w:rPr>
+          <w:color w:val="A9B7C6"/>
+        </w:rPr>
+        <w:t>=</w:t>
+      </w:r>
+      <w:r>
+        <w:rPr>
+          <w:color w:val="6A8759"/>
+        </w:rPr>
+        <w:t>'emails'</w:t>
+      </w:r>
+      <w:r>
+        <w:rPr>
+          <w:color w:val="A9B7C6"/>
+        </w:rPr>
+        <w:t>)</w:t>
+      </w:r>
+      <w:r>
+        <w:rPr>
+          <w:color w:val="A9B7C6"/>
+        </w:rPr>
+        <w:br/>
+      </w:r>
+      <w:r>
+        <w:rPr>
+          <w:color w:val="A9B7C6"/>
+        </w:rPr>
+        <w:br/>
+        <w:t xml:space="preserve">    </w:t>
+      </w:r>
+      <w:proofErr w:type="spellStart"/>
+      <w:r>
+        <w:rPr>
+          <w:color w:val="A9B7C6"/>
+        </w:rPr>
+        <w:t>channel.basic_consume</w:t>
+      </w:r>
+      <w:proofErr w:type="spellEnd"/>
+      <w:r>
+        <w:rPr>
+          <w:color w:val="A9B7C6"/>
+        </w:rPr>
+        <w:t>(</w:t>
+      </w:r>
+      <w:r>
+        <w:rPr>
+          <w:color w:val="AA4926"/>
+        </w:rPr>
+        <w:t>queue</w:t>
+      </w:r>
+      <w:r>
+        <w:rPr>
+          <w:color w:val="A9B7C6"/>
+        </w:rPr>
+        <w:t>=</w:t>
+      </w:r>
+      <w:r>
+        <w:rPr>
+          <w:color w:val="6A8759"/>
+        </w:rPr>
+        <w:t>'emails'</w:t>
+      </w:r>
+      <w:r>
+        <w:rPr>
+          <w:color w:val="CC7832"/>
+        </w:rPr>
+        <w:t xml:space="preserve">, </w:t>
+      </w:r>
+      <w:proofErr w:type="spellStart"/>
+      <w:r>
+        <w:rPr>
+          <w:color w:val="AA4926"/>
+        </w:rPr>
+        <w:t>on_message_callback</w:t>
+      </w:r>
+      <w:proofErr w:type="spellEnd"/>
+      <w:r>
+        <w:rPr>
+          <w:color w:val="A9B7C6"/>
+        </w:rPr>
+        <w:t>=callback</w:t>
+      </w:r>
+      <w:r>
+        <w:rPr>
+          <w:color w:val="CC7832"/>
+        </w:rPr>
+        <w:t xml:space="preserve">, </w:t>
+      </w:r>
+      <w:proofErr w:type="spellStart"/>
+      <w:r>
+        <w:rPr>
+          <w:color w:val="AA4926"/>
+        </w:rPr>
+        <w:t>auto_ack</w:t>
+      </w:r>
+      <w:proofErr w:type="spellEnd"/>
+      <w:r>
+        <w:rPr>
+          <w:color w:val="A9B7C6"/>
+        </w:rPr>
+        <w:t>=</w:t>
+      </w:r>
+      <w:r>
+        <w:rPr>
+          <w:color w:val="CC7832"/>
+        </w:rPr>
+        <w:t>True</w:t>
+      </w:r>
+      <w:r>
+        <w:rPr>
+          <w:color w:val="A9B7C6"/>
+        </w:rPr>
+        <w:t>)</w:t>
+      </w:r>
+      <w:r>
+        <w:rPr>
+          <w:color w:val="A9B7C6"/>
+        </w:rPr>
+        <w:br/>
+      </w:r>
+      <w:r>
+        <w:rPr>
+          <w:color w:val="A9B7C6"/>
+        </w:rPr>
+        <w:br/>
+        <w:t xml:space="preserve">    </w:t>
+      </w:r>
+      <w:r>
+        <w:rPr>
+          <w:color w:val="8888C6"/>
+        </w:rPr>
+        <w:t>print</w:t>
+      </w:r>
+      <w:r>
+        <w:rPr>
+          <w:color w:val="A9B7C6"/>
+        </w:rPr>
+        <w:t>(</w:t>
+      </w:r>
+      <w:r>
+        <w:rPr>
+          <w:color w:val="6A8759"/>
+        </w:rPr>
+        <w:t>' [*] Waiting for messages. To exit press CTRL+C'</w:t>
+      </w:r>
+      <w:r>
+        <w:rPr>
+          <w:color w:val="A9B7C6"/>
+        </w:rPr>
+        <w:t>)</w:t>
+      </w:r>
+      <w:r>
+        <w:rPr>
+          <w:color w:val="A9B7C6"/>
+        </w:rPr>
+        <w:br/>
+        <w:t xml:space="preserve">    </w:t>
+      </w:r>
+      <w:proofErr w:type="spellStart"/>
+      <w:proofErr w:type="gramStart"/>
+      <w:r>
+        <w:rPr>
+          <w:color w:val="A9B7C6"/>
+        </w:rPr>
+        <w:t>channel.start</w:t>
+      </w:r>
+      <w:proofErr w:type="gramEnd"/>
+      <w:r>
+        <w:rPr>
+          <w:color w:val="A9B7C6"/>
+        </w:rPr>
+        <w:t>_consuming</w:t>
+      </w:r>
+      <w:proofErr w:type="spellEnd"/>
+      <w:r>
+        <w:rPr>
+          <w:color w:val="A9B7C6"/>
+        </w:rPr>
+        <w:t>()</w:t>
+      </w:r>
+    </w:p>
+    <w:p>
+      <w:pPr>
+        <w:bidi/>
+        <w:rPr>
+          <w:rFonts w:cs="B Nazanin"/>
+          <w:sz w:val="28"/>
+          <w:szCs w:val="28"/>
+          <w:rtl/>
+          <w:lang w:bidi="fa-IR"/>
+        </w:rPr>
+      </w:pPr>
+      <w:r>
+        <w:rPr>
+          <w:rFonts w:cs="B Nazanin" w:hint="cs"/>
+          <w:sz w:val="28"/>
+          <w:szCs w:val="28"/>
+          <w:rtl/>
+          <w:lang w:bidi="fa-IR"/>
+        </w:rPr>
+        <w:t>با دریافت هر شناسه در صف بصورت خودکار تابع زیر فراخوانی میشود:</w:t>
+      </w:r>
+    </w:p>
+    <w:p>
+      <w:pPr>
+        <w:pStyle w:val="HTMLPreformatted"/>
+        <w:shd w:val="clear" w:color="auto" w:fill="2B2B2B"/>
+        <w:rPr>
+          <w:color w:val="A9B7C6"/>
+        </w:rPr>
+      </w:pPr>
+      <w:r>
+        <w:rPr>
+          <w:color w:val="CC7832"/>
+        </w:rPr>
+        <w:t xml:space="preserve">def </w:t>
+      </w:r>
+      <w:proofErr w:type="gramStart"/>
+      <w:r>
+        <w:rPr>
+          <w:color w:val="FFC66D"/>
+        </w:rPr>
+        <w:t>callback</w:t>
+      </w:r>
+      <w:r>
+        <w:rPr>
+          <w:color w:val="A9B7C6"/>
+        </w:rPr>
+        <w:t>(</w:t>
+      </w:r>
+      <w:proofErr w:type="spellStart"/>
+      <w:proofErr w:type="gramEnd"/>
+      <w:r>
+        <w:rPr>
+          <w:color w:val="72737A"/>
+        </w:rPr>
+        <w:t>ch</w:t>
+      </w:r>
+      <w:proofErr w:type="spellEnd"/>
+      <w:r>
+        <w:rPr>
+          <w:color w:val="CC7832"/>
+        </w:rPr>
+        <w:t xml:space="preserve">, </w:t>
+      </w:r>
+      <w:r>
+        <w:rPr>
+          <w:color w:val="72737A"/>
+        </w:rPr>
+        <w:t>method</w:t>
+      </w:r>
+      <w:r>
+        <w:rPr>
+          <w:color w:val="CC7832"/>
+        </w:rPr>
+        <w:t xml:space="preserve">, </w:t>
+      </w:r>
+      <w:r>
+        <w:rPr>
+          <w:color w:val="72737A"/>
+        </w:rPr>
+        <w:t>properties</w:t>
+      </w:r>
+      <w:r>
+        <w:rPr>
+          <w:color w:val="CC7832"/>
+        </w:rPr>
+        <w:t xml:space="preserve">, </w:t>
+      </w:r>
+      <w:r>
+        <w:rPr>
+          <w:color w:val="A9B7C6"/>
+        </w:rPr>
+        <w:t>body):</w:t>
+      </w:r>
+      <w:r>
+        <w:rPr>
+          <w:color w:val="A9B7C6"/>
+        </w:rPr>
+        <w:br/>
+        <w:t xml:space="preserve">    </w:t>
+      </w:r>
+      <w:r>
+        <w:rPr>
+          <w:color w:val="8888C6"/>
+        </w:rPr>
+        <w:t>print</w:t>
+      </w:r>
+      <w:r>
+        <w:rPr>
+          <w:color w:val="A9B7C6"/>
+        </w:rPr>
+        <w:t>(</w:t>
+      </w:r>
+      <w:r>
+        <w:rPr>
+          <w:color w:val="6A8759"/>
+        </w:rPr>
+        <w:t xml:space="preserve">" Emails Received %r" </w:t>
+      </w:r>
+      <w:r>
+        <w:rPr>
+          <w:color w:val="A9B7C6"/>
+        </w:rPr>
+        <w:t>% body)</w:t>
+      </w:r>
+      <w:r>
+        <w:rPr>
+          <w:color w:val="A9B7C6"/>
+        </w:rPr>
+        <w:br/>
+        <w:t xml:space="preserve">    </w:t>
+      </w:r>
+      <w:proofErr w:type="spellStart"/>
+      <w:r>
+        <w:rPr>
+          <w:color w:val="A9B7C6"/>
+        </w:rPr>
+        <w:t>gotten_id</w:t>
+      </w:r>
+      <w:proofErr w:type="spellEnd"/>
+      <w:r>
+        <w:rPr>
+          <w:color w:val="A9B7C6"/>
+        </w:rPr>
+        <w:t xml:space="preserve"> = </w:t>
+      </w:r>
+      <w:r>
+        <w:rPr>
+          <w:color w:val="8888C6"/>
+        </w:rPr>
+        <w:t>str</w:t>
+      </w:r>
+      <w:r>
+        <w:rPr>
+          <w:color w:val="A9B7C6"/>
+        </w:rPr>
+        <w:t>(body).split(</w:t>
+      </w:r>
+      <w:r>
+        <w:rPr>
+          <w:color w:val="6A8759"/>
+        </w:rPr>
+        <w:t>"."</w:t>
+      </w:r>
+      <w:r>
+        <w:rPr>
+          <w:color w:val="A9B7C6"/>
+        </w:rPr>
+        <w:t>)[</w:t>
+      </w:r>
+      <w:r>
+        <w:rPr>
+          <w:color w:val="6897BB"/>
+        </w:rPr>
+        <w:t>0</w:t>
+      </w:r>
+      <w:r>
+        <w:rPr>
+          <w:color w:val="A9B7C6"/>
+        </w:rPr>
+        <w:t>].split(</w:t>
+      </w:r>
+      <w:r>
+        <w:rPr>
+          <w:color w:val="6A8759"/>
+        </w:rPr>
+        <w:t>"'"</w:t>
+      </w:r>
+      <w:r>
+        <w:rPr>
+          <w:color w:val="A9B7C6"/>
+        </w:rPr>
+        <w:t>)[</w:t>
+      </w:r>
+      <w:r>
+        <w:rPr>
+          <w:color w:val="6897BB"/>
+        </w:rPr>
+        <w:t>1</w:t>
+      </w:r>
+      <w:r>
+        <w:rPr>
+          <w:color w:val="A9B7C6"/>
+        </w:rPr>
+        <w:t>]</w:t>
+      </w:r>
+      <w:r>
+        <w:rPr>
+          <w:color w:val="A9B7C6"/>
+        </w:rPr>
+        <w:br/>
+        <w:t xml:space="preserve">    data = </w:t>
+      </w:r>
+      <w:proofErr w:type="spellStart"/>
+      <w:r>
+        <w:rPr>
+          <w:color w:val="A9B7C6"/>
+        </w:rPr>
+        <w:t>json.loads</w:t>
+      </w:r>
+      <w:proofErr w:type="spellEnd"/>
+      <w:r>
+        <w:rPr>
+          <w:color w:val="A9B7C6"/>
+        </w:rPr>
+        <w:t>(</w:t>
+      </w:r>
+      <w:proofErr w:type="spellStart"/>
+      <w:r>
+        <w:rPr>
+          <w:color w:val="A9B7C6"/>
+        </w:rPr>
+        <w:t>get_data_from_db</w:t>
+      </w:r>
+      <w:proofErr w:type="spellEnd"/>
+      <w:r>
+        <w:rPr>
+          <w:color w:val="A9B7C6"/>
+        </w:rPr>
+        <w:t>(</w:t>
+      </w:r>
+      <w:proofErr w:type="spellStart"/>
+      <w:r>
+        <w:rPr>
+          <w:color w:val="A9B7C6"/>
+        </w:rPr>
+        <w:t>gotten_id</w:t>
+      </w:r>
+      <w:proofErr w:type="spellEnd"/>
+      <w:r>
+        <w:rPr>
+          <w:color w:val="A9B7C6"/>
+        </w:rPr>
+        <w:t>))</w:t>
+      </w:r>
+      <w:r>
+        <w:rPr>
+          <w:color w:val="A9B7C6"/>
+        </w:rPr>
+        <w:br/>
+        <w:t xml:space="preserve">    </w:t>
+      </w:r>
+      <w:r>
+        <w:rPr>
+          <w:color w:val="CC7832"/>
+        </w:rPr>
+        <w:t xml:space="preserve">if </w:t>
+      </w:r>
+      <w:r>
+        <w:rPr>
+          <w:color w:val="A9B7C6"/>
+        </w:rPr>
+        <w:t>data[</w:t>
+      </w:r>
+      <w:r>
+        <w:rPr>
+          <w:color w:val="6A8759"/>
+        </w:rPr>
+        <w:t>"enable"</w:t>
+      </w:r>
+      <w:r>
+        <w:rPr>
+          <w:color w:val="A9B7C6"/>
+        </w:rPr>
+        <w:t xml:space="preserve">] == </w:t>
+      </w:r>
+      <w:r>
+        <w:rPr>
+          <w:color w:val="6897BB"/>
+        </w:rPr>
+        <w:t>0</w:t>
+      </w:r>
+      <w:r>
+        <w:rPr>
+          <w:color w:val="A9B7C6"/>
+        </w:rPr>
+        <w:t>:</w:t>
+      </w:r>
+      <w:r>
+        <w:rPr>
+          <w:color w:val="A9B7C6"/>
+        </w:rPr>
+        <w:br/>
+        <w:t xml:space="preserve">        </w:t>
+      </w:r>
+      <w:r>
+        <w:rPr>
+          <w:color w:val="8888C6"/>
+        </w:rPr>
+        <w:t>print</w:t>
+      </w:r>
+      <w:r>
+        <w:rPr>
+          <w:color w:val="A9B7C6"/>
+        </w:rPr>
+        <w:t>(</w:t>
+      </w:r>
+      <w:r>
+        <w:rPr>
+          <w:color w:val="6A8759"/>
+        </w:rPr>
+        <w:t>'sending to string creator..'</w:t>
+      </w:r>
+      <w:r>
+        <w:rPr>
+          <w:color w:val="A9B7C6"/>
+        </w:rPr>
+        <w:t>)</w:t>
+      </w:r>
+      <w:r>
+        <w:rPr>
+          <w:color w:val="A9B7C6"/>
+        </w:rPr>
+        <w:br/>
+        <w:t xml:space="preserve">        </w:t>
+      </w:r>
+      <w:proofErr w:type="spellStart"/>
+      <w:r>
+        <w:rPr>
+          <w:color w:val="A9B7C6"/>
+        </w:rPr>
+        <w:t>stringCreator</w:t>
+      </w:r>
+      <w:proofErr w:type="spellEnd"/>
+      <w:r>
+        <w:rPr>
+          <w:color w:val="A9B7C6"/>
+        </w:rPr>
+        <w:t>(data)</w:t>
+      </w:r>
+    </w:p>
+    <w:p>
+      <w:pPr>
+        <w:bidi/>
+        <w:rPr>
+          <w:rFonts w:cs="B Nazanin"/>
+          <w:sz w:val="28"/>
+          <w:szCs w:val="28"/>
+          <w:rtl/>
+          <w:lang w:bidi="fa-IR"/>
+        </w:rPr>
+      </w:pPr>
+      <w:r>
+        <w:rPr>
+          <w:rFonts w:cs="B Nazanin" w:hint="cs"/>
+          <w:sz w:val="28"/>
+          <w:szCs w:val="28"/>
+          <w:rtl/>
+          <w:lang w:bidi="fa-IR"/>
+        </w:rPr>
+        <w:t>اگر امکان اجرای این درخواست وجود داشت پس از دریافت اطلاعات مربوط به شناسه از جدول قبلی تابعی فراخوانی میشود که مسئولیت ثبت این درخواست در جدول کارها را دارد:</w:t>
+      </w:r>
+    </w:p>
+    <w:p>
+      <w:pPr>
+        <w:pStyle w:val="HTMLPreformatted"/>
+        <w:shd w:val="clear" w:color="auto" w:fill="2B2B2B"/>
+        <w:rPr>
+          <w:color w:val="A9B7C6"/>
+        </w:rPr>
+      </w:pPr>
+      <w:r>
+        <w:rPr>
+          <w:color w:val="CC7832"/>
+        </w:rPr>
+        <w:t xml:space="preserve">def </w:t>
+      </w:r>
+      <w:proofErr w:type="spellStart"/>
+      <w:r>
+        <w:rPr>
+          <w:color w:val="FFC66D"/>
+        </w:rPr>
+        <w:t>stringCreator</w:t>
+      </w:r>
+      <w:proofErr w:type="spellEnd"/>
+      <w:r>
+        <w:rPr>
+          <w:color w:val="A9B7C6"/>
+        </w:rPr>
+        <w:t>(data):</w:t>
+      </w:r>
+      <w:r>
+        <w:rPr>
+          <w:color w:val="A9B7C6"/>
+        </w:rPr>
+        <w:br/>
+        <w:t xml:space="preserve">    filename = </w:t>
+      </w:r>
+      <w:proofErr w:type="spellStart"/>
+      <w:r>
+        <w:rPr>
+          <w:color w:val="A9B7C6"/>
+        </w:rPr>
+        <w:t>find_file</w:t>
+      </w:r>
+      <w:proofErr w:type="spellEnd"/>
+      <w:r>
+        <w:rPr>
+          <w:color w:val="A9B7C6"/>
+        </w:rPr>
+        <w:t>(data[</w:t>
+      </w:r>
+      <w:r>
+        <w:rPr>
+          <w:color w:val="6A8759"/>
+        </w:rPr>
+        <w:t>"id"</w:t>
+      </w:r>
+      <w:r>
+        <w:rPr>
+          <w:color w:val="A9B7C6"/>
+        </w:rPr>
+        <w:t>])</w:t>
+      </w:r>
+      <w:r>
+        <w:rPr>
+          <w:color w:val="A9B7C6"/>
+        </w:rPr>
+        <w:br/>
+        <w:t xml:space="preserve">    </w:t>
+      </w:r>
+      <w:r>
+        <w:rPr>
+          <w:color w:val="CC7832"/>
+        </w:rPr>
+        <w:t xml:space="preserve">if </w:t>
+      </w:r>
+      <w:r>
+        <w:rPr>
+          <w:color w:val="A9B7C6"/>
+        </w:rPr>
+        <w:t xml:space="preserve">filename </w:t>
+      </w:r>
+      <w:r>
+        <w:rPr>
+          <w:color w:val="CC7832"/>
+        </w:rPr>
+        <w:t>is not None</w:t>
+      </w:r>
+      <w:r>
+        <w:rPr>
+          <w:color w:val="A9B7C6"/>
+        </w:rPr>
+        <w:t>:</w:t>
+      </w:r>
+      <w:r>
+        <w:rPr>
+          <w:color w:val="A9B7C6"/>
+        </w:rPr>
+        <w:br/>
+        <w:t xml:space="preserve">        </w:t>
+      </w:r>
+      <w:r>
+        <w:rPr>
+          <w:color w:val="8888C6"/>
+        </w:rPr>
+        <w:t>print</w:t>
+      </w:r>
+      <w:r>
+        <w:rPr>
+          <w:color w:val="A9B7C6"/>
+        </w:rPr>
+        <w:t>(</w:t>
+      </w:r>
+      <w:proofErr w:type="spellStart"/>
+      <w:r>
+        <w:rPr>
+          <w:color w:val="6A8759"/>
+        </w:rPr>
+        <w:t>f"File</w:t>
+      </w:r>
+      <w:proofErr w:type="spellEnd"/>
+      <w:r>
+        <w:rPr>
+          <w:color w:val="6A8759"/>
+        </w:rPr>
+        <w:t xml:space="preserve"> Name : </w:t>
+      </w:r>
+      <w:r>
+        <w:rPr>
+          <w:color w:val="CC7832"/>
+        </w:rPr>
+        <w:t>{</w:t>
+      </w:r>
+      <w:r>
+        <w:rPr>
+          <w:color w:val="A9B7C6"/>
+        </w:rPr>
+        <w:t>filename</w:t>
+      </w:r>
+      <w:r>
+        <w:rPr>
+          <w:color w:val="CC7832"/>
+        </w:rPr>
+        <w:t>}</w:t>
+      </w:r>
+      <w:r>
+        <w:rPr>
+          <w:color w:val="6A8759"/>
+        </w:rPr>
+        <w:t>"</w:t>
+      </w:r>
+      <w:r>
+        <w:rPr>
+          <w:color w:val="A9B7C6"/>
+        </w:rPr>
+        <w:t>)</w:t>
+      </w:r>
+      <w:r>
+        <w:rPr>
+          <w:color w:val="A9B7C6"/>
+        </w:rPr>
+        <w:br/>
+        <w:t xml:space="preserve">        </w:t>
+      </w:r>
+      <w:proofErr w:type="spellStart"/>
+      <w:r>
+        <w:rPr>
+          <w:color w:val="A9B7C6"/>
+        </w:rPr>
+        <w:t>fileData</w:t>
+      </w:r>
+      <w:proofErr w:type="spellEnd"/>
+      <w:r>
+        <w:rPr>
+          <w:color w:val="A9B7C6"/>
+        </w:rPr>
+        <w:t xml:space="preserve"> = </w:t>
+      </w:r>
+      <w:proofErr w:type="spellStart"/>
+      <w:r>
+        <w:rPr>
+          <w:color w:val="A9B7C6"/>
+        </w:rPr>
+        <w:t>get_file_content</w:t>
+      </w:r>
+      <w:proofErr w:type="spellEnd"/>
+      <w:r>
+        <w:rPr>
+          <w:color w:val="A9B7C6"/>
+        </w:rPr>
+        <w:t>(filename)</w:t>
+      </w:r>
+      <w:r>
+        <w:rPr>
+          <w:color w:val="A9B7C6"/>
+        </w:rPr>
+        <w:br/>
+        <w:t xml:space="preserve">        </w:t>
+      </w:r>
+      <w:r>
+        <w:rPr>
+          <w:color w:val="CC7832"/>
+        </w:rPr>
+        <w:t xml:space="preserve">if </w:t>
+      </w:r>
+      <w:proofErr w:type="spellStart"/>
+      <w:r>
+        <w:rPr>
+          <w:color w:val="A9B7C6"/>
+        </w:rPr>
+        <w:t>fileData</w:t>
+      </w:r>
+      <w:proofErr w:type="spellEnd"/>
+      <w:r>
+        <w:rPr>
+          <w:color w:val="A9B7C6"/>
+        </w:rPr>
+        <w:t xml:space="preserve"> </w:t>
+      </w:r>
+      <w:r>
+        <w:rPr>
+          <w:color w:val="CC7832"/>
+        </w:rPr>
+        <w:t>is not None</w:t>
+      </w:r>
+      <w:r>
+        <w:rPr>
+          <w:color w:val="A9B7C6"/>
+        </w:rPr>
+        <w:t>:</w:t>
+      </w:r>
+      <w:r>
+        <w:rPr>
+          <w:color w:val="A9B7C6"/>
+        </w:rPr>
+        <w:br/>
+        <w:t xml:space="preserve">            </w:t>
+      </w:r>
+      <w:r>
+        <w:rPr>
+          <w:color w:val="8888C6"/>
+        </w:rPr>
+        <w:t>print</w:t>
+      </w:r>
+      <w:r>
+        <w:rPr>
+          <w:color w:val="A9B7C6"/>
+        </w:rPr>
+        <w:t>(</w:t>
+      </w:r>
+      <w:proofErr w:type="spellStart"/>
+      <w:r>
+        <w:rPr>
+          <w:color w:val="6A8759"/>
+        </w:rPr>
+        <w:t>f'File</w:t>
+      </w:r>
+      <w:proofErr w:type="spellEnd"/>
+      <w:r>
+        <w:rPr>
+          <w:color w:val="6A8759"/>
+        </w:rPr>
+        <w:t xml:space="preserve"> Data: </w:t>
+      </w:r>
+      <w:r>
+        <w:rPr>
+          <w:color w:val="CC7832"/>
+        </w:rPr>
+        <w:t>{</w:t>
+      </w:r>
+      <w:proofErr w:type="spellStart"/>
+      <w:r>
+        <w:rPr>
+          <w:color w:val="A9B7C6"/>
+        </w:rPr>
+        <w:t>fileData</w:t>
+      </w:r>
+      <w:proofErr w:type="spellEnd"/>
+      <w:r>
+        <w:rPr>
+          <w:color w:val="CC7832"/>
+        </w:rPr>
+        <w:t>}</w:t>
+      </w:r>
+      <w:r>
+        <w:rPr>
+          <w:color w:val="6A8759"/>
+        </w:rPr>
+        <w:t>'</w:t>
+      </w:r>
+      <w:r>
+        <w:rPr>
+          <w:color w:val="A9B7C6"/>
+        </w:rPr>
+        <w:t>)</w:t>
+      </w:r>
+      <w:r>
+        <w:rPr>
+          <w:color w:val="A9B7C6"/>
+        </w:rPr>
+        <w:br/>
+        <w:t xml:space="preserve">            </w:t>
+      </w:r>
+      <w:proofErr w:type="spellStart"/>
+      <w:r>
+        <w:rPr>
+          <w:color w:val="A9B7C6"/>
+        </w:rPr>
+        <w:t>queryString</w:t>
+      </w:r>
+      <w:proofErr w:type="spellEnd"/>
+      <w:r>
+        <w:rPr>
+          <w:color w:val="A9B7C6"/>
+        </w:rPr>
+        <w:t xml:space="preserve"> = </w:t>
+      </w:r>
+      <w:proofErr w:type="spellStart"/>
+      <w:r>
+        <w:rPr>
+          <w:color w:val="A9B7C6"/>
+        </w:rPr>
+        <w:t>create_json</w:t>
+      </w:r>
+      <w:proofErr w:type="spellEnd"/>
+      <w:r>
+        <w:rPr>
+          <w:color w:val="A9B7C6"/>
+        </w:rPr>
+        <w:t>(data[</w:t>
+      </w:r>
+      <w:r>
+        <w:rPr>
+          <w:color w:val="6A8759"/>
+        </w:rPr>
+        <w:t>'language'</w:t>
+      </w:r>
+      <w:r>
+        <w:rPr>
+          <w:color w:val="A9B7C6"/>
+        </w:rPr>
+        <w:t>]</w:t>
+      </w:r>
+      <w:r>
+        <w:rPr>
+          <w:color w:val="CC7832"/>
+        </w:rPr>
+        <w:t xml:space="preserve">, </w:t>
+      </w:r>
+      <w:r>
+        <w:rPr>
+          <w:color w:val="A9B7C6"/>
+        </w:rPr>
+        <w:t>data[</w:t>
+      </w:r>
+      <w:r>
+        <w:rPr>
+          <w:color w:val="6A8759"/>
+        </w:rPr>
+        <w:t>'inputs'</w:t>
+      </w:r>
+      <w:r>
+        <w:rPr>
+          <w:color w:val="A9B7C6"/>
+        </w:rPr>
+        <w:t>]</w:t>
+      </w:r>
+      <w:r>
+        <w:rPr>
+          <w:color w:val="CC7832"/>
+        </w:rPr>
+        <w:t xml:space="preserve">, </w:t>
+      </w:r>
+      <w:proofErr w:type="spellStart"/>
+      <w:r>
+        <w:rPr>
+          <w:color w:val="A9B7C6"/>
+        </w:rPr>
+        <w:t>fileData</w:t>
+      </w:r>
+      <w:proofErr w:type="spellEnd"/>
+      <w:r>
+        <w:rPr>
+          <w:color w:val="A9B7C6"/>
+        </w:rPr>
+        <w:t>)</w:t>
+      </w:r>
+      <w:r>
+        <w:rPr>
+          <w:color w:val="A9B7C6"/>
+        </w:rPr>
+        <w:br/>
+        <w:t xml:space="preserve">            </w:t>
+      </w:r>
+      <w:r>
+        <w:rPr>
+          <w:color w:val="808080"/>
+        </w:rPr>
+        <w:t xml:space="preserve"># insert to </w:t>
+      </w:r>
+      <w:proofErr w:type="spellStart"/>
+      <w:r>
+        <w:rPr>
+          <w:color w:val="808080"/>
+        </w:rPr>
+        <w:t>db</w:t>
+      </w:r>
+      <w:proofErr w:type="spellEnd"/>
+      <w:r>
+        <w:rPr>
+          <w:color w:val="808080"/>
+        </w:rPr>
+        <w:t xml:space="preserve"> </w:t>
+      </w:r>
+      <w:proofErr w:type="spellStart"/>
+      <w:r>
+        <w:rPr>
+          <w:color w:val="808080"/>
+        </w:rPr>
+        <w:t>jobs_table</w:t>
+      </w:r>
+      <w:proofErr w:type="spellEnd"/>
+      <w:r>
+        <w:rPr>
+          <w:color w:val="808080"/>
+        </w:rPr>
+        <w:br/>
+        <w:t xml:space="preserve">            </w:t>
+      </w:r>
+      <w:r>
+        <w:rPr>
+          <w:color w:val="A9B7C6"/>
+        </w:rPr>
+        <w:t xml:space="preserve">query = </w:t>
+      </w:r>
+      <w:proofErr w:type="spellStart"/>
+      <w:r>
+        <w:rPr>
+          <w:color w:val="A9B7C6"/>
+        </w:rPr>
+        <w:t>job_table.insert</w:t>
+      </w:r>
+      <w:proofErr w:type="spellEnd"/>
+      <w:r>
+        <w:rPr>
+          <w:color w:val="A9B7C6"/>
+        </w:rPr>
+        <w:t>().values(</w:t>
+      </w:r>
+      <w:r>
+        <w:rPr>
+          <w:color w:val="AA4926"/>
+        </w:rPr>
+        <w:t>upload</w:t>
+      </w:r>
+      <w:r>
+        <w:rPr>
+          <w:color w:val="A9B7C6"/>
+        </w:rPr>
+        <w:t>=data[</w:t>
+      </w:r>
+      <w:r>
+        <w:rPr>
+          <w:color w:val="6A8759"/>
+        </w:rPr>
+        <w:t>'id'</w:t>
+      </w:r>
+      <w:r>
+        <w:rPr>
+          <w:color w:val="A9B7C6"/>
+        </w:rPr>
+        <w:t>]</w:t>
+      </w:r>
+      <w:r>
+        <w:rPr>
+          <w:color w:val="CC7832"/>
+        </w:rPr>
+        <w:t xml:space="preserve">, </w:t>
+      </w:r>
+      <w:r>
+        <w:rPr>
+          <w:color w:val="AA4926"/>
+        </w:rPr>
+        <w:t>job</w:t>
+      </w:r>
+      <w:r>
+        <w:rPr>
+          <w:color w:val="A9B7C6"/>
+        </w:rPr>
+        <w:t>=</w:t>
+      </w:r>
+      <w:proofErr w:type="spellStart"/>
+      <w:r>
+        <w:rPr>
+          <w:color w:val="A9B7C6"/>
+        </w:rPr>
+        <w:t>queryString</w:t>
+      </w:r>
+      <w:proofErr w:type="spellEnd"/>
+      <w:r>
+        <w:rPr>
+          <w:color w:val="A9B7C6"/>
+        </w:rPr>
+        <w:t>)</w:t>
+      </w:r>
+      <w:r>
+        <w:rPr>
+          <w:color w:val="A9B7C6"/>
+        </w:rPr>
+        <w:br/>
+        <w:t xml:space="preserve">            </w:t>
+      </w:r>
+      <w:r>
+        <w:rPr>
+          <w:color w:val="CC7832"/>
+        </w:rPr>
+        <w:t xml:space="preserve">with </w:t>
+      </w:r>
+      <w:proofErr w:type="spellStart"/>
+      <w:r>
+        <w:rPr>
+          <w:color w:val="A9B7C6"/>
+        </w:rPr>
+        <w:t>engine.connect</w:t>
+      </w:r>
+      <w:proofErr w:type="spellEnd"/>
+      <w:r>
+        <w:rPr>
+          <w:color w:val="A9B7C6"/>
+        </w:rPr>
+        <w:t xml:space="preserve">() </w:t>
+      </w:r>
+      <w:r>
+        <w:rPr>
+          <w:color w:val="CC7832"/>
+        </w:rPr>
+        <w:t xml:space="preserve">as </w:t>
+      </w:r>
+      <w:r>
+        <w:rPr>
+          <w:color w:val="A9B7C6"/>
+        </w:rPr>
+        <w:t>conn:</w:t>
+      </w:r>
+      <w:r>
+        <w:rPr>
+          <w:color w:val="A9B7C6"/>
+        </w:rPr>
+        <w:br/>
+        <w:t xml:space="preserve">                </w:t>
+      </w:r>
+      <w:proofErr w:type="spellStart"/>
+      <w:r>
+        <w:rPr>
+          <w:color w:val="A9B7C6"/>
+        </w:rPr>
+        <w:t>conn.execute</w:t>
+      </w:r>
+      <w:proofErr w:type="spellEnd"/>
+      <w:r>
+        <w:rPr>
+          <w:color w:val="A9B7C6"/>
+        </w:rPr>
+        <w:t>(query)</w:t>
+      </w:r>
+      <w:r>
+        <w:rPr>
+          <w:color w:val="A9B7C6"/>
+        </w:rPr>
+        <w:br/>
+        <w:t xml:space="preserve">            </w:t>
+      </w:r>
+      <w:r>
+        <w:rPr>
+          <w:color w:val="8888C6"/>
+        </w:rPr>
+        <w:t>print</w:t>
+      </w:r>
+      <w:r>
+        <w:rPr>
+          <w:color w:val="A9B7C6"/>
+        </w:rPr>
+        <w:t>(</w:t>
+      </w:r>
+      <w:r>
+        <w:rPr>
+          <w:color w:val="6A8759"/>
+        </w:rPr>
+        <w:t xml:space="preserve">'Added to </w:t>
+      </w:r>
+      <w:proofErr w:type="spellStart"/>
+      <w:r>
+        <w:rPr>
+          <w:color w:val="6A8759"/>
+        </w:rPr>
+        <w:t>job_table</w:t>
+      </w:r>
+      <w:proofErr w:type="spellEnd"/>
+      <w:r>
+        <w:rPr>
+          <w:color w:val="6A8759"/>
+        </w:rPr>
+        <w:t xml:space="preserve"> successfully'</w:t>
+      </w:r>
+      <w:r>
+        <w:rPr>
+          <w:color w:val="A9B7C6"/>
+        </w:rPr>
+        <w:t>)</w:t>
+      </w:r>
+      <w:r>
+        <w:rPr>
+          <w:color w:val="A9B7C6"/>
+        </w:rPr>
+        <w:br/>
+        <w:t xml:space="preserve">        </w:t>
+      </w:r>
+      <w:r>
+        <w:rPr>
+          <w:color w:val="CC7832"/>
+        </w:rPr>
+        <w:t>else</w:t>
+      </w:r>
+      <w:r>
+        <w:rPr>
+          <w:color w:val="A9B7C6"/>
+        </w:rPr>
+        <w:t>:</w:t>
+      </w:r>
+      <w:r>
+        <w:rPr>
+          <w:color w:val="A9B7C6"/>
+        </w:rPr>
+        <w:br/>
+        <w:t xml:space="preserve">            </w:t>
+      </w:r>
+      <w:r>
+        <w:rPr>
+          <w:color w:val="8888C6"/>
+        </w:rPr>
+        <w:t>print</w:t>
+      </w:r>
+      <w:r>
+        <w:rPr>
+          <w:color w:val="A9B7C6"/>
+        </w:rPr>
+        <w:t>(</w:t>
+      </w:r>
+      <w:r>
+        <w:rPr>
+          <w:color w:val="6A8759"/>
+        </w:rPr>
+        <w:t>'File Content is Empty'</w:t>
+      </w:r>
+      <w:r>
+        <w:rPr>
+          <w:color w:val="A9B7C6"/>
+        </w:rPr>
+        <w:t>)</w:t>
+      </w:r>
+      <w:r>
+        <w:rPr>
+          <w:color w:val="A9B7C6"/>
+        </w:rPr>
+        <w:br/>
+        <w:t xml:space="preserve">    </w:t>
+      </w:r>
+      <w:r>
+        <w:rPr>
+          <w:color w:val="CC7832"/>
+        </w:rPr>
+        <w:t>else</w:t>
+      </w:r>
+      <w:r>
+        <w:rPr>
+          <w:color w:val="A9B7C6"/>
+        </w:rPr>
+        <w:t>:</w:t>
+      </w:r>
+      <w:r>
+        <w:rPr>
+          <w:color w:val="A9B7C6"/>
+        </w:rPr>
+        <w:br/>
+        <w:t xml:space="preserve">        </w:t>
+      </w:r>
+      <w:r>
+        <w:rPr>
+          <w:color w:val="8888C6"/>
+        </w:rPr>
+        <w:t>print</w:t>
+      </w:r>
+      <w:r>
+        <w:rPr>
+          <w:color w:val="A9B7C6"/>
+        </w:rPr>
+        <w:t>(</w:t>
+      </w:r>
+      <w:proofErr w:type="spellStart"/>
+      <w:r>
+        <w:rPr>
+          <w:color w:val="6A8759"/>
+        </w:rPr>
+        <w:t>f"File</w:t>
+      </w:r>
+      <w:proofErr w:type="spellEnd"/>
+      <w:r>
+        <w:rPr>
+          <w:color w:val="6A8759"/>
+        </w:rPr>
+        <w:t xml:space="preserve"> with id </w:t>
+      </w:r>
+      <w:r>
+        <w:rPr>
+          <w:color w:val="CC7832"/>
+        </w:rPr>
+        <w:t>{</w:t>
+      </w:r>
+      <w:r>
+        <w:rPr>
+          <w:color w:val="A9B7C6"/>
+        </w:rPr>
+        <w:t>data[</w:t>
+      </w:r>
+      <w:r>
+        <w:rPr>
+          <w:color w:val="6A8759"/>
+        </w:rPr>
+        <w:t>'id'</w:t>
+      </w:r>
+      <w:r>
+        <w:rPr>
+          <w:color w:val="A9B7C6"/>
+        </w:rPr>
+        <w:t>]</w:t>
+      </w:r>
+      <w:r>
+        <w:rPr>
+          <w:color w:val="CC7832"/>
+        </w:rPr>
+        <w:t>}</w:t>
+      </w:r>
+      <w:r>
+        <w:rPr>
+          <w:color w:val="6A8759"/>
+        </w:rPr>
+        <w:t xml:space="preserve"> not found!"</w:t>
+      </w:r>
+      <w:r>
+        <w:rPr>
+          <w:color w:val="A9B7C6"/>
+        </w:rPr>
+        <w:t>)</w:t>
+      </w:r>
+    </w:p>
+    <w:p>
+      <w:pPr>
+        <w:bidi/>
+        <w:rPr>
+          <w:rFonts w:cs="B Nazanin"/>
+          <w:sz w:val="28"/>
+          <w:szCs w:val="28"/>
+          <w:rtl/>
+          <w:lang w:bidi="fa-IR"/>
+        </w:rPr>
+      </w:pPr>
+      <w:r>
+        <w:rPr>
+          <w:rFonts w:cs="B Nazanin" w:hint="cs"/>
+          <w:sz w:val="28"/>
+          <w:szCs w:val="28"/>
+          <w:rtl/>
+          <w:lang w:bidi="fa-IR"/>
+        </w:rPr>
+        <w:lastRenderedPageBreak/>
+        <w:t xml:space="preserve">همانطور که مشاهده میشود در این بخش اطلاعات لازم برای ثبت در جدول کارها را مرتب کرده، محتوای فایل وجودی و زبان برنامه نویسی را در قالب </w:t>
+      </w:r>
+      <w:proofErr w:type="spellStart"/>
+      <w:r>
+        <w:rPr>
+          <w:rFonts w:cs="B Nazanin"/>
+          <w:sz w:val="28"/>
+          <w:szCs w:val="28"/>
+          <w:lang w:bidi="fa-IR"/>
+        </w:rPr>
+        <w:t>json</w:t>
+      </w:r>
+      <w:proofErr w:type="spellEnd"/>
+      <w:r>
+        <w:rPr>
+          <w:rFonts w:cs="B Nazanin"/>
+          <w:sz w:val="28"/>
+          <w:szCs w:val="28"/>
+          <w:lang w:bidi="fa-IR"/>
+        </w:rPr>
+        <w:t xml:space="preserve"> </w:t>
+      </w:r>
+      <w:r>
+        <w:rPr>
+          <w:rFonts w:cs="B Nazanin" w:hint="cs"/>
+          <w:sz w:val="28"/>
+          <w:szCs w:val="28"/>
+          <w:rtl/>
+          <w:lang w:bidi="fa-IR"/>
+        </w:rPr>
+        <w:t xml:space="preserve"> در اورده و به رشته تبدیل و به عنوان </w:t>
+      </w:r>
+      <w:r>
+        <w:rPr>
+          <w:rFonts w:cs="B Nazanin"/>
+          <w:sz w:val="28"/>
+          <w:szCs w:val="28"/>
+          <w:lang w:bidi="fa-IR"/>
+        </w:rPr>
+        <w:t xml:space="preserve">query string </w:t>
+      </w:r>
+      <w:r>
+        <w:rPr>
+          <w:rFonts w:cs="B Nazanin" w:hint="cs"/>
+          <w:sz w:val="28"/>
+          <w:szCs w:val="28"/>
+          <w:rtl/>
+          <w:lang w:bidi="fa-IR"/>
+        </w:rPr>
+        <w:t xml:space="preserve"> در می اوریم و در نهایت این اطلاعات را در جدول کارها ذخیره میکنم که بصورت زیر تعریف شده است:</w:t>
+      </w:r>
+    </w:p>
+    <w:p>
+      <w:pPr>
+        <w:pStyle w:val="HTMLPreformatted"/>
+        <w:shd w:val="clear" w:color="auto" w:fill="2B2B2B"/>
+        <w:rPr>
+          <w:color w:val="A9B7C6"/>
+        </w:rPr>
+      </w:pPr>
+      <w:proofErr w:type="spellStart"/>
+      <w:r>
+        <w:rPr>
+          <w:color w:val="A9B7C6"/>
+        </w:rPr>
+        <w:t>job_table</w:t>
+      </w:r>
+      <w:proofErr w:type="spellEnd"/>
+      <w:r>
+        <w:rPr>
+          <w:color w:val="A9B7C6"/>
+        </w:rPr>
+        <w:t xml:space="preserve"> = </w:t>
+      </w:r>
+      <w:proofErr w:type="spellStart"/>
+      <w:proofErr w:type="gramStart"/>
+      <w:r>
+        <w:rPr>
+          <w:color w:val="A9B7C6"/>
+        </w:rPr>
+        <w:t>sqlalchemy.Table</w:t>
+      </w:r>
+      <w:proofErr w:type="spellEnd"/>
+      <w:proofErr w:type="gramEnd"/>
+      <w:r>
+        <w:rPr>
+          <w:color w:val="A9B7C6"/>
+        </w:rPr>
+        <w:t>(</w:t>
+      </w:r>
+      <w:r>
+        <w:rPr>
+          <w:color w:val="A9B7C6"/>
+        </w:rPr>
+        <w:br/>
+        <w:t xml:space="preserve">    </w:t>
+      </w:r>
+      <w:r>
+        <w:rPr>
+          <w:color w:val="6A8759"/>
+        </w:rPr>
+        <w:t>"job"</w:t>
+      </w:r>
+      <w:r>
+        <w:rPr>
+          <w:color w:val="CC7832"/>
+        </w:rPr>
+        <w:t>,</w:t>
+      </w:r>
+      <w:r>
+        <w:rPr>
+          <w:color w:val="CC7832"/>
+        </w:rPr>
+        <w:br/>
+        <w:t xml:space="preserve">    </w:t>
+      </w:r>
+      <w:r>
+        <w:rPr>
+          <w:color w:val="A9B7C6"/>
+        </w:rPr>
+        <w:t>metadata</w:t>
+      </w:r>
+      <w:r>
+        <w:rPr>
+          <w:color w:val="CC7832"/>
+        </w:rPr>
+        <w:t>,</w:t>
+      </w:r>
+      <w:r>
+        <w:rPr>
+          <w:color w:val="CC7832"/>
+        </w:rPr>
+        <w:br/>
+        <w:t xml:space="preserve">    </w:t>
+      </w:r>
+      <w:proofErr w:type="spellStart"/>
+      <w:r>
+        <w:rPr>
+          <w:color w:val="A9B7C6"/>
+        </w:rPr>
+        <w:t>sqlalchemy.Column</w:t>
+      </w:r>
+      <w:proofErr w:type="spellEnd"/>
+      <w:r>
+        <w:rPr>
+          <w:color w:val="A9B7C6"/>
+        </w:rPr>
+        <w:t>(</w:t>
+      </w:r>
+      <w:r>
+        <w:rPr>
+          <w:color w:val="6A8759"/>
+        </w:rPr>
+        <w:t>"id"</w:t>
+      </w:r>
+      <w:r>
+        <w:rPr>
+          <w:color w:val="CC7832"/>
+        </w:rPr>
+        <w:t xml:space="preserve">, </w:t>
+      </w:r>
+      <w:proofErr w:type="spellStart"/>
+      <w:r>
+        <w:rPr>
+          <w:color w:val="A9B7C6"/>
+        </w:rPr>
+        <w:t>sqlalchemy.Integer</w:t>
+      </w:r>
+      <w:proofErr w:type="spellEnd"/>
+      <w:r>
+        <w:rPr>
+          <w:color w:val="CC7832"/>
+        </w:rPr>
+        <w:t xml:space="preserve">, </w:t>
+      </w:r>
+      <w:proofErr w:type="spellStart"/>
+      <w:r>
+        <w:rPr>
+          <w:color w:val="AA4926"/>
+        </w:rPr>
+        <w:t>primary_key</w:t>
+      </w:r>
+      <w:proofErr w:type="spellEnd"/>
+      <w:r>
+        <w:rPr>
+          <w:color w:val="A9B7C6"/>
+        </w:rPr>
+        <w:t>=</w:t>
+      </w:r>
+      <w:r>
+        <w:rPr>
+          <w:color w:val="CC7832"/>
+        </w:rPr>
+        <w:t xml:space="preserve">True, </w:t>
+      </w:r>
+      <w:r>
+        <w:rPr>
+          <w:color w:val="AA4926"/>
+        </w:rPr>
+        <w:t>autoincrement</w:t>
+      </w:r>
+      <w:r>
+        <w:rPr>
+          <w:color w:val="A9B7C6"/>
+        </w:rPr>
+        <w:t>=</w:t>
+      </w:r>
+      <w:r>
+        <w:rPr>
+          <w:color w:val="CC7832"/>
+        </w:rPr>
+        <w:t>True</w:t>
+      </w:r>
+      <w:r>
+        <w:rPr>
+          <w:color w:val="A9B7C6"/>
+        </w:rPr>
+        <w:t>)</w:t>
+      </w:r>
+      <w:r>
+        <w:rPr>
+          <w:color w:val="CC7832"/>
+        </w:rPr>
+        <w:t>,</w:t>
+      </w:r>
+      <w:r>
+        <w:rPr>
+          <w:color w:val="CC7832"/>
+        </w:rPr>
+        <w:br/>
+        <w:t xml:space="preserve">    </w:t>
+      </w:r>
+      <w:proofErr w:type="spellStart"/>
+      <w:r>
+        <w:rPr>
+          <w:color w:val="A9B7C6"/>
+        </w:rPr>
+        <w:t>sqlalchemy.Column</w:t>
+      </w:r>
+      <w:proofErr w:type="spellEnd"/>
+      <w:r>
+        <w:rPr>
+          <w:color w:val="A9B7C6"/>
+        </w:rPr>
+        <w:t>(</w:t>
+      </w:r>
+      <w:r>
+        <w:rPr>
+          <w:color w:val="6A8759"/>
+        </w:rPr>
+        <w:t>"upload"</w:t>
+      </w:r>
+      <w:r>
+        <w:rPr>
+          <w:color w:val="CC7832"/>
+        </w:rPr>
+        <w:t xml:space="preserve">, </w:t>
+      </w:r>
+      <w:proofErr w:type="spellStart"/>
+      <w:r>
+        <w:rPr>
+          <w:color w:val="A9B7C6"/>
+        </w:rPr>
+        <w:t>sqlalchemy.Integer</w:t>
+      </w:r>
+      <w:proofErr w:type="spellEnd"/>
+      <w:r>
+        <w:rPr>
+          <w:color w:val="CC7832"/>
+        </w:rPr>
+        <w:t xml:space="preserve">, </w:t>
+      </w:r>
+      <w:proofErr w:type="spellStart"/>
+      <w:r>
+        <w:rPr>
+          <w:color w:val="A9B7C6"/>
+        </w:rPr>
+        <w:t>sqlalchemy.ForeignKey</w:t>
+      </w:r>
+      <w:proofErr w:type="spellEnd"/>
+      <w:r>
+        <w:rPr>
+          <w:color w:val="A9B7C6"/>
+        </w:rPr>
+        <w:t>(</w:t>
+      </w:r>
+      <w:r>
+        <w:rPr>
+          <w:color w:val="6A8759"/>
+        </w:rPr>
+        <w:t>"uploads.id"</w:t>
+      </w:r>
+      <w:r>
+        <w:rPr>
+          <w:color w:val="A9B7C6"/>
+        </w:rPr>
+        <w:t>))</w:t>
+      </w:r>
+      <w:r>
+        <w:rPr>
+          <w:color w:val="CC7832"/>
+        </w:rPr>
+        <w:t>,</w:t>
+      </w:r>
+      <w:r>
+        <w:rPr>
+          <w:color w:val="CC7832"/>
+        </w:rPr>
+        <w:br/>
+        <w:t xml:space="preserve">    </w:t>
+      </w:r>
+      <w:proofErr w:type="spellStart"/>
+      <w:r>
+        <w:rPr>
+          <w:color w:val="A9B7C6"/>
+        </w:rPr>
+        <w:t>sqlalchemy.Column</w:t>
+      </w:r>
+      <w:proofErr w:type="spellEnd"/>
+      <w:r>
+        <w:rPr>
+          <w:color w:val="A9B7C6"/>
+        </w:rPr>
+        <w:t>(</w:t>
+      </w:r>
+      <w:r>
+        <w:rPr>
+          <w:color w:val="6A8759"/>
+        </w:rPr>
+        <w:t>"job"</w:t>
+      </w:r>
+      <w:r>
+        <w:rPr>
+          <w:color w:val="CC7832"/>
+        </w:rPr>
+        <w:t xml:space="preserve">, </w:t>
+      </w:r>
+      <w:proofErr w:type="spellStart"/>
+      <w:r>
+        <w:rPr>
+          <w:color w:val="A9B7C6"/>
+        </w:rPr>
+        <w:t>sqlalchemy.String</w:t>
+      </w:r>
+      <w:proofErr w:type="spellEnd"/>
+      <w:r>
+        <w:rPr>
+          <w:color w:val="A9B7C6"/>
+        </w:rPr>
+        <w:t>)</w:t>
+      </w:r>
+      <w:r>
+        <w:rPr>
+          <w:color w:val="CC7832"/>
+        </w:rPr>
+        <w:t>,</w:t>
+      </w:r>
+      <w:r>
+        <w:rPr>
+          <w:color w:val="CC7832"/>
+        </w:rPr>
+        <w:br/>
+        <w:t xml:space="preserve">    </w:t>
+      </w:r>
+      <w:proofErr w:type="spellStart"/>
+      <w:r>
+        <w:rPr>
+          <w:color w:val="A9B7C6"/>
+        </w:rPr>
+        <w:t>sqlalchemy.Column</w:t>
+      </w:r>
+      <w:proofErr w:type="spellEnd"/>
+      <w:r>
+        <w:rPr>
+          <w:color w:val="A9B7C6"/>
+        </w:rPr>
+        <w:t>(</w:t>
+      </w:r>
+      <w:r>
+        <w:rPr>
+          <w:color w:val="6A8759"/>
+        </w:rPr>
+        <w:t>"status"</w:t>
+      </w:r>
+      <w:r>
+        <w:rPr>
+          <w:color w:val="CC7832"/>
+        </w:rPr>
+        <w:t xml:space="preserve">, </w:t>
+      </w:r>
+      <w:proofErr w:type="spellStart"/>
+      <w:r>
+        <w:rPr>
+          <w:color w:val="A9B7C6"/>
+        </w:rPr>
+        <w:t>sqlalchemy.String</w:t>
+      </w:r>
+      <w:proofErr w:type="spellEnd"/>
+      <w:r>
+        <w:rPr>
+          <w:color w:val="CC7832"/>
+        </w:rPr>
+        <w:t xml:space="preserve">, </w:t>
+      </w:r>
+      <w:r>
+        <w:rPr>
+          <w:color w:val="AA4926"/>
+        </w:rPr>
+        <w:t>default</w:t>
+      </w:r>
+      <w:r>
+        <w:rPr>
+          <w:color w:val="A9B7C6"/>
+        </w:rPr>
+        <w:t>=</w:t>
+      </w:r>
+      <w:r>
+        <w:rPr>
+          <w:color w:val="6A8759"/>
+        </w:rPr>
+        <w:t>"none-executed"</w:t>
+      </w:r>
+      <w:r>
+        <w:rPr>
+          <w:color w:val="A9B7C6"/>
+        </w:rPr>
+        <w:t>)</w:t>
+      </w:r>
+      <w:r>
+        <w:rPr>
+          <w:color w:val="A9B7C6"/>
+        </w:rPr>
+        <w:br/>
+        <w:t>)</w:t>
+      </w:r>
+    </w:p>
+    <w:p>
+      <w:pPr>
+        <w:bidi/>
+        <w:rPr>
+          <w:rFonts w:cs="B Nazanin" w:hint="cs"/>
+          <w:sz w:val="28"/>
+          <w:szCs w:val="28"/>
+          <w:rtl/>
+          <w:lang w:bidi="fa-IR"/>
+        </w:rPr>
+      </w:pPr>
+    </w:p>
+    <w:p>
+      <w:pPr>
+        <w:bidi/>
+        <w:rPr>
+          <w:rFonts w:cs="B Nazanin" w:hint="cs"/>
+          <w:sz w:val="28"/>
+          <w:szCs w:val="28"/>
+          <w:rtl/>
+          <w:lang w:bidi="fa-IR"/>
+        </w:rPr>
+      </w:pPr>
+    </w:p>
+    <w:p>
+      <w:pPr>
+        <w:bidi/>
+        <w:rPr>
+          <w:rFonts w:cs="B Nazanin" w:hint="cs"/>
+          <w:sz w:val="28"/>
+          <w:szCs w:val="28"/>
+          <w:rtl/>
+          <w:lang w:bidi="fa-IR"/>
+        </w:rPr>
+      </w:pPr>
+    </w:p>
+    <w:p>
+      <w:pPr>
+        <w:bidi/>
+        <w:rPr>
+          <w:rFonts w:cs="B Nazanin" w:hint="cs"/>
+          <w:sz w:val="28"/>
+          <w:szCs w:val="28"/>
+          <w:rtl/>
+          <w:lang w:bidi="fa-IR"/>
+        </w:rPr>
+      </w:pPr>
+    </w:p>
+    <w:p>
+      <w:pPr>
+        <w:bidi/>
+        <w:rPr>
+          <w:rFonts w:cs="B Nazanin" w:hint="cs"/>
+          <w:sz w:val="28"/>
+          <w:szCs w:val="28"/>
+          <w:rtl/>
+          <w:lang w:bidi="fa-IR"/>
+        </w:rPr>
+      </w:pPr>
+    </w:p>
+    <w:p>
+      <w:pPr>
+        <w:bidi/>
+        <w:rPr>
+          <w:rFonts w:cs="B Nazanin" w:hint="cs"/>
+          <w:sz w:val="28"/>
+          <w:szCs w:val="28"/>
+          <w:rtl/>
+          <w:lang w:bidi="fa-IR"/>
+        </w:rPr>
+      </w:pPr>
+    </w:p>
+    <w:p>
+      <w:pPr>
+        <w:bidi/>
+        <w:rPr>
+          <w:rFonts w:cs="B Nazanin" w:hint="cs"/>
+          <w:sz w:val="28"/>
+          <w:szCs w:val="28"/>
+          <w:rtl/>
+          <w:lang w:bidi="fa-IR"/>
+        </w:rPr>
+      </w:pPr>
+    </w:p>
+    <w:p>
+      <w:pPr>
+        <w:bidi/>
+        <w:rPr>
+          <w:rFonts w:cs="B Nazanin" w:hint="cs"/>
+          <w:sz w:val="28"/>
+          <w:szCs w:val="28"/>
+          <w:rtl/>
+          <w:lang w:bidi="fa-IR"/>
+        </w:rPr>
+      </w:pPr>
+    </w:p>
+    <w:p>
+      <w:pPr>
+        <w:bidi/>
+        <w:rPr>
+          <w:rFonts w:cs="B Nazanin" w:hint="cs"/>
+          <w:sz w:val="28"/>
+          <w:szCs w:val="28"/>
+          <w:rtl/>
+          <w:lang w:bidi="fa-IR"/>
+        </w:rPr>
+      </w:pPr>
+    </w:p>
+    <w:p>
+      <w:pPr>
+        <w:tabs>
+          <w:tab w:val="left" w:pos="1147"/>
+        </w:tabs>
+        <w:bidi/>
+        <w:rPr>
+          <w:rFonts w:cs="B Nazanin"/>
+          <w:sz w:val="28"/>
+          <w:szCs w:val="28"/>
+          <w:rtl/>
+          <w:lang w:bidi="fa-IR"/>
+        </w:rPr>
+      </w:pPr>
+      <w:r>
+        <w:rPr>
+          <w:rFonts w:cs="B Nazanin"/>
+          <w:sz w:val="28"/>
+          <w:szCs w:val="28"/>
+          <w:rtl/>
+          <w:lang w:bidi="fa-IR"/>
+        </w:rPr>
+        <w:tab/>
+      </w:r>
+    </w:p>
+    <w:p>
+      <w:pPr>
+        <w:tabs>
+          <w:tab w:val="left" w:pos="1147"/>
+        </w:tabs>
+        <w:bidi/>
+        <w:rPr>
+          <w:rFonts w:cs="B Nazanin"/>
+          <w:sz w:val="28"/>
+          <w:szCs w:val="28"/>
+          <w:rtl/>
+          <w:lang w:bidi="fa-IR"/>
+        </w:rPr>
+      </w:pPr>
+    </w:p>
+    <w:p>
+      <w:pPr>
+        <w:tabs>
+          <w:tab w:val="left" w:pos="1147"/>
+        </w:tabs>
+        <w:bidi/>
+        <w:rPr>
+          <w:rFonts w:cs="B Nazanin"/>
+          <w:sz w:val="28"/>
+          <w:szCs w:val="28"/>
+          <w:rtl/>
+          <w:lang w:bidi="fa-IR"/>
+        </w:rPr>
+      </w:pPr>
+    </w:p>
+    <w:p>
+      <w:pPr>
+        <w:tabs>
+          <w:tab w:val="left" w:pos="1147"/>
+        </w:tabs>
+        <w:bidi/>
+        <w:rPr>
+          <w:rFonts w:cs="B Nazanin"/>
+          <w:sz w:val="28"/>
+          <w:szCs w:val="28"/>
+          <w:rtl/>
+          <w:lang w:bidi="fa-IR"/>
+        </w:rPr>
+      </w:pPr>
+    </w:p>
+    <w:p>
+      <w:pPr>
+        <w:tabs>
+          <w:tab w:val="left" w:pos="1147"/>
+        </w:tabs>
+        <w:bidi/>
+        <w:rPr>
+          <w:rFonts w:cs="B Nazanin"/>
+          <w:sz w:val="28"/>
+          <w:szCs w:val="28"/>
+          <w:rtl/>
+          <w:lang w:bidi="fa-IR"/>
+        </w:rPr>
+      </w:pPr>
+    </w:p>
+    <w:p>
+      <w:pPr>
+        <w:tabs>
+          <w:tab w:val="left" w:pos="1147"/>
+        </w:tabs>
+        <w:bidi/>
+        <w:rPr>
+          <w:rFonts w:cs="B Nazanin"/>
+          <w:sz w:val="28"/>
+          <w:szCs w:val="28"/>
+          <w:rtl/>
+          <w:lang w:bidi="fa-IR"/>
+        </w:rPr>
+      </w:pPr>
+    </w:p>
+    <w:p>
+      <w:pPr>
+        <w:tabs>
+          <w:tab w:val="left" w:pos="1147"/>
+        </w:tabs>
+        <w:bidi/>
+        <w:rPr>
+          <w:rFonts w:cs="B Nazanin+ Bold"/>
+          <w:sz w:val="28"/>
+          <w:szCs w:val="28"/>
+          <w:rtl/>
+          <w:lang w:bidi="fa-IR"/>
+        </w:rPr>
+      </w:pPr>
+      <w:r>
+        <w:rPr>
+          <w:rFonts w:cs="B Nazanin+ Bold" w:hint="cs"/>
+          <w:sz w:val="28"/>
+          <w:szCs w:val="28"/>
+          <w:rtl/>
+          <w:lang w:bidi="fa-IR"/>
+        </w:rPr>
+        <w:lastRenderedPageBreak/>
+        <w:t xml:space="preserve">سرویس سوم </w:t>
+      </w:r>
+    </w:p>
+    <w:p>
+      <w:pPr>
+        <w:tabs>
+          <w:tab w:val="left" w:pos="1147"/>
+        </w:tabs>
+        <w:bidi/>
+        <w:rPr>
+          <w:rFonts w:cs="B Nazanin" w:hint="cs"/>
+          <w:sz w:val="28"/>
+          <w:szCs w:val="28"/>
+          <w:rtl/>
+          <w:lang w:bidi="fa-IR"/>
+        </w:rPr>
+      </w:pPr>
     </w:p>
     <w:sectPr>
       <w:headerReference w:type="default" r:id="rId7"/>

</xml_diff>

<commit_message>
service 3 for 1 - result table created!
</commit_message>
<xml_diff>
--- a/Project1/Doc_HW1_9839039.docx
+++ b/Project1/Doc_HW1_9839039.docx
@@ -2158,28 +2158,14 @@
         <w:rPr>
           <w:color w:val="FFC66D"/>
         </w:rPr>
-        <w:t>check_</w:t>
-      </w:r>
-      <w:proofErr w:type="gramStart"/>
-      <w:r>
-        <w:rPr>
-          <w:color w:val="FFC66D"/>
-        </w:rPr>
-        <w:t>email</w:t>
-      </w:r>
-      <w:proofErr w:type="spellEnd"/>
-      <w:r>
-        <w:rPr>
-          <w:color w:val="A9B7C6"/>
-        </w:rPr>
-        <w:t>(</w:t>
-      </w:r>
-      <w:proofErr w:type="gramEnd"/>
-      <w:r>
-        <w:rPr>
-          <w:color w:val="A9B7C6"/>
-        </w:rPr>
-        <w:t xml:space="preserve">id: </w:t>
+        <w:t>check_email</w:t>
+      </w:r>
+      <w:proofErr w:type="spellEnd"/>
+      <w:r>
+        <w:rPr>
+          <w:color w:val="A9B7C6"/>
+        </w:rPr>
+        <w:t xml:space="preserve">(id: </w:t>
       </w:r>
       <w:r>
         <w:rPr>
@@ -2847,18 +2833,7 @@
           <w:rtl/>
           <w:lang w:bidi="fa-IR"/>
         </w:rPr>
-        <w:t xml:space="preserve">یک شناسا یکتا را به </w:t>
-      </w:r>
-      <w:proofErr w:type="gramStart"/>
-      <w:r>
-        <w:rPr>
-          <w:rFonts w:cs="B Nazanin" w:hint="cs"/>
-          <w:sz w:val="28"/>
-          <w:szCs w:val="28"/>
-          <w:rtl/>
-          <w:lang w:bidi="fa-IR"/>
-        </w:rPr>
-        <w:t xml:space="preserve">سرویس  </w:t>
+        <w:t xml:space="preserve">یک شناسا یکتا را به سرویس  </w:t>
       </w:r>
       <w:r>
         <w:rPr>
@@ -2869,7 +2844,6 @@
         </w:rPr>
         <w:t>RabbitMQ</w:t>
       </w:r>
-      <w:proofErr w:type="gramEnd"/>
       <w:r>
         <w:rPr>
           <w:rFonts w:cs="B Nazanin" w:hint="cs"/>
@@ -2945,7 +2919,6 @@
         </w:rPr>
         <w:t xml:space="preserve">def </w:t>
       </w:r>
-      <w:proofErr w:type="gramStart"/>
       <w:r>
         <w:rPr>
           <w:color w:val="FFC66D"/>
@@ -2956,28 +2929,83 @@
         <w:rPr>
           <w:color w:val="A9B7C6"/>
         </w:rPr>
+        <w:t>():</w:t>
+      </w:r>
+      <w:r>
+        <w:rPr>
+          <w:color w:val="A9B7C6"/>
+        </w:rPr>
+        <w:br/>
+        <w:t xml:space="preserve">    connection = </w:t>
+      </w:r>
+      <w:proofErr w:type="spellStart"/>
+      <w:r>
+        <w:rPr>
+          <w:color w:val="A9B7C6"/>
+        </w:rPr>
+        <w:t>pika.BlockingConnection</w:t>
+      </w:r>
+      <w:proofErr w:type="spellEnd"/>
+      <w:r>
+        <w:rPr>
+          <w:color w:val="A9B7C6"/>
+        </w:rPr>
         <w:t>(</w:t>
       </w:r>
-      <w:proofErr w:type="gramEnd"/>
-      <w:r>
-        <w:rPr>
-          <w:color w:val="A9B7C6"/>
-        </w:rPr>
-        <w:t>):</w:t>
-      </w:r>
-      <w:r>
-        <w:rPr>
-          <w:color w:val="A9B7C6"/>
-        </w:rPr>
-        <w:br/>
-        <w:t xml:space="preserve">    connection = </w:t>
-      </w:r>
-      <w:proofErr w:type="spellStart"/>
-      <w:r>
-        <w:rPr>
-          <w:color w:val="A9B7C6"/>
-        </w:rPr>
-        <w:t>pika.BlockingConnection</w:t>
+      <w:proofErr w:type="spellStart"/>
+      <w:r>
+        <w:rPr>
+          <w:color w:val="A9B7C6"/>
+        </w:rPr>
+        <w:t>pika.URLParameters</w:t>
+      </w:r>
+      <w:proofErr w:type="spellEnd"/>
+      <w:r>
+        <w:rPr>
+          <w:color w:val="A9B7C6"/>
+        </w:rPr>
+        <w:t>(AMQP_URL))</w:t>
+      </w:r>
+      <w:r>
+        <w:rPr>
+          <w:color w:val="A9B7C6"/>
+        </w:rPr>
+        <w:br/>
+        <w:t xml:space="preserve">    channel = </w:t>
+      </w:r>
+      <w:proofErr w:type="spellStart"/>
+      <w:r>
+        <w:rPr>
+          <w:color w:val="A9B7C6"/>
+        </w:rPr>
+        <w:t>connection.channel</w:t>
+      </w:r>
+      <w:proofErr w:type="spellEnd"/>
+      <w:r>
+        <w:rPr>
+          <w:color w:val="A9B7C6"/>
+        </w:rPr>
+        <w:t>()</w:t>
+      </w:r>
+      <w:r>
+        <w:rPr>
+          <w:color w:val="A9B7C6"/>
+        </w:rPr>
+        <w:br/>
+      </w:r>
+      <w:r>
+        <w:rPr>
+          <w:color w:val="A9B7C6"/>
+        </w:rPr>
+        <w:br/>
+        <w:t xml:space="preserve">    </w:t>
+      </w:r>
+      <w:proofErr w:type="spellStart"/>
+      <w:r>
+        <w:rPr>
+          <w:color w:val="A9B7C6"/>
+        </w:rPr>
+        <w:t>channel.queue_declare</w:t>
       </w:r>
       <w:proofErr w:type="spellEnd"/>
       <w:r>
@@ -2986,40 +3014,29 @@
         </w:rPr>
         <w:t>(</w:t>
       </w:r>
-      <w:proofErr w:type="spellStart"/>
-      <w:r>
-        <w:rPr>
-          <w:color w:val="A9B7C6"/>
-        </w:rPr>
-        <w:t>pika.URLParameters</w:t>
-      </w:r>
-      <w:proofErr w:type="spellEnd"/>
-      <w:r>
-        <w:rPr>
-          <w:color w:val="A9B7C6"/>
-        </w:rPr>
-        <w:t>(AMQP_URL))</w:t>
-      </w:r>
-      <w:r>
-        <w:rPr>
-          <w:color w:val="A9B7C6"/>
-        </w:rPr>
-        <w:br/>
-        <w:t xml:space="preserve">    channel = </w:t>
-      </w:r>
-      <w:proofErr w:type="spellStart"/>
-      <w:r>
-        <w:rPr>
-          <w:color w:val="A9B7C6"/>
-        </w:rPr>
-        <w:t>connection.channel</w:t>
-      </w:r>
-      <w:proofErr w:type="spellEnd"/>
-      <w:r>
-        <w:rPr>
-          <w:color w:val="A9B7C6"/>
-        </w:rPr>
-        <w:t>()</w:t>
+      <w:r>
+        <w:rPr>
+          <w:color w:val="AA4926"/>
+        </w:rPr>
+        <w:t>queue</w:t>
+      </w:r>
+      <w:r>
+        <w:rPr>
+          <w:color w:val="A9B7C6"/>
+        </w:rPr>
+        <w:t>=</w:t>
+      </w:r>
+      <w:r>
+        <w:rPr>
+          <w:color w:val="6A8759"/>
+        </w:rPr>
+        <w:t>'emails'</w:t>
+      </w:r>
+      <w:r>
+        <w:rPr>
+          <w:color w:val="A9B7C6"/>
+        </w:rPr>
+        <w:t>)</w:t>
       </w:r>
       <w:r>
         <w:rPr>
@@ -3039,7 +3056,7 @@
         <w:rPr>
           <w:color w:val="A9B7C6"/>
         </w:rPr>
-        <w:t>channel.queue_declare</w:t>
+        <w:t>channel.basic_consume</w:t>
       </w:r>
       <w:proofErr w:type="spellEnd"/>
       <w:r>
@@ -3068,6 +3085,52 @@
       </w:r>
       <w:r>
         <w:rPr>
+          <w:color w:val="CC7832"/>
+        </w:rPr>
+        <w:t xml:space="preserve">, </w:t>
+      </w:r>
+      <w:proofErr w:type="spellStart"/>
+      <w:r>
+        <w:rPr>
+          <w:color w:val="AA4926"/>
+        </w:rPr>
+        <w:t>on_message_callback</w:t>
+      </w:r>
+      <w:proofErr w:type="spellEnd"/>
+      <w:r>
+        <w:rPr>
+          <w:color w:val="A9B7C6"/>
+        </w:rPr>
+        <w:t>=callback</w:t>
+      </w:r>
+      <w:r>
+        <w:rPr>
+          <w:color w:val="CC7832"/>
+        </w:rPr>
+        <w:t xml:space="preserve">, </w:t>
+      </w:r>
+      <w:proofErr w:type="spellStart"/>
+      <w:r>
+        <w:rPr>
+          <w:color w:val="AA4926"/>
+        </w:rPr>
+        <w:t>auto_ack</w:t>
+      </w:r>
+      <w:proofErr w:type="spellEnd"/>
+      <w:r>
+        <w:rPr>
+          <w:color w:val="A9B7C6"/>
+        </w:rPr>
+        <w:t>=</w:t>
+      </w:r>
+      <w:r>
+        <w:rPr>
+          <w:color w:val="CC7832"/>
+        </w:rPr>
+        <w:t>True</w:t>
+      </w:r>
+      <w:r>
+        <w:rPr>
           <w:color w:val="A9B7C6"/>
         </w:rPr>
         <w:t>)</w:t>
@@ -3085,14 +3148,12 @@
         <w:br/>
         <w:t xml:space="preserve">    </w:t>
       </w:r>
-      <w:proofErr w:type="spellStart"/>
-      <w:r>
-        <w:rPr>
-          <w:color w:val="A9B7C6"/>
-        </w:rPr>
-        <w:t>channel.basic_consume</w:t>
-      </w:r>
-      <w:proofErr w:type="spellEnd"/>
+      <w:r>
+        <w:rPr>
+          <w:color w:val="8888C6"/>
+        </w:rPr>
+        <w:t>print</w:t>
+      </w:r>
       <w:r>
         <w:rPr>
           <w:color w:val="A9B7C6"/>
@@ -3101,67 +3162,9 @@
       </w:r>
       <w:r>
         <w:rPr>
-          <w:color w:val="AA4926"/>
-        </w:rPr>
-        <w:t>queue</w:t>
-      </w:r>
-      <w:r>
-        <w:rPr>
-          <w:color w:val="A9B7C6"/>
-        </w:rPr>
-        <w:t>=</w:t>
-      </w:r>
-      <w:r>
-        <w:rPr>
-          <w:color w:val="6A8759"/>
-        </w:rPr>
-        <w:t>'emails'</w:t>
-      </w:r>
-      <w:r>
-        <w:rPr>
-          <w:color w:val="CC7832"/>
-        </w:rPr>
-        <w:t xml:space="preserve">, </w:t>
-      </w:r>
-      <w:proofErr w:type="spellStart"/>
-      <w:r>
-        <w:rPr>
-          <w:color w:val="AA4926"/>
-        </w:rPr>
-        <w:t>on_message_callback</w:t>
-      </w:r>
-      <w:proofErr w:type="spellEnd"/>
-      <w:r>
-        <w:rPr>
-          <w:color w:val="A9B7C6"/>
-        </w:rPr>
-        <w:t>=callback</w:t>
-      </w:r>
-      <w:r>
-        <w:rPr>
-          <w:color w:val="CC7832"/>
-        </w:rPr>
-        <w:t xml:space="preserve">, </w:t>
-      </w:r>
-      <w:proofErr w:type="spellStart"/>
-      <w:r>
-        <w:rPr>
-          <w:color w:val="AA4926"/>
-        </w:rPr>
-        <w:t>auto_ack</w:t>
-      </w:r>
-      <w:proofErr w:type="spellEnd"/>
-      <w:r>
-        <w:rPr>
-          <w:color w:val="A9B7C6"/>
-        </w:rPr>
-        <w:t>=</w:t>
-      </w:r>
-      <w:r>
-        <w:rPr>
-          <w:color w:val="CC7832"/>
-        </w:rPr>
-        <w:t>True</w:t>
+          <w:color w:val="6A8759"/>
+        </w:rPr>
+        <w:t>' [*] Waiting for messages. To exit press CTRL+C'</w:t>
       </w:r>
       <w:r>
         <w:rPr>
@@ -3174,59 +3177,14 @@
           <w:color w:val="A9B7C6"/>
         </w:rPr>
         <w:br/>
-      </w:r>
-      <w:r>
-        <w:rPr>
-          <w:color w:val="A9B7C6"/>
-        </w:rPr>
-        <w:br/>
         <w:t xml:space="preserve">    </w:t>
       </w:r>
-      <w:r>
-        <w:rPr>
-          <w:color w:val="8888C6"/>
-        </w:rPr>
-        <w:t>print</w:t>
-      </w:r>
-      <w:r>
-        <w:rPr>
-          <w:color w:val="A9B7C6"/>
-        </w:rPr>
-        <w:t>(</w:t>
-      </w:r>
-      <w:r>
-        <w:rPr>
-          <w:color w:val="6A8759"/>
-        </w:rPr>
-        <w:t>' [*] Waiting for messages. To exit press CTRL+C'</w:t>
-      </w:r>
-      <w:r>
-        <w:rPr>
-          <w:color w:val="A9B7C6"/>
-        </w:rPr>
-        <w:t>)</w:t>
-      </w:r>
-      <w:r>
-        <w:rPr>
-          <w:color w:val="A9B7C6"/>
-        </w:rPr>
-        <w:br/>
-        <w:t xml:space="preserve">    </w:t>
-      </w:r>
-      <w:proofErr w:type="spellStart"/>
-      <w:proofErr w:type="gramStart"/>
-      <w:r>
-        <w:rPr>
-          <w:color w:val="A9B7C6"/>
-        </w:rPr>
-        <w:t>channel.start</w:t>
-      </w:r>
-      <w:proofErr w:type="gramEnd"/>
-      <w:r>
-        <w:rPr>
-          <w:color w:val="A9B7C6"/>
-        </w:rPr>
-        <w:t>_consuming</w:t>
+      <w:proofErr w:type="spellStart"/>
+      <w:r>
+        <w:rPr>
+          <w:color w:val="A9B7C6"/>
+        </w:rPr>
+        <w:t>channel.start_consuming</w:t>
       </w:r>
       <w:proofErr w:type="spellEnd"/>
       <w:r>
@@ -3272,7 +3230,6 @@
         </w:rPr>
         <w:t xml:space="preserve">def </w:t>
       </w:r>
-      <w:proofErr w:type="gramStart"/>
       <w:r>
         <w:rPr>
           <w:color w:val="FFC66D"/>
@@ -3286,7 +3243,6 @@
         <w:t>(</w:t>
       </w:r>
       <w:proofErr w:type="spellStart"/>
-      <w:proofErr w:type="gramEnd"/>
       <w:r>
         <w:rPr>
           <w:color w:val="72737A"/>
@@ -4457,7 +4413,6 @@
         <w:t xml:space="preserve"> = </w:t>
       </w:r>
       <w:proofErr w:type="spellStart"/>
-      <w:proofErr w:type="gramStart"/>
       <w:r>
         <w:rPr>
           <w:color w:val="A9B7C6"/>
@@ -4465,7 +4420,6 @@
         <w:t>sqlalchemy.Table</w:t>
       </w:r>
       <w:proofErr w:type="spellEnd"/>
-      <w:proofErr w:type="gramEnd"/>
       <w:r>
         <w:rPr>
           <w:color w:val="A9B7C6"/>
@@ -4822,7 +4776,7 @@
       <w:pPr>
         <w:bidi/>
         <w:rPr>
-          <w:rFonts w:cs="B Nazanin" w:hint="cs"/>
+          <w:rFonts w:cs="B Nazanin"/>
           <w:sz w:val="28"/>
           <w:szCs w:val="28"/>
           <w:rtl/>
@@ -4834,7 +4788,7 @@
       <w:pPr>
         <w:bidi/>
         <w:rPr>
-          <w:rFonts w:cs="B Nazanin" w:hint="cs"/>
+          <w:rFonts w:cs="B Nazanin"/>
           <w:sz w:val="28"/>
           <w:szCs w:val="28"/>
           <w:rtl/>
@@ -4846,7 +4800,7 @@
       <w:pPr>
         <w:bidi/>
         <w:rPr>
-          <w:rFonts w:cs="B Nazanin" w:hint="cs"/>
+          <w:rFonts w:cs="B Nazanin"/>
           <w:sz w:val="28"/>
           <w:szCs w:val="28"/>
           <w:rtl/>
@@ -4858,7 +4812,7 @@
       <w:pPr>
         <w:bidi/>
         <w:rPr>
-          <w:rFonts w:cs="B Nazanin" w:hint="cs"/>
+          <w:rFonts w:cs="B Nazanin"/>
           <w:sz w:val="28"/>
           <w:szCs w:val="28"/>
           <w:rtl/>
@@ -4870,7 +4824,7 @@
       <w:pPr>
         <w:bidi/>
         <w:rPr>
-          <w:rFonts w:cs="B Nazanin" w:hint="cs"/>
+          <w:rFonts w:cs="B Nazanin"/>
           <w:sz w:val="28"/>
           <w:szCs w:val="28"/>
           <w:rtl/>
@@ -4882,7 +4836,7 @@
       <w:pPr>
         <w:bidi/>
         <w:rPr>
-          <w:rFonts w:cs="B Nazanin" w:hint="cs"/>
+          <w:rFonts w:cs="B Nazanin"/>
           <w:sz w:val="28"/>
           <w:szCs w:val="28"/>
           <w:rtl/>
@@ -4894,7 +4848,7 @@
       <w:pPr>
         <w:bidi/>
         <w:rPr>
-          <w:rFonts w:cs="B Nazanin" w:hint="cs"/>
+          <w:rFonts w:cs="B Nazanin"/>
           <w:sz w:val="28"/>
           <w:szCs w:val="28"/>
           <w:rtl/>
@@ -4906,7 +4860,7 @@
       <w:pPr>
         <w:bidi/>
         <w:rPr>
-          <w:rFonts w:cs="B Nazanin" w:hint="cs"/>
+          <w:rFonts w:cs="B Nazanin"/>
           <w:sz w:val="28"/>
           <w:szCs w:val="28"/>
           <w:rtl/>
@@ -4918,7 +4872,7 @@
       <w:pPr>
         <w:bidi/>
         <w:rPr>
-          <w:rFonts w:cs="B Nazanin" w:hint="cs"/>
+          <w:rFonts w:cs="B Nazanin"/>
           <w:sz w:val="28"/>
           <w:szCs w:val="28"/>
           <w:rtl/>
@@ -5050,6 +5004,2884 @@
         </w:rPr>
         <w:lastRenderedPageBreak/>
         <w:t xml:space="preserve">سرویس سوم </w:t>
+      </w:r>
+    </w:p>
+    <w:p>
+      <w:pPr>
+        <w:tabs>
+          <w:tab w:val="left" w:pos="1147"/>
+        </w:tabs>
+        <w:bidi/>
+        <w:rPr>
+          <w:rFonts w:cs="B Nazanin"/>
+          <w:sz w:val="28"/>
+          <w:szCs w:val="28"/>
+          <w:rtl/>
+          <w:lang w:bidi="fa-IR"/>
+        </w:rPr>
+      </w:pPr>
+      <w:r>
+        <w:rPr>
+          <w:rFonts w:cs="B Nazanin" w:hint="cs"/>
+          <w:sz w:val="28"/>
+          <w:szCs w:val="28"/>
+          <w:rtl/>
+          <w:lang w:bidi="fa-IR"/>
+        </w:rPr>
+        <w:t xml:space="preserve">در این بخش بصورت بازه های 1 دقیقه ای جدول کارها را چک میکنیم و کارهایی که وضعیت </w:t>
+      </w:r>
+      <w:r>
+        <w:rPr>
+          <w:rFonts w:cs="B Nazanin"/>
+          <w:sz w:val="28"/>
+          <w:szCs w:val="28"/>
+          <w:lang w:bidi="fa-IR"/>
+        </w:rPr>
+        <w:t xml:space="preserve">none-executed </w:t>
+      </w:r>
+      <w:r>
+        <w:rPr>
+          <w:rFonts w:cs="B Nazanin" w:hint="cs"/>
+          <w:sz w:val="28"/>
+          <w:szCs w:val="28"/>
+          <w:rtl/>
+          <w:lang w:bidi="fa-IR"/>
+        </w:rPr>
+        <w:t xml:space="preserve"> دارند را با ایدی اپلودشان بصورت تاپل در یک لیست ذخیره میکنیم که از اضافه شدن دوباره یک کار حین انجام آن جلوگیری شود:</w:t>
+      </w:r>
+    </w:p>
+    <w:p>
+      <w:pPr>
+        <w:pStyle w:val="HTMLPreformatted"/>
+        <w:shd w:val="clear" w:color="auto" w:fill="2B2B2B"/>
+        <w:rPr>
+          <w:color w:val="A9B7C6"/>
+        </w:rPr>
+      </w:pPr>
+      <w:r>
+        <w:rPr>
+          <w:color w:val="CC7832"/>
+        </w:rPr>
+        <w:t xml:space="preserve">async def </w:t>
+      </w:r>
+      <w:r>
+        <w:rPr>
+          <w:color w:val="FFC66D"/>
+        </w:rPr>
+        <w:t>main</w:t>
+      </w:r>
+      <w:r>
+        <w:rPr>
+          <w:color w:val="A9B7C6"/>
+        </w:rPr>
+        <w:t>():</w:t>
+      </w:r>
+      <w:r>
+        <w:rPr>
+          <w:color w:val="A9B7C6"/>
+        </w:rPr>
+        <w:br/>
+        <w:t xml:space="preserve">    </w:t>
+      </w:r>
+      <w:proofErr w:type="spellStart"/>
+      <w:r>
+        <w:rPr>
+          <w:color w:val="A9B7C6"/>
+        </w:rPr>
+        <w:t>job_list</w:t>
+      </w:r>
+      <w:proofErr w:type="spellEnd"/>
+      <w:r>
+        <w:rPr>
+          <w:color w:val="A9B7C6"/>
+        </w:rPr>
+        <w:t xml:space="preserve"> = []</w:t>
+      </w:r>
+      <w:r>
+        <w:rPr>
+          <w:color w:val="A9B7C6"/>
+        </w:rPr>
+        <w:br/>
+        <w:t xml:space="preserve">    </w:t>
+      </w:r>
+      <w:r>
+        <w:rPr>
+          <w:color w:val="CC7832"/>
+        </w:rPr>
+        <w:t>while True</w:t>
+      </w:r>
+      <w:r>
+        <w:rPr>
+          <w:color w:val="A9B7C6"/>
+        </w:rPr>
+        <w:t>:</w:t>
+      </w:r>
+      <w:r>
+        <w:rPr>
+          <w:color w:val="A9B7C6"/>
+        </w:rPr>
+        <w:br/>
+        <w:t xml:space="preserve">        </w:t>
+      </w:r>
+      <w:proofErr w:type="spellStart"/>
+      <w:r>
+        <w:rPr>
+          <w:color w:val="A9B7C6"/>
+        </w:rPr>
+        <w:t>new_jobs</w:t>
+      </w:r>
+      <w:proofErr w:type="spellEnd"/>
+      <w:r>
+        <w:rPr>
+          <w:color w:val="A9B7C6"/>
+        </w:rPr>
+        <w:t xml:space="preserve"> = </w:t>
+      </w:r>
+      <w:r>
+        <w:rPr>
+          <w:color w:val="CC7832"/>
+        </w:rPr>
+        <w:t xml:space="preserve">await </w:t>
+      </w:r>
+      <w:proofErr w:type="spellStart"/>
+      <w:r>
+        <w:rPr>
+          <w:color w:val="A9B7C6"/>
+        </w:rPr>
+        <w:t>get_new_jobs</w:t>
+      </w:r>
+      <w:proofErr w:type="spellEnd"/>
+      <w:r>
+        <w:rPr>
+          <w:color w:val="A9B7C6"/>
+        </w:rPr>
+        <w:t>()</w:t>
+      </w:r>
+      <w:r>
+        <w:rPr>
+          <w:color w:val="A9B7C6"/>
+        </w:rPr>
+        <w:br/>
+        <w:t xml:space="preserve">        </w:t>
+      </w:r>
+      <w:r>
+        <w:rPr>
+          <w:color w:val="CC7832"/>
+        </w:rPr>
+        <w:t xml:space="preserve">if </w:t>
+      </w:r>
+      <w:proofErr w:type="spellStart"/>
+      <w:r>
+        <w:rPr>
+          <w:color w:val="A9B7C6"/>
+        </w:rPr>
+        <w:t>new_jobs</w:t>
+      </w:r>
+      <w:proofErr w:type="spellEnd"/>
+      <w:r>
+        <w:rPr>
+          <w:color w:val="A9B7C6"/>
+        </w:rPr>
+        <w:t>:</w:t>
+      </w:r>
+      <w:r>
+        <w:rPr>
+          <w:color w:val="A9B7C6"/>
+        </w:rPr>
+        <w:br/>
+        <w:t xml:space="preserve">            </w:t>
+      </w:r>
+      <w:r>
+        <w:rPr>
+          <w:color w:val="CC7832"/>
+        </w:rPr>
+        <w:t xml:space="preserve">for </w:t>
+      </w:r>
+      <w:r>
+        <w:rPr>
+          <w:color w:val="A9B7C6"/>
+        </w:rPr>
+        <w:t xml:space="preserve">job </w:t>
+      </w:r>
+      <w:r>
+        <w:rPr>
+          <w:color w:val="CC7832"/>
+        </w:rPr>
+        <w:t xml:space="preserve">in </w:t>
+      </w:r>
+      <w:proofErr w:type="spellStart"/>
+      <w:r>
+        <w:rPr>
+          <w:color w:val="A9B7C6"/>
+        </w:rPr>
+        <w:t>new_jobs</w:t>
+      </w:r>
+      <w:proofErr w:type="spellEnd"/>
+      <w:r>
+        <w:rPr>
+          <w:color w:val="A9B7C6"/>
+        </w:rPr>
+        <w:t>:</w:t>
+      </w:r>
+      <w:r>
+        <w:rPr>
+          <w:color w:val="A9B7C6"/>
+        </w:rPr>
+        <w:br/>
+        <w:t xml:space="preserve">                </w:t>
+      </w:r>
+      <w:proofErr w:type="spellStart"/>
+      <w:r>
+        <w:rPr>
+          <w:color w:val="A9B7C6"/>
+        </w:rPr>
+        <w:t>job_obj</w:t>
+      </w:r>
+      <w:proofErr w:type="spellEnd"/>
+      <w:r>
+        <w:rPr>
+          <w:color w:val="A9B7C6"/>
+        </w:rPr>
+        <w:t xml:space="preserve"> = </w:t>
+      </w:r>
+      <w:proofErr w:type="spellStart"/>
+      <w:r>
+        <w:rPr>
+          <w:color w:val="A9B7C6"/>
+        </w:rPr>
+        <w:t>json.loads</w:t>
+      </w:r>
+      <w:proofErr w:type="spellEnd"/>
+      <w:r>
+        <w:rPr>
+          <w:color w:val="A9B7C6"/>
+        </w:rPr>
+        <w:t>(job)</w:t>
+      </w:r>
+      <w:r>
+        <w:rPr>
+          <w:color w:val="A9B7C6"/>
+        </w:rPr>
+        <w:br/>
+        <w:t xml:space="preserve">                </w:t>
+      </w:r>
+      <w:proofErr w:type="spellStart"/>
+      <w:r>
+        <w:rPr>
+          <w:color w:val="A9B7C6"/>
+        </w:rPr>
+        <w:t>job_id</w:t>
+      </w:r>
+      <w:proofErr w:type="spellEnd"/>
+      <w:r>
+        <w:rPr>
+          <w:color w:val="A9B7C6"/>
+        </w:rPr>
+        <w:t xml:space="preserve"> = </w:t>
+      </w:r>
+      <w:r>
+        <w:rPr>
+          <w:color w:val="8888C6"/>
+        </w:rPr>
+        <w:t>str</w:t>
+      </w:r>
+      <w:r>
+        <w:rPr>
+          <w:color w:val="A9B7C6"/>
+        </w:rPr>
+        <w:t>(</w:t>
+      </w:r>
+      <w:proofErr w:type="spellStart"/>
+      <w:r>
+        <w:rPr>
+          <w:color w:val="A9B7C6"/>
+        </w:rPr>
+        <w:t>job_obj</w:t>
+      </w:r>
+      <w:proofErr w:type="spellEnd"/>
+      <w:r>
+        <w:rPr>
+          <w:color w:val="A9B7C6"/>
+        </w:rPr>
+        <w:t>[</w:t>
+      </w:r>
+      <w:r>
+        <w:rPr>
+          <w:color w:val="6A8759"/>
+        </w:rPr>
+        <w:t>'id'</w:t>
+      </w:r>
+      <w:r>
+        <w:rPr>
+          <w:color w:val="A9B7C6"/>
+        </w:rPr>
+        <w:t>])</w:t>
+      </w:r>
+      <w:r>
+        <w:rPr>
+          <w:color w:val="A9B7C6"/>
+        </w:rPr>
+        <w:br/>
+        <w:t xml:space="preserve">                </w:t>
+      </w:r>
+      <w:proofErr w:type="spellStart"/>
+      <w:r>
+        <w:rPr>
+          <w:color w:val="A9B7C6"/>
+        </w:rPr>
+        <w:t>job_dict</w:t>
+      </w:r>
+      <w:proofErr w:type="spellEnd"/>
+      <w:r>
+        <w:rPr>
+          <w:color w:val="A9B7C6"/>
+        </w:rPr>
+        <w:t xml:space="preserve"> = {</w:t>
+      </w:r>
+      <w:r>
+        <w:rPr>
+          <w:color w:val="6A8759"/>
+        </w:rPr>
+        <w:t>"id"</w:t>
+      </w:r>
+      <w:r>
+        <w:rPr>
+          <w:color w:val="A9B7C6"/>
+        </w:rPr>
+        <w:t xml:space="preserve">: </w:t>
+      </w:r>
+      <w:proofErr w:type="spellStart"/>
+      <w:r>
+        <w:rPr>
+          <w:color w:val="A9B7C6"/>
+        </w:rPr>
+        <w:t>job_id</w:t>
+      </w:r>
+      <w:proofErr w:type="spellEnd"/>
+      <w:r>
+        <w:rPr>
+          <w:color w:val="CC7832"/>
+        </w:rPr>
+        <w:t xml:space="preserve">, </w:t>
+      </w:r>
+      <w:r>
+        <w:rPr>
+          <w:color w:val="6A8759"/>
+        </w:rPr>
+        <w:t>"job"</w:t>
+      </w:r>
+      <w:r>
+        <w:rPr>
+          <w:color w:val="A9B7C6"/>
+        </w:rPr>
+        <w:t xml:space="preserve">: </w:t>
+      </w:r>
+      <w:proofErr w:type="spellStart"/>
+      <w:r>
+        <w:rPr>
+          <w:color w:val="A9B7C6"/>
+        </w:rPr>
+        <w:t>job_obj</w:t>
+      </w:r>
+      <w:proofErr w:type="spellEnd"/>
+      <w:r>
+        <w:rPr>
+          <w:color w:val="A9B7C6"/>
+        </w:rPr>
+        <w:t>}</w:t>
+      </w:r>
+      <w:r>
+        <w:rPr>
+          <w:color w:val="A9B7C6"/>
+        </w:rPr>
+        <w:br/>
+        <w:t xml:space="preserve">                </w:t>
+      </w:r>
+      <w:r>
+        <w:rPr>
+          <w:color w:val="CC7832"/>
+        </w:rPr>
+        <w:t xml:space="preserve">if </w:t>
+      </w:r>
+      <w:proofErr w:type="spellStart"/>
+      <w:r>
+        <w:rPr>
+          <w:color w:val="A9B7C6"/>
+        </w:rPr>
+        <w:t>job_dict</w:t>
+      </w:r>
+      <w:proofErr w:type="spellEnd"/>
+      <w:r>
+        <w:rPr>
+          <w:color w:val="A9B7C6"/>
+        </w:rPr>
+        <w:t xml:space="preserve"> </w:t>
+      </w:r>
+      <w:r>
+        <w:rPr>
+          <w:color w:val="CC7832"/>
+        </w:rPr>
+        <w:t xml:space="preserve">not in </w:t>
+      </w:r>
+      <w:proofErr w:type="spellStart"/>
+      <w:r>
+        <w:rPr>
+          <w:color w:val="A9B7C6"/>
+        </w:rPr>
+        <w:t>job_list</w:t>
+      </w:r>
+      <w:proofErr w:type="spellEnd"/>
+      <w:r>
+        <w:rPr>
+          <w:color w:val="A9B7C6"/>
+        </w:rPr>
+        <w:t>:</w:t>
+      </w:r>
+      <w:r>
+        <w:rPr>
+          <w:color w:val="A9B7C6"/>
+        </w:rPr>
+        <w:br/>
+        <w:t xml:space="preserve">                    </w:t>
+      </w:r>
+      <w:proofErr w:type="spellStart"/>
+      <w:r>
+        <w:rPr>
+          <w:color w:val="A9B7C6"/>
+        </w:rPr>
+        <w:t>job_list.append</w:t>
+      </w:r>
+      <w:proofErr w:type="spellEnd"/>
+      <w:r>
+        <w:rPr>
+          <w:color w:val="A9B7C6"/>
+        </w:rPr>
+        <w:t>(</w:t>
+      </w:r>
+      <w:proofErr w:type="spellStart"/>
+      <w:r>
+        <w:rPr>
+          <w:color w:val="A9B7C6"/>
+        </w:rPr>
+        <w:t>job_dict</w:t>
+      </w:r>
+      <w:proofErr w:type="spellEnd"/>
+      <w:r>
+        <w:rPr>
+          <w:color w:val="A9B7C6"/>
+        </w:rPr>
+        <w:t>)</w:t>
+      </w:r>
+      <w:r>
+        <w:rPr>
+          <w:color w:val="A9B7C6"/>
+        </w:rPr>
+        <w:br/>
+        <w:t xml:space="preserve">                    </w:t>
+      </w:r>
+      <w:r>
+        <w:rPr>
+          <w:color w:val="8888C6"/>
+        </w:rPr>
+        <w:t>print</w:t>
+      </w:r>
+      <w:r>
+        <w:rPr>
+          <w:color w:val="A9B7C6"/>
+        </w:rPr>
+        <w:t>(</w:t>
+      </w:r>
+      <w:proofErr w:type="spellStart"/>
+      <w:r>
+        <w:rPr>
+          <w:color w:val="6A8759"/>
+        </w:rPr>
+        <w:t>f"Added</w:t>
+      </w:r>
+      <w:proofErr w:type="spellEnd"/>
+      <w:r>
+        <w:rPr>
+          <w:color w:val="6A8759"/>
+        </w:rPr>
+        <w:t xml:space="preserve"> job with ID </w:t>
+      </w:r>
+      <w:r>
+        <w:rPr>
+          <w:color w:val="CC7832"/>
+        </w:rPr>
+        <w:t>{</w:t>
+      </w:r>
+      <w:proofErr w:type="spellStart"/>
+      <w:r>
+        <w:rPr>
+          <w:color w:val="A9B7C6"/>
+        </w:rPr>
+        <w:t>job_id</w:t>
+      </w:r>
+      <w:proofErr w:type="spellEnd"/>
+      <w:r>
+        <w:rPr>
+          <w:color w:val="CC7832"/>
+        </w:rPr>
+        <w:t>}</w:t>
+      </w:r>
+      <w:r>
+        <w:rPr>
+          <w:color w:val="6A8759"/>
+        </w:rPr>
+        <w:t xml:space="preserve"> to the list"</w:t>
+      </w:r>
+      <w:r>
+        <w:rPr>
+          <w:color w:val="A9B7C6"/>
+        </w:rPr>
+        <w:t>)</w:t>
+      </w:r>
+      <w:r>
+        <w:rPr>
+          <w:color w:val="A9B7C6"/>
+        </w:rPr>
+        <w:br/>
+        <w:t xml:space="preserve">            </w:t>
+      </w:r>
+      <w:proofErr w:type="spellStart"/>
+      <w:r>
+        <w:rPr>
+          <w:color w:val="A9B7C6"/>
+        </w:rPr>
+        <w:t>preRunner</w:t>
+      </w:r>
+      <w:proofErr w:type="spellEnd"/>
+      <w:r>
+        <w:rPr>
+          <w:color w:val="A9B7C6"/>
+        </w:rPr>
+        <w:t>(</w:t>
+      </w:r>
+      <w:proofErr w:type="spellStart"/>
+      <w:r>
+        <w:rPr>
+          <w:color w:val="A9B7C6"/>
+        </w:rPr>
+        <w:t>job_list</w:t>
+      </w:r>
+      <w:proofErr w:type="spellEnd"/>
+      <w:r>
+        <w:rPr>
+          <w:color w:val="A9B7C6"/>
+        </w:rPr>
+        <w:t>)</w:t>
+      </w:r>
+      <w:r>
+        <w:rPr>
+          <w:color w:val="A9B7C6"/>
+        </w:rPr>
+        <w:br/>
+        <w:t xml:space="preserve">        </w:t>
+      </w:r>
+      <w:r>
+        <w:rPr>
+          <w:color w:val="CC7832"/>
+        </w:rPr>
+        <w:t>else</w:t>
+      </w:r>
+      <w:r>
+        <w:rPr>
+          <w:color w:val="A9B7C6"/>
+        </w:rPr>
+        <w:t>:</w:t>
+      </w:r>
+      <w:r>
+        <w:rPr>
+          <w:color w:val="A9B7C6"/>
+        </w:rPr>
+        <w:br/>
+        <w:t xml:space="preserve">            </w:t>
+      </w:r>
+      <w:r>
+        <w:rPr>
+          <w:color w:val="8888C6"/>
+        </w:rPr>
+        <w:t>print</w:t>
+      </w:r>
+      <w:r>
+        <w:rPr>
+          <w:color w:val="A9B7C6"/>
+        </w:rPr>
+        <w:t>(</w:t>
+      </w:r>
+      <w:r>
+        <w:rPr>
+          <w:color w:val="6A8759"/>
+        </w:rPr>
+        <w:t>"No new jobs found, waiting..."</w:t>
+      </w:r>
+      <w:r>
+        <w:rPr>
+          <w:color w:val="A9B7C6"/>
+        </w:rPr>
+        <w:t>)</w:t>
+      </w:r>
+      <w:r>
+        <w:rPr>
+          <w:color w:val="A9B7C6"/>
+        </w:rPr>
+        <w:br/>
+        <w:t xml:space="preserve">        </w:t>
+      </w:r>
+      <w:r>
+        <w:rPr>
+          <w:color w:val="CC7832"/>
+        </w:rPr>
+        <w:t xml:space="preserve">await </w:t>
+      </w:r>
+      <w:proofErr w:type="spellStart"/>
+      <w:r>
+        <w:rPr>
+          <w:color w:val="A9B7C6"/>
+        </w:rPr>
+        <w:t>asyncio.sleep</w:t>
+      </w:r>
+      <w:proofErr w:type="spellEnd"/>
+      <w:r>
+        <w:rPr>
+          <w:color w:val="A9B7C6"/>
+        </w:rPr>
+        <w:t>(</w:t>
+      </w:r>
+      <w:r>
+        <w:rPr>
+          <w:color w:val="6897BB"/>
+        </w:rPr>
+        <w:t>60</w:t>
+      </w:r>
+      <w:r>
+        <w:rPr>
+          <w:color w:val="A9B7C6"/>
+        </w:rPr>
+        <w:t xml:space="preserve">)  </w:t>
+      </w:r>
+      <w:r>
+        <w:rPr>
+          <w:color w:val="808080"/>
+        </w:rPr>
+        <w:t># Wait for 60 seconds before checking again</w:t>
+      </w:r>
+    </w:p>
+    <w:p>
+      <w:pPr>
+        <w:tabs>
+          <w:tab w:val="left" w:pos="1147"/>
+        </w:tabs>
+        <w:bidi/>
+        <w:rPr>
+          <w:rFonts w:cs="B Nazanin"/>
+          <w:sz w:val="28"/>
+          <w:szCs w:val="28"/>
+          <w:rtl/>
+          <w:lang w:bidi="fa-IR"/>
+        </w:rPr>
+      </w:pPr>
+      <w:r>
+        <w:rPr>
+          <w:rFonts w:cs="B Nazanin" w:hint="cs"/>
+          <w:sz w:val="28"/>
+          <w:szCs w:val="28"/>
+          <w:rtl/>
+          <w:lang w:bidi="fa-IR"/>
+        </w:rPr>
+        <w:t xml:space="preserve">در قدم بعدی کارها توسط تابع </w:t>
+      </w:r>
+      <w:proofErr w:type="spellStart"/>
+      <w:r>
+        <w:rPr>
+          <w:rFonts w:cs="B Nazanin"/>
+          <w:sz w:val="28"/>
+          <w:szCs w:val="28"/>
+          <w:lang w:bidi="fa-IR"/>
+        </w:rPr>
+        <w:t>preRunner</w:t>
+      </w:r>
+      <w:proofErr w:type="spellEnd"/>
+      <w:r>
+        <w:rPr>
+          <w:rFonts w:cs="B Nazanin"/>
+          <w:sz w:val="28"/>
+          <w:szCs w:val="28"/>
+          <w:lang w:bidi="fa-IR"/>
+        </w:rPr>
+        <w:t xml:space="preserve"> </w:t>
+      </w:r>
+      <w:r>
+        <w:rPr>
+          <w:rFonts w:cs="B Nazanin" w:hint="cs"/>
+          <w:sz w:val="28"/>
+          <w:szCs w:val="28"/>
+          <w:rtl/>
+          <w:lang w:bidi="fa-IR"/>
+        </w:rPr>
+        <w:t xml:space="preserve"> یکی یکی بررسی شده اطلاعات آنها از جدول </w:t>
+      </w:r>
+      <w:proofErr w:type="spellStart"/>
+      <w:r>
+        <w:rPr>
+          <w:rFonts w:cs="B Nazanin"/>
+          <w:sz w:val="28"/>
+          <w:szCs w:val="28"/>
+          <w:lang w:bidi="fa-IR"/>
+        </w:rPr>
+        <w:t>uploads_table</w:t>
+      </w:r>
+      <w:proofErr w:type="spellEnd"/>
+      <w:r>
+        <w:rPr>
+          <w:rFonts w:cs="B Nazanin" w:hint="cs"/>
+          <w:sz w:val="28"/>
+          <w:szCs w:val="28"/>
+          <w:rtl/>
+          <w:lang w:bidi="fa-IR"/>
+        </w:rPr>
+        <w:t xml:space="preserve"> استخراج شده و به </w:t>
+      </w:r>
+      <w:r>
+        <w:rPr>
+          <w:rFonts w:cs="B Nazanin"/>
+          <w:sz w:val="28"/>
+          <w:szCs w:val="28"/>
+          <w:lang w:bidi="fa-IR"/>
+        </w:rPr>
+        <w:t>codex</w:t>
+      </w:r>
+      <w:r>
+        <w:rPr>
+          <w:rFonts w:cs="B Nazanin" w:hint="cs"/>
+          <w:sz w:val="28"/>
+          <w:szCs w:val="28"/>
+          <w:rtl/>
+          <w:lang w:bidi="fa-IR"/>
+        </w:rPr>
+        <w:t xml:space="preserve"> یک </w:t>
+      </w:r>
+      <w:r>
+        <w:rPr>
+          <w:rFonts w:cs="B Nazanin"/>
+          <w:sz w:val="28"/>
+          <w:szCs w:val="28"/>
+          <w:lang w:bidi="fa-IR"/>
+        </w:rPr>
+        <w:t xml:space="preserve">http </w:t>
+      </w:r>
+      <w:r>
+        <w:rPr>
+          <w:rFonts w:cs="B Nazanin" w:hint="cs"/>
+          <w:sz w:val="28"/>
+          <w:szCs w:val="28"/>
+          <w:rtl/>
+          <w:lang w:bidi="fa-IR"/>
+        </w:rPr>
+        <w:t xml:space="preserve"> ریکوئست زده میشود که آن را اجرا کند اگر این اجرا موفق بود ایدی آن و پاسخ </w:t>
+      </w:r>
+      <w:r>
+        <w:rPr>
+          <w:rFonts w:cs="B Nazanin"/>
+          <w:sz w:val="28"/>
+          <w:szCs w:val="28"/>
+          <w:lang w:bidi="fa-IR"/>
+        </w:rPr>
+        <w:t>codex</w:t>
+      </w:r>
+      <w:r>
+        <w:rPr>
+          <w:rFonts w:cs="B Nazanin" w:hint="cs"/>
+          <w:sz w:val="28"/>
+          <w:szCs w:val="28"/>
+          <w:rtl/>
+          <w:lang w:bidi="fa-IR"/>
+        </w:rPr>
+        <w:t xml:space="preserve"> با وضعیت 1 که یعنی موفق بوده برای تابع </w:t>
+      </w:r>
+      <w:proofErr w:type="spellStart"/>
+      <w:r>
+        <w:rPr>
+          <w:rFonts w:cs="B Nazanin"/>
+          <w:sz w:val="28"/>
+          <w:szCs w:val="28"/>
+          <w:lang w:bidi="fa-IR"/>
+        </w:rPr>
+        <w:t>sendMail</w:t>
+      </w:r>
+      <w:proofErr w:type="spellEnd"/>
+      <w:r>
+        <w:rPr>
+          <w:rFonts w:cs="B Nazanin"/>
+          <w:sz w:val="28"/>
+          <w:szCs w:val="28"/>
+          <w:lang w:bidi="fa-IR"/>
+        </w:rPr>
+        <w:t xml:space="preserve"> </w:t>
+      </w:r>
+      <w:r>
+        <w:rPr>
+          <w:rFonts w:cs="B Nazanin" w:hint="cs"/>
+          <w:sz w:val="28"/>
+          <w:szCs w:val="28"/>
+          <w:rtl/>
+          <w:lang w:bidi="fa-IR"/>
+        </w:rPr>
+        <w:t xml:space="preserve"> فرستاده میشود و اگر موفق نبود همین اطلاعات با کد 0 ارسال خواهد شد که یعنی با خطا روبرو شده ایم:</w:t>
+      </w:r>
+    </w:p>
+    <w:p>
+      <w:pPr>
+        <w:pStyle w:val="HTMLPreformatted"/>
+        <w:shd w:val="clear" w:color="auto" w:fill="2B2B2B"/>
+        <w:rPr>
+          <w:color w:val="A9B7C6"/>
+        </w:rPr>
+      </w:pPr>
+      <w:r>
+        <w:rPr>
+          <w:color w:val="CC7832"/>
+        </w:rPr>
+        <w:t xml:space="preserve">def </w:t>
+      </w:r>
+      <w:proofErr w:type="spellStart"/>
+      <w:r>
+        <w:rPr>
+          <w:color w:val="FFC66D"/>
+        </w:rPr>
+        <w:t>preRunner</w:t>
+      </w:r>
+      <w:proofErr w:type="spellEnd"/>
+      <w:r>
+        <w:rPr>
+          <w:color w:val="A9B7C6"/>
+        </w:rPr>
+        <w:t>(</w:t>
+      </w:r>
+      <w:proofErr w:type="spellStart"/>
+      <w:r>
+        <w:rPr>
+          <w:color w:val="A9B7C6"/>
+        </w:rPr>
+        <w:t>job_list</w:t>
+      </w:r>
+      <w:proofErr w:type="spellEnd"/>
+      <w:r>
+        <w:rPr>
+          <w:color w:val="A9B7C6"/>
+        </w:rPr>
+        <w:t>):</w:t>
+      </w:r>
+      <w:r>
+        <w:rPr>
+          <w:color w:val="A9B7C6"/>
+        </w:rPr>
+        <w:br/>
+        <w:t xml:space="preserve">    </w:t>
+      </w:r>
+      <w:r>
+        <w:rPr>
+          <w:color w:val="CC7832"/>
+        </w:rPr>
+        <w:t xml:space="preserve">for </w:t>
+      </w:r>
+      <w:r>
+        <w:rPr>
+          <w:color w:val="A9B7C6"/>
+        </w:rPr>
+        <w:t xml:space="preserve">job </w:t>
+      </w:r>
+      <w:r>
+        <w:rPr>
+          <w:color w:val="CC7832"/>
+        </w:rPr>
+        <w:t xml:space="preserve">in </w:t>
+      </w:r>
+      <w:proofErr w:type="spellStart"/>
+      <w:r>
+        <w:rPr>
+          <w:color w:val="A9B7C6"/>
+        </w:rPr>
+        <w:t>job_list</w:t>
+      </w:r>
+      <w:proofErr w:type="spellEnd"/>
+      <w:r>
+        <w:rPr>
+          <w:color w:val="A9B7C6"/>
+        </w:rPr>
+        <w:t>:</w:t>
+      </w:r>
+      <w:r>
+        <w:rPr>
+          <w:color w:val="A9B7C6"/>
+        </w:rPr>
+        <w:br/>
+        <w:t xml:space="preserve">        obj = </w:t>
+      </w:r>
+      <w:proofErr w:type="spellStart"/>
+      <w:r>
+        <w:rPr>
+          <w:color w:val="A9B7C6"/>
+        </w:rPr>
+        <w:t>job.get</w:t>
+      </w:r>
+      <w:proofErr w:type="spellEnd"/>
+      <w:r>
+        <w:rPr>
+          <w:color w:val="A9B7C6"/>
+        </w:rPr>
+        <w:t>(</w:t>
+      </w:r>
+      <w:r>
+        <w:rPr>
+          <w:color w:val="6A8759"/>
+        </w:rPr>
+        <w:t>'job'</w:t>
+      </w:r>
+      <w:r>
+        <w:rPr>
+          <w:color w:val="A9B7C6"/>
+        </w:rPr>
+        <w:t>)</w:t>
+      </w:r>
+      <w:r>
+        <w:rPr>
+          <w:color w:val="A9B7C6"/>
+        </w:rPr>
+        <w:br/>
+        <w:t xml:space="preserve">        </w:t>
+      </w:r>
+      <w:proofErr w:type="spellStart"/>
+      <w:r>
+        <w:rPr>
+          <w:color w:val="A9B7C6"/>
+        </w:rPr>
+        <w:t>code_obj</w:t>
+      </w:r>
+      <w:proofErr w:type="spellEnd"/>
+      <w:r>
+        <w:rPr>
+          <w:color w:val="A9B7C6"/>
+        </w:rPr>
+        <w:t xml:space="preserve"> = </w:t>
+      </w:r>
+      <w:proofErr w:type="spellStart"/>
+      <w:r>
+        <w:rPr>
+          <w:color w:val="A9B7C6"/>
+        </w:rPr>
+        <w:t>obj.get</w:t>
+      </w:r>
+      <w:proofErr w:type="spellEnd"/>
+      <w:r>
+        <w:rPr>
+          <w:color w:val="A9B7C6"/>
+        </w:rPr>
+        <w:t>(</w:t>
+      </w:r>
+      <w:r>
+        <w:rPr>
+          <w:color w:val="6A8759"/>
+        </w:rPr>
+        <w:t>'job'</w:t>
+      </w:r>
+      <w:r>
+        <w:rPr>
+          <w:color w:val="A9B7C6"/>
+        </w:rPr>
+        <w:t>)</w:t>
+      </w:r>
+      <w:r>
+        <w:rPr>
+          <w:color w:val="A9B7C6"/>
+        </w:rPr>
+        <w:br/>
+        <w:t xml:space="preserve">        </w:t>
+      </w:r>
+      <w:r>
+        <w:rPr>
+          <w:color w:val="8888C6"/>
+        </w:rPr>
+        <w:t>print</w:t>
+      </w:r>
+      <w:r>
+        <w:rPr>
+          <w:color w:val="A9B7C6"/>
+        </w:rPr>
+        <w:t>(</w:t>
+      </w:r>
+      <w:proofErr w:type="spellStart"/>
+      <w:r>
+        <w:rPr>
+          <w:color w:val="6A8759"/>
+        </w:rPr>
+        <w:t>f'obj</w:t>
+      </w:r>
+      <w:proofErr w:type="spellEnd"/>
+      <w:r>
+        <w:rPr>
+          <w:color w:val="6A8759"/>
+        </w:rPr>
+        <w:t xml:space="preserve"> : </w:t>
+      </w:r>
+      <w:r>
+        <w:rPr>
+          <w:color w:val="CC7832"/>
+        </w:rPr>
+        <w:t>{</w:t>
+      </w:r>
+      <w:r>
+        <w:rPr>
+          <w:color w:val="A9B7C6"/>
+        </w:rPr>
+        <w:t>obj</w:t>
+      </w:r>
+      <w:r>
+        <w:rPr>
+          <w:color w:val="CC7832"/>
+        </w:rPr>
+        <w:t>}</w:t>
+      </w:r>
+      <w:r>
+        <w:rPr>
+          <w:color w:val="6A8759"/>
+        </w:rPr>
+        <w:t>'</w:t>
+      </w:r>
+      <w:r>
+        <w:rPr>
+          <w:color w:val="A9B7C6"/>
+        </w:rPr>
+        <w:t>)</w:t>
+      </w:r>
+      <w:r>
+        <w:rPr>
+          <w:color w:val="A9B7C6"/>
+        </w:rPr>
+        <w:br/>
+        <w:t xml:space="preserve">        </w:t>
+      </w:r>
+      <w:proofErr w:type="spellStart"/>
+      <w:r>
+        <w:rPr>
+          <w:color w:val="A9B7C6"/>
+        </w:rPr>
+        <w:t>code_data</w:t>
+      </w:r>
+      <w:proofErr w:type="spellEnd"/>
+      <w:r>
+        <w:rPr>
+          <w:color w:val="A9B7C6"/>
+        </w:rPr>
+        <w:t xml:space="preserve"> = </w:t>
+      </w:r>
+      <w:proofErr w:type="spellStart"/>
+      <w:r>
+        <w:rPr>
+          <w:color w:val="A9B7C6"/>
+        </w:rPr>
+        <w:t>json.loads</w:t>
+      </w:r>
+      <w:proofErr w:type="spellEnd"/>
+      <w:r>
+        <w:rPr>
+          <w:color w:val="A9B7C6"/>
+        </w:rPr>
+        <w:t>(</w:t>
+      </w:r>
+      <w:proofErr w:type="spellStart"/>
+      <w:r>
+        <w:rPr>
+          <w:color w:val="A9B7C6"/>
+        </w:rPr>
+        <w:t>code_obj</w:t>
+      </w:r>
+      <w:proofErr w:type="spellEnd"/>
+      <w:r>
+        <w:rPr>
+          <w:color w:val="A9B7C6"/>
+        </w:rPr>
+        <w:t>)</w:t>
+      </w:r>
+      <w:r>
+        <w:rPr>
+          <w:color w:val="A9B7C6"/>
+        </w:rPr>
+        <w:br/>
+        <w:t xml:space="preserve">        language = </w:t>
+      </w:r>
+      <w:proofErr w:type="spellStart"/>
+      <w:r>
+        <w:rPr>
+          <w:color w:val="A9B7C6"/>
+        </w:rPr>
+        <w:t>checkLang</w:t>
+      </w:r>
+      <w:proofErr w:type="spellEnd"/>
+      <w:r>
+        <w:rPr>
+          <w:color w:val="A9B7C6"/>
+        </w:rPr>
+        <w:t>(</w:t>
+      </w:r>
+      <w:proofErr w:type="spellStart"/>
+      <w:r>
+        <w:rPr>
+          <w:color w:val="A9B7C6"/>
+        </w:rPr>
+        <w:t>code_data</w:t>
+      </w:r>
+      <w:proofErr w:type="spellEnd"/>
+      <w:r>
+        <w:rPr>
+          <w:color w:val="A9B7C6"/>
+        </w:rPr>
+        <w:t>[</w:t>
+      </w:r>
+      <w:r>
+        <w:rPr>
+          <w:color w:val="6A8759"/>
+        </w:rPr>
+        <w:t>'language'</w:t>
+      </w:r>
+      <w:r>
+        <w:rPr>
+          <w:color w:val="A9B7C6"/>
+        </w:rPr>
+        <w:t>])</w:t>
+      </w:r>
+      <w:r>
+        <w:rPr>
+          <w:color w:val="A9B7C6"/>
+        </w:rPr>
+        <w:br/>
+        <w:t xml:space="preserve">        </w:t>
+      </w:r>
+      <w:proofErr w:type="spellStart"/>
+      <w:r>
+        <w:rPr>
+          <w:color w:val="A9B7C6"/>
+        </w:rPr>
+        <w:t>url</w:t>
+      </w:r>
+      <w:proofErr w:type="spellEnd"/>
+      <w:r>
+        <w:rPr>
+          <w:color w:val="A9B7C6"/>
+        </w:rPr>
+        <w:t xml:space="preserve"> = </w:t>
+      </w:r>
+      <w:r>
+        <w:rPr>
+          <w:color w:val="6A8759"/>
+        </w:rPr>
+        <w:t>"https://api.codex.jaagrav.in"</w:t>
+      </w:r>
+      <w:r>
+        <w:rPr>
+          <w:color w:val="6A8759"/>
+        </w:rPr>
+        <w:br/>
+        <w:t xml:space="preserve">        </w:t>
+      </w:r>
+      <w:r>
+        <w:rPr>
+          <w:color w:val="A9B7C6"/>
+        </w:rPr>
+        <w:t>payload = {</w:t>
+      </w:r>
+      <w:r>
+        <w:rPr>
+          <w:color w:val="A9B7C6"/>
+        </w:rPr>
+        <w:br/>
+        <w:t xml:space="preserve">            </w:t>
+      </w:r>
+      <w:r>
+        <w:rPr>
+          <w:color w:val="6A8759"/>
+        </w:rPr>
+        <w:t>"code"</w:t>
+      </w:r>
+      <w:r>
+        <w:rPr>
+          <w:color w:val="A9B7C6"/>
+        </w:rPr>
+        <w:t xml:space="preserve">: </w:t>
+      </w:r>
+      <w:proofErr w:type="spellStart"/>
+      <w:r>
+        <w:rPr>
+          <w:color w:val="A9B7C6"/>
+        </w:rPr>
+        <w:t>code_data</w:t>
+      </w:r>
+      <w:proofErr w:type="spellEnd"/>
+      <w:r>
+        <w:rPr>
+          <w:color w:val="A9B7C6"/>
+        </w:rPr>
+        <w:t>[</w:t>
+      </w:r>
+      <w:r>
+        <w:rPr>
+          <w:color w:val="6A8759"/>
+        </w:rPr>
+        <w:t>'contents'</w:t>
+      </w:r>
+      <w:r>
+        <w:rPr>
+          <w:color w:val="A9B7C6"/>
+        </w:rPr>
+        <w:t>]</w:t>
+      </w:r>
+      <w:r>
+        <w:rPr>
+          <w:color w:val="CC7832"/>
+        </w:rPr>
+        <w:t>,</w:t>
+      </w:r>
+      <w:r>
+        <w:rPr>
+          <w:color w:val="CC7832"/>
+        </w:rPr>
+        <w:br/>
+        <w:t xml:space="preserve">            </w:t>
+      </w:r>
+      <w:r>
+        <w:rPr>
+          <w:color w:val="6A8759"/>
+        </w:rPr>
+        <w:t>"language"</w:t>
+      </w:r>
+      <w:r>
+        <w:rPr>
+          <w:color w:val="A9B7C6"/>
+        </w:rPr>
+        <w:t>: language</w:t>
+      </w:r>
+      <w:r>
+        <w:rPr>
+          <w:color w:val="CC7832"/>
+        </w:rPr>
+        <w:t>,</w:t>
+      </w:r>
+      <w:r>
+        <w:rPr>
+          <w:color w:val="CC7832"/>
+        </w:rPr>
+        <w:br/>
+        <w:t xml:space="preserve">            </w:t>
+      </w:r>
+      <w:r>
+        <w:rPr>
+          <w:color w:val="6A8759"/>
+        </w:rPr>
+        <w:t>"inputs"</w:t>
+      </w:r>
+      <w:r>
+        <w:rPr>
+          <w:color w:val="A9B7C6"/>
+        </w:rPr>
+        <w:t xml:space="preserve">: </w:t>
+      </w:r>
+      <w:proofErr w:type="spellStart"/>
+      <w:r>
+        <w:rPr>
+          <w:color w:val="A9B7C6"/>
+        </w:rPr>
+        <w:t>code_data</w:t>
+      </w:r>
+      <w:proofErr w:type="spellEnd"/>
+      <w:r>
+        <w:rPr>
+          <w:color w:val="A9B7C6"/>
+        </w:rPr>
+        <w:t>[</w:t>
+      </w:r>
+      <w:r>
+        <w:rPr>
+          <w:color w:val="6A8759"/>
+        </w:rPr>
+        <w:t>'inputs'</w:t>
+      </w:r>
+      <w:r>
+        <w:rPr>
+          <w:color w:val="A9B7C6"/>
+        </w:rPr>
+        <w:t>]</w:t>
+      </w:r>
+      <w:r>
+        <w:rPr>
+          <w:color w:val="A9B7C6"/>
+        </w:rPr>
+        <w:br/>
+        <w:t xml:space="preserve">        }</w:t>
+      </w:r>
+      <w:r>
+        <w:rPr>
+          <w:color w:val="A9B7C6"/>
+        </w:rPr>
+        <w:br/>
+        <w:t xml:space="preserve">        headers = {</w:t>
+      </w:r>
+      <w:r>
+        <w:rPr>
+          <w:color w:val="6A8759"/>
+        </w:rPr>
+        <w:t>"Authorization"</w:t>
+      </w:r>
+      <w:r>
+        <w:rPr>
+          <w:color w:val="A9B7C6"/>
+        </w:rPr>
+        <w:t xml:space="preserve">: </w:t>
+      </w:r>
+      <w:r>
+        <w:rPr>
+          <w:color w:val="6A8759"/>
+        </w:rPr>
+        <w:t>"Bearer &lt;</w:t>
+      </w:r>
+      <w:proofErr w:type="spellStart"/>
+      <w:r>
+        <w:rPr>
+          <w:color w:val="6A8759"/>
+        </w:rPr>
+        <w:t>access_token</w:t>
+      </w:r>
+      <w:proofErr w:type="spellEnd"/>
+      <w:r>
+        <w:rPr>
+          <w:color w:val="6A8759"/>
+        </w:rPr>
+        <w:t>&gt;"</w:t>
+      </w:r>
+      <w:r>
+        <w:rPr>
+          <w:color w:val="A9B7C6"/>
+        </w:rPr>
+        <w:t>}</w:t>
+      </w:r>
+      <w:r>
+        <w:rPr>
+          <w:color w:val="A9B7C6"/>
+        </w:rPr>
+        <w:br/>
+        <w:t xml:space="preserve">        response = </w:t>
+      </w:r>
+      <w:proofErr w:type="spellStart"/>
+      <w:r>
+        <w:rPr>
+          <w:color w:val="A9B7C6"/>
+        </w:rPr>
+        <w:t>requests.post</w:t>
+      </w:r>
+      <w:proofErr w:type="spellEnd"/>
+      <w:r>
+        <w:rPr>
+          <w:color w:val="A9B7C6"/>
+        </w:rPr>
+        <w:t>(</w:t>
+      </w:r>
+      <w:proofErr w:type="spellStart"/>
+      <w:r>
+        <w:rPr>
+          <w:color w:val="A9B7C6"/>
+        </w:rPr>
+        <w:t>url</w:t>
+      </w:r>
+      <w:proofErr w:type="spellEnd"/>
+      <w:r>
+        <w:rPr>
+          <w:color w:val="CC7832"/>
+        </w:rPr>
+        <w:t xml:space="preserve">, </w:t>
+      </w:r>
+      <w:proofErr w:type="spellStart"/>
+      <w:r>
+        <w:rPr>
+          <w:color w:val="AA4926"/>
+        </w:rPr>
+        <w:t>json</w:t>
+      </w:r>
+      <w:proofErr w:type="spellEnd"/>
+      <w:r>
+        <w:rPr>
+          <w:color w:val="A9B7C6"/>
+        </w:rPr>
+        <w:t>=payload</w:t>
+      </w:r>
+      <w:r>
+        <w:rPr>
+          <w:color w:val="CC7832"/>
+        </w:rPr>
+        <w:t xml:space="preserve">, </w:t>
+      </w:r>
+      <w:r>
+        <w:rPr>
+          <w:color w:val="AA4926"/>
+        </w:rPr>
+        <w:t>headers</w:t>
+      </w:r>
+      <w:r>
+        <w:rPr>
+          <w:color w:val="A9B7C6"/>
+        </w:rPr>
+        <w:t>=headers)</w:t>
+      </w:r>
+      <w:r>
+        <w:rPr>
+          <w:color w:val="A9B7C6"/>
+        </w:rPr>
+        <w:br/>
+        <w:t xml:space="preserve">        </w:t>
+      </w:r>
+      <w:r>
+        <w:rPr>
+          <w:color w:val="CC7832"/>
+        </w:rPr>
+        <w:t xml:space="preserve">if </w:t>
+      </w:r>
+      <w:proofErr w:type="spellStart"/>
+      <w:r>
+        <w:rPr>
+          <w:color w:val="A9B7C6"/>
+        </w:rPr>
+        <w:t>response.status_code</w:t>
+      </w:r>
+      <w:proofErr w:type="spellEnd"/>
+      <w:r>
+        <w:rPr>
+          <w:color w:val="A9B7C6"/>
+        </w:rPr>
+        <w:t xml:space="preserve"> == </w:t>
+      </w:r>
+      <w:r>
+        <w:rPr>
+          <w:color w:val="6897BB"/>
+        </w:rPr>
+        <w:t>200</w:t>
+      </w:r>
+      <w:r>
+        <w:rPr>
+          <w:color w:val="A9B7C6"/>
+        </w:rPr>
+        <w:t>:</w:t>
+      </w:r>
+      <w:r>
+        <w:rPr>
+          <w:color w:val="A9B7C6"/>
+        </w:rPr>
+        <w:br/>
+        <w:t xml:space="preserve">            result = </w:t>
+      </w:r>
+      <w:proofErr w:type="spellStart"/>
+      <w:r>
+        <w:rPr>
+          <w:color w:val="A9B7C6"/>
+        </w:rPr>
+        <w:t>response.json</w:t>
+      </w:r>
+      <w:proofErr w:type="spellEnd"/>
+      <w:r>
+        <w:rPr>
+          <w:color w:val="A9B7C6"/>
+        </w:rPr>
+        <w:t>()</w:t>
+      </w:r>
+      <w:r>
+        <w:rPr>
+          <w:color w:val="A9B7C6"/>
+        </w:rPr>
+        <w:br/>
+        <w:t xml:space="preserve">            </w:t>
+      </w:r>
+      <w:r>
+        <w:rPr>
+          <w:color w:val="8888C6"/>
+        </w:rPr>
+        <w:t>print</w:t>
+      </w:r>
+      <w:r>
+        <w:rPr>
+          <w:color w:val="A9B7C6"/>
+        </w:rPr>
+        <w:t>(</w:t>
+      </w:r>
+      <w:proofErr w:type="spellStart"/>
+      <w:r>
+        <w:rPr>
+          <w:color w:val="6A8759"/>
+        </w:rPr>
+        <w:t>f'Response</w:t>
+      </w:r>
+      <w:proofErr w:type="spellEnd"/>
+      <w:r>
+        <w:rPr>
+          <w:color w:val="6A8759"/>
+        </w:rPr>
+        <w:t xml:space="preserve"> : </w:t>
+      </w:r>
+      <w:r>
+        <w:rPr>
+          <w:color w:val="CC7832"/>
+        </w:rPr>
+        <w:t>{</w:t>
+      </w:r>
+      <w:r>
+        <w:rPr>
+          <w:color w:val="A9B7C6"/>
+        </w:rPr>
+        <w:t>result</w:t>
+      </w:r>
+      <w:r>
+        <w:rPr>
+          <w:color w:val="CC7832"/>
+        </w:rPr>
+        <w:t>}</w:t>
+      </w:r>
+      <w:r>
+        <w:rPr>
+          <w:color w:val="6A8759"/>
+        </w:rPr>
+        <w:t>'</w:t>
+      </w:r>
+      <w:r>
+        <w:rPr>
+          <w:color w:val="A9B7C6"/>
+        </w:rPr>
+        <w:t>)</w:t>
+      </w:r>
+      <w:r>
+        <w:rPr>
+          <w:color w:val="A9B7C6"/>
+        </w:rPr>
+        <w:br/>
+        <w:t xml:space="preserve">            </w:t>
+      </w:r>
+      <w:r>
+        <w:rPr>
+          <w:color w:val="CC7832"/>
+        </w:rPr>
+        <w:t xml:space="preserve">if </w:t>
+      </w:r>
+      <w:r>
+        <w:rPr>
+          <w:color w:val="A9B7C6"/>
+        </w:rPr>
+        <w:t>result[</w:t>
+      </w:r>
+      <w:r>
+        <w:rPr>
+          <w:color w:val="6A8759"/>
+        </w:rPr>
+        <w:t>'status'</w:t>
+      </w:r>
+      <w:r>
+        <w:rPr>
+          <w:color w:val="A9B7C6"/>
+        </w:rPr>
+        <w:t xml:space="preserve">] == </w:t>
+      </w:r>
+      <w:r>
+        <w:rPr>
+          <w:color w:val="6897BB"/>
+        </w:rPr>
+        <w:t>200</w:t>
+      </w:r>
+      <w:r>
+        <w:rPr>
+          <w:color w:val="A9B7C6"/>
+        </w:rPr>
+        <w:t>:</w:t>
+      </w:r>
+      <w:r>
+        <w:rPr>
+          <w:color w:val="A9B7C6"/>
+        </w:rPr>
+        <w:br/>
+        <w:t xml:space="preserve">                </w:t>
+      </w:r>
+      <w:proofErr w:type="spellStart"/>
+      <w:r>
+        <w:rPr>
+          <w:color w:val="A9B7C6"/>
+        </w:rPr>
+        <w:t>sendMail</w:t>
+      </w:r>
+      <w:proofErr w:type="spellEnd"/>
+      <w:r>
+        <w:rPr>
+          <w:color w:val="A9B7C6"/>
+        </w:rPr>
+        <w:t>(obj[</w:t>
+      </w:r>
+      <w:r>
+        <w:rPr>
+          <w:color w:val="6A8759"/>
+        </w:rPr>
+        <w:t>'upload'</w:t>
+      </w:r>
+      <w:r>
+        <w:rPr>
+          <w:color w:val="A9B7C6"/>
+        </w:rPr>
+        <w:t>]</w:t>
+      </w:r>
+      <w:r>
+        <w:rPr>
+          <w:color w:val="CC7832"/>
+        </w:rPr>
+        <w:t xml:space="preserve">, </w:t>
+      </w:r>
+      <w:r>
+        <w:rPr>
+          <w:color w:val="6897BB"/>
+        </w:rPr>
+        <w:t>1</w:t>
+      </w:r>
+      <w:r>
+        <w:rPr>
+          <w:color w:val="CC7832"/>
+        </w:rPr>
+        <w:t xml:space="preserve">, </w:t>
+      </w:r>
+      <w:r>
+        <w:rPr>
+          <w:color w:val="A9B7C6"/>
+        </w:rPr>
+        <w:t>result)</w:t>
+      </w:r>
+      <w:r>
+        <w:rPr>
+          <w:color w:val="A9B7C6"/>
+        </w:rPr>
+        <w:br/>
+        <w:t xml:space="preserve">            </w:t>
+      </w:r>
+      <w:r>
+        <w:rPr>
+          <w:color w:val="CC7832"/>
+        </w:rPr>
+        <w:t>else</w:t>
+      </w:r>
+      <w:r>
+        <w:rPr>
+          <w:color w:val="A9B7C6"/>
+        </w:rPr>
+        <w:t>:</w:t>
+      </w:r>
+      <w:r>
+        <w:rPr>
+          <w:color w:val="A9B7C6"/>
+        </w:rPr>
+        <w:br/>
+        <w:t xml:space="preserve">                </w:t>
+      </w:r>
+      <w:proofErr w:type="spellStart"/>
+      <w:r>
+        <w:rPr>
+          <w:color w:val="A9B7C6"/>
+        </w:rPr>
+        <w:t>sendMail</w:t>
+      </w:r>
+      <w:proofErr w:type="spellEnd"/>
+      <w:r>
+        <w:rPr>
+          <w:color w:val="A9B7C6"/>
+        </w:rPr>
+        <w:t>(obj[</w:t>
+      </w:r>
+      <w:r>
+        <w:rPr>
+          <w:color w:val="6A8759"/>
+        </w:rPr>
+        <w:t>'upload'</w:t>
+      </w:r>
+      <w:r>
+        <w:rPr>
+          <w:color w:val="A9B7C6"/>
+        </w:rPr>
+        <w:t>]</w:t>
+      </w:r>
+      <w:r>
+        <w:rPr>
+          <w:color w:val="CC7832"/>
+        </w:rPr>
+        <w:t xml:space="preserve">, </w:t>
+      </w:r>
+      <w:r>
+        <w:rPr>
+          <w:color w:val="6897BB"/>
+        </w:rPr>
+        <w:t>0</w:t>
+      </w:r>
+      <w:r>
+        <w:rPr>
+          <w:color w:val="CC7832"/>
+        </w:rPr>
+        <w:t xml:space="preserve">, </w:t>
+      </w:r>
+      <w:r>
+        <w:rPr>
+          <w:color w:val="A9B7C6"/>
+        </w:rPr>
+        <w:t>result)</w:t>
+      </w:r>
+      <w:r>
+        <w:rPr>
+          <w:color w:val="A9B7C6"/>
+        </w:rPr>
+        <w:br/>
+      </w:r>
+      <w:r>
+        <w:rPr>
+          <w:color w:val="A9B7C6"/>
+        </w:rPr>
+        <w:lastRenderedPageBreak/>
+        <w:t xml:space="preserve">        </w:t>
+      </w:r>
+      <w:r>
+        <w:rPr>
+          <w:color w:val="CC7832"/>
+        </w:rPr>
+        <w:t>else</w:t>
+      </w:r>
+      <w:r>
+        <w:rPr>
+          <w:color w:val="A9B7C6"/>
+        </w:rPr>
+        <w:t>:</w:t>
+      </w:r>
+      <w:r>
+        <w:rPr>
+          <w:color w:val="A9B7C6"/>
+        </w:rPr>
+        <w:br/>
+        <w:t xml:space="preserve">            </w:t>
+      </w:r>
+      <w:r>
+        <w:rPr>
+          <w:color w:val="8888C6"/>
+        </w:rPr>
+        <w:t>print</w:t>
+      </w:r>
+      <w:r>
+        <w:rPr>
+          <w:color w:val="A9B7C6"/>
+        </w:rPr>
+        <w:t>(</w:t>
+      </w:r>
+      <w:proofErr w:type="spellStart"/>
+      <w:r>
+        <w:rPr>
+          <w:color w:val="6A8759"/>
+        </w:rPr>
+        <w:t>f"Error</w:t>
+      </w:r>
+      <w:proofErr w:type="spellEnd"/>
+      <w:r>
+        <w:rPr>
+          <w:color w:val="6A8759"/>
+        </w:rPr>
+        <w:t xml:space="preserve"> running job </w:t>
+      </w:r>
+      <w:r>
+        <w:rPr>
+          <w:color w:val="CC7832"/>
+        </w:rPr>
+        <w:t>{</w:t>
+      </w:r>
+      <w:r>
+        <w:rPr>
+          <w:color w:val="A9B7C6"/>
+        </w:rPr>
+        <w:t>job[</w:t>
+      </w:r>
+      <w:r>
+        <w:rPr>
+          <w:color w:val="6A8759"/>
+        </w:rPr>
+        <w:t>'id'</w:t>
+      </w:r>
+      <w:r>
+        <w:rPr>
+          <w:color w:val="A9B7C6"/>
+        </w:rPr>
+        <w:t>]</w:t>
+      </w:r>
+      <w:r>
+        <w:rPr>
+          <w:color w:val="CC7832"/>
+        </w:rPr>
+        <w:t>}</w:t>
+      </w:r>
+      <w:r>
+        <w:rPr>
+          <w:color w:val="6A8759"/>
+        </w:rPr>
+        <w:t xml:space="preserve">: </w:t>
+      </w:r>
+      <w:r>
+        <w:rPr>
+          <w:color w:val="CC7832"/>
+        </w:rPr>
+        <w:t>{</w:t>
+      </w:r>
+      <w:proofErr w:type="spellStart"/>
+      <w:r>
+        <w:rPr>
+          <w:color w:val="A9B7C6"/>
+        </w:rPr>
+        <w:t>response.text</w:t>
+      </w:r>
+      <w:proofErr w:type="spellEnd"/>
+      <w:r>
+        <w:rPr>
+          <w:color w:val="CC7832"/>
+        </w:rPr>
+        <w:t>}</w:t>
+      </w:r>
+      <w:r>
+        <w:rPr>
+          <w:color w:val="6A8759"/>
+        </w:rPr>
+        <w:t>"</w:t>
+      </w:r>
+      <w:r>
+        <w:rPr>
+          <w:color w:val="A9B7C6"/>
+        </w:rPr>
+        <w:t>)</w:t>
+      </w:r>
+    </w:p>
+    <w:p>
+      <w:pPr>
+        <w:tabs>
+          <w:tab w:val="left" w:pos="1147"/>
+        </w:tabs>
+        <w:bidi/>
+        <w:rPr>
+          <w:rFonts w:cs="B Nazanin"/>
+          <w:sz w:val="28"/>
+          <w:szCs w:val="28"/>
+          <w:rtl/>
+          <w:lang w:bidi="fa-IR"/>
+        </w:rPr>
+      </w:pPr>
+      <w:r>
+        <w:rPr>
+          <w:rFonts w:cs="B Nazanin" w:hint="cs"/>
+          <w:sz w:val="28"/>
+          <w:szCs w:val="28"/>
+          <w:rtl/>
+          <w:lang w:bidi="fa-IR"/>
+        </w:rPr>
+        <w:t xml:space="preserve">در تابع </w:t>
+      </w:r>
+      <w:proofErr w:type="spellStart"/>
+      <w:r>
+        <w:rPr>
+          <w:rFonts w:cs="B Nazanin"/>
+          <w:sz w:val="28"/>
+          <w:szCs w:val="28"/>
+          <w:lang w:bidi="fa-IR"/>
+        </w:rPr>
+        <w:t>sendMail</w:t>
+      </w:r>
+      <w:proofErr w:type="spellEnd"/>
+      <w:r>
+        <w:rPr>
+          <w:rFonts w:cs="B Nazanin" w:hint="cs"/>
+          <w:sz w:val="28"/>
+          <w:szCs w:val="28"/>
+          <w:rtl/>
+          <w:lang w:bidi="fa-IR"/>
+        </w:rPr>
+        <w:t xml:space="preserve"> بنابر وضعیت ورودی اگر موفق بود ایمیلی متناسب با این شرایط به کاربر ارسال میکنیم و وضعیت کار را در جدول کارها به </w:t>
+      </w:r>
+      <w:r>
+        <w:rPr>
+          <w:rFonts w:cs="B Nazanin"/>
+          <w:sz w:val="28"/>
+          <w:szCs w:val="28"/>
+          <w:lang w:bidi="fa-IR"/>
+        </w:rPr>
+        <w:t>executed</w:t>
+      </w:r>
+      <w:r>
+        <w:rPr>
+          <w:rFonts w:cs="B Nazanin" w:hint="cs"/>
+          <w:sz w:val="28"/>
+          <w:szCs w:val="28"/>
+          <w:rtl/>
+          <w:lang w:bidi="fa-IR"/>
+        </w:rPr>
+        <w:t xml:space="preserve"> تغییر میدهیم  و اگر وضعیت ورودی خطارا نشان میداد ایمیلی مبتنی بر این وضعیت برای کاربر ارسال کرده و </w:t>
+      </w:r>
+      <w:r>
+        <w:rPr>
+          <w:rFonts w:cs="B Nazanin"/>
+          <w:sz w:val="28"/>
+          <w:szCs w:val="28"/>
+          <w:lang w:bidi="fa-IR"/>
+        </w:rPr>
+        <w:t>enable</w:t>
+      </w:r>
+      <w:r>
+        <w:rPr>
+          <w:rFonts w:cs="B Nazanin" w:hint="cs"/>
+          <w:sz w:val="28"/>
+          <w:szCs w:val="28"/>
+          <w:rtl/>
+          <w:lang w:bidi="fa-IR"/>
+        </w:rPr>
+        <w:t xml:space="preserve"> مربوط به درخواست کاربر را در جدول </w:t>
+      </w:r>
+      <w:r>
+        <w:rPr>
+          <w:rFonts w:cs="B Nazanin"/>
+          <w:sz w:val="28"/>
+          <w:szCs w:val="28"/>
+          <w:lang w:bidi="fa-IR"/>
+        </w:rPr>
+        <w:t>uploads</w:t>
+      </w:r>
+      <w:r>
+        <w:rPr>
+          <w:rFonts w:cs="B Nazanin" w:hint="cs"/>
+          <w:sz w:val="28"/>
+          <w:szCs w:val="28"/>
+          <w:rtl/>
+          <w:lang w:bidi="fa-IR"/>
+        </w:rPr>
+        <w:t xml:space="preserve"> به یک تغییر میدهیم که در ادامه از اجرای آن جلوگیری شود.</w:t>
+      </w:r>
+    </w:p>
+    <w:p>
+      <w:pPr>
+        <w:pStyle w:val="HTMLPreformatted"/>
+        <w:shd w:val="clear" w:color="auto" w:fill="2B2B2B"/>
+        <w:rPr>
+          <w:color w:val="A9B7C6"/>
+        </w:rPr>
+      </w:pPr>
+      <w:r>
+        <w:rPr>
+          <w:color w:val="CC7832"/>
+        </w:rPr>
+        <w:t xml:space="preserve">def </w:t>
+      </w:r>
+      <w:proofErr w:type="spellStart"/>
+      <w:r>
+        <w:rPr>
+          <w:color w:val="FFC66D"/>
+        </w:rPr>
+        <w:t>sendMail</w:t>
+      </w:r>
+      <w:proofErr w:type="spellEnd"/>
+      <w:r>
+        <w:rPr>
+          <w:color w:val="A9B7C6"/>
+        </w:rPr>
+        <w:t>(id</w:t>
+      </w:r>
+      <w:r>
+        <w:rPr>
+          <w:color w:val="CC7832"/>
+        </w:rPr>
+        <w:t xml:space="preserve">, </w:t>
+      </w:r>
+      <w:proofErr w:type="spellStart"/>
+      <w:r>
+        <w:rPr>
+          <w:color w:val="A9B7C6"/>
+        </w:rPr>
+        <w:t>status_id</w:t>
+      </w:r>
+      <w:proofErr w:type="spellEnd"/>
+      <w:r>
+        <w:rPr>
+          <w:color w:val="CC7832"/>
+        </w:rPr>
+        <w:t xml:space="preserve">, </w:t>
+      </w:r>
+      <w:r>
+        <w:rPr>
+          <w:color w:val="A9B7C6"/>
+        </w:rPr>
+        <w:t>result):</w:t>
+      </w:r>
+      <w:r>
+        <w:rPr>
+          <w:color w:val="A9B7C6"/>
+        </w:rPr>
+        <w:br/>
+        <w:t xml:space="preserve">    </w:t>
+      </w:r>
+      <w:proofErr w:type="spellStart"/>
+      <w:r>
+        <w:rPr>
+          <w:color w:val="A9B7C6"/>
+        </w:rPr>
+        <w:t>uploads_data</w:t>
+      </w:r>
+      <w:proofErr w:type="spellEnd"/>
+      <w:r>
+        <w:rPr>
+          <w:color w:val="A9B7C6"/>
+        </w:rPr>
+        <w:t xml:space="preserve"> = </w:t>
+      </w:r>
+      <w:proofErr w:type="spellStart"/>
+      <w:r>
+        <w:rPr>
+          <w:color w:val="A9B7C6"/>
+        </w:rPr>
+        <w:t>json.loads</w:t>
+      </w:r>
+      <w:proofErr w:type="spellEnd"/>
+      <w:r>
+        <w:rPr>
+          <w:color w:val="A9B7C6"/>
+        </w:rPr>
+        <w:t>(</w:t>
+      </w:r>
+      <w:proofErr w:type="spellStart"/>
+      <w:r>
+        <w:rPr>
+          <w:color w:val="A9B7C6"/>
+        </w:rPr>
+        <w:t>get_data_from_uploads_table</w:t>
+      </w:r>
+      <w:proofErr w:type="spellEnd"/>
+      <w:r>
+        <w:rPr>
+          <w:color w:val="A9B7C6"/>
+        </w:rPr>
+        <w:t>(id))</w:t>
+      </w:r>
+      <w:r>
+        <w:rPr>
+          <w:color w:val="A9B7C6"/>
+        </w:rPr>
+        <w:br/>
+        <w:t xml:space="preserve">    email = </w:t>
+      </w:r>
+      <w:proofErr w:type="spellStart"/>
+      <w:r>
+        <w:rPr>
+          <w:color w:val="A9B7C6"/>
+        </w:rPr>
+        <w:t>uploads_data</w:t>
+      </w:r>
+      <w:proofErr w:type="spellEnd"/>
+      <w:r>
+        <w:rPr>
+          <w:color w:val="A9B7C6"/>
+        </w:rPr>
+        <w:t>[</w:t>
+      </w:r>
+      <w:r>
+        <w:rPr>
+          <w:color w:val="6A8759"/>
+        </w:rPr>
+        <w:t>'email'</w:t>
+      </w:r>
+      <w:r>
+        <w:rPr>
+          <w:color w:val="A9B7C6"/>
+        </w:rPr>
+        <w:t>]</w:t>
+      </w:r>
+      <w:r>
+        <w:rPr>
+          <w:color w:val="A9B7C6"/>
+        </w:rPr>
+        <w:br/>
+      </w:r>
+      <w:r>
+        <w:rPr>
+          <w:color w:val="A9B7C6"/>
+        </w:rPr>
+        <w:br/>
+        <w:t xml:space="preserve">    </w:t>
+      </w:r>
+      <w:r>
+        <w:rPr>
+          <w:color w:val="CC7832"/>
+        </w:rPr>
+        <w:t xml:space="preserve">if </w:t>
+      </w:r>
+      <w:proofErr w:type="spellStart"/>
+      <w:r>
+        <w:rPr>
+          <w:color w:val="A9B7C6"/>
+        </w:rPr>
+        <w:t>status_id</w:t>
+      </w:r>
+      <w:proofErr w:type="spellEnd"/>
+      <w:r>
+        <w:rPr>
+          <w:color w:val="A9B7C6"/>
+        </w:rPr>
+        <w:t xml:space="preserve"> == </w:t>
+      </w:r>
+      <w:r>
+        <w:rPr>
+          <w:color w:val="6897BB"/>
+        </w:rPr>
+        <w:t>0</w:t>
+      </w:r>
+      <w:r>
+        <w:rPr>
+          <w:color w:val="A9B7C6"/>
+        </w:rPr>
+        <w:t>:</w:t>
+      </w:r>
+      <w:r>
+        <w:rPr>
+          <w:color w:val="A9B7C6"/>
+        </w:rPr>
+        <w:br/>
+        <w:t xml:space="preserve">        subject = </w:t>
+      </w:r>
+      <w:proofErr w:type="spellStart"/>
+      <w:r>
+        <w:rPr>
+          <w:color w:val="6A8759"/>
+        </w:rPr>
+        <w:t>f'Error</w:t>
+      </w:r>
+      <w:proofErr w:type="spellEnd"/>
+      <w:r>
+        <w:rPr>
+          <w:color w:val="6A8759"/>
+        </w:rPr>
+        <w:t xml:space="preserve"> while compiling code - </w:t>
+      </w:r>
+      <w:r>
+        <w:rPr>
+          <w:color w:val="CC7832"/>
+        </w:rPr>
+        <w:t>{</w:t>
+      </w:r>
+      <w:r>
+        <w:rPr>
+          <w:color w:val="A9B7C6"/>
+        </w:rPr>
+        <w:t>id</w:t>
+      </w:r>
+      <w:r>
+        <w:rPr>
+          <w:color w:val="CC7832"/>
+        </w:rPr>
+        <w:t>}</w:t>
+      </w:r>
+      <w:r>
+        <w:rPr>
+          <w:color w:val="6A8759"/>
+        </w:rPr>
+        <w:t>'</w:t>
+      </w:r>
+      <w:r>
+        <w:rPr>
+          <w:color w:val="6A8759"/>
+        </w:rPr>
+        <w:br/>
+        <w:t xml:space="preserve">        </w:t>
+      </w:r>
+      <w:r>
+        <w:rPr>
+          <w:color w:val="A9B7C6"/>
+        </w:rPr>
+        <w:t xml:space="preserve">status = </w:t>
+      </w:r>
+      <w:r>
+        <w:rPr>
+          <w:color w:val="6A8759"/>
+        </w:rPr>
+        <w:t>'Error'</w:t>
+      </w:r>
+      <w:r>
+        <w:rPr>
+          <w:color w:val="6A8759"/>
+        </w:rPr>
+        <w:br/>
+        <w:t xml:space="preserve">        </w:t>
+      </w:r>
+      <w:proofErr w:type="spellStart"/>
+      <w:r>
+        <w:rPr>
+          <w:color w:val="A9B7C6"/>
+        </w:rPr>
+        <w:t>enable_off</w:t>
+      </w:r>
+      <w:proofErr w:type="spellEnd"/>
+      <w:r>
+        <w:rPr>
+          <w:color w:val="A9B7C6"/>
+        </w:rPr>
+        <w:t>(id)</w:t>
+      </w:r>
+      <w:r>
+        <w:rPr>
+          <w:color w:val="A9B7C6"/>
+        </w:rPr>
+        <w:br/>
+      </w:r>
+      <w:r>
+        <w:rPr>
+          <w:color w:val="A9B7C6"/>
+        </w:rPr>
+        <w:br/>
+        <w:t xml:space="preserve">    </w:t>
+      </w:r>
+      <w:proofErr w:type="spellStart"/>
+      <w:r>
+        <w:rPr>
+          <w:color w:val="CC7832"/>
+        </w:rPr>
+        <w:t>elif</w:t>
+      </w:r>
+      <w:proofErr w:type="spellEnd"/>
+      <w:r>
+        <w:rPr>
+          <w:color w:val="CC7832"/>
+        </w:rPr>
+        <w:t xml:space="preserve"> </w:t>
+      </w:r>
+      <w:proofErr w:type="spellStart"/>
+      <w:r>
+        <w:rPr>
+          <w:color w:val="A9B7C6"/>
+        </w:rPr>
+        <w:t>status_id</w:t>
+      </w:r>
+      <w:proofErr w:type="spellEnd"/>
+      <w:r>
+        <w:rPr>
+          <w:color w:val="A9B7C6"/>
+        </w:rPr>
+        <w:t xml:space="preserve"> == </w:t>
+      </w:r>
+      <w:r>
+        <w:rPr>
+          <w:color w:val="6897BB"/>
+        </w:rPr>
+        <w:t>1</w:t>
+      </w:r>
+      <w:r>
+        <w:rPr>
+          <w:color w:val="A9B7C6"/>
+        </w:rPr>
+        <w:t>:</w:t>
+      </w:r>
+      <w:r>
+        <w:rPr>
+          <w:color w:val="A9B7C6"/>
+        </w:rPr>
+        <w:br/>
+        <w:t xml:space="preserve">        subject = </w:t>
+      </w:r>
+      <w:proofErr w:type="spellStart"/>
+      <w:r>
+        <w:rPr>
+          <w:color w:val="6A8759"/>
+        </w:rPr>
+        <w:t>f'Successful</w:t>
+      </w:r>
+      <w:proofErr w:type="spellEnd"/>
+      <w:r>
+        <w:rPr>
+          <w:color w:val="6A8759"/>
+        </w:rPr>
+        <w:t xml:space="preserve"> Code result - </w:t>
+      </w:r>
+      <w:r>
+        <w:rPr>
+          <w:color w:val="CC7832"/>
+        </w:rPr>
+        <w:t>{</w:t>
+      </w:r>
+      <w:r>
+        <w:rPr>
+          <w:color w:val="A9B7C6"/>
+        </w:rPr>
+        <w:t>id</w:t>
+      </w:r>
+      <w:r>
+        <w:rPr>
+          <w:color w:val="CC7832"/>
+        </w:rPr>
+        <w:t>}</w:t>
+      </w:r>
+      <w:r>
+        <w:rPr>
+          <w:color w:val="6A8759"/>
+        </w:rPr>
+        <w:t>'</w:t>
+      </w:r>
+      <w:r>
+        <w:rPr>
+          <w:color w:val="6A8759"/>
+        </w:rPr>
+        <w:br/>
+        <w:t xml:space="preserve">        </w:t>
+      </w:r>
+      <w:r>
+        <w:rPr>
+          <w:color w:val="A9B7C6"/>
+        </w:rPr>
+        <w:t xml:space="preserve">status = </w:t>
+      </w:r>
+      <w:r>
+        <w:rPr>
+          <w:color w:val="6A8759"/>
+        </w:rPr>
+        <w:t>'Success'</w:t>
+      </w:r>
+      <w:r>
+        <w:rPr>
+          <w:color w:val="6A8759"/>
+        </w:rPr>
+        <w:br/>
+        <w:t xml:space="preserve">        </w:t>
+      </w:r>
+      <w:proofErr w:type="spellStart"/>
+      <w:r>
+        <w:rPr>
+          <w:color w:val="A9B7C6"/>
+        </w:rPr>
+        <w:t>status_executed</w:t>
+      </w:r>
+      <w:proofErr w:type="spellEnd"/>
+      <w:r>
+        <w:rPr>
+          <w:color w:val="A9B7C6"/>
+        </w:rPr>
+        <w:t>(id)</w:t>
+      </w:r>
+      <w:r>
+        <w:rPr>
+          <w:color w:val="A9B7C6"/>
+        </w:rPr>
+        <w:br/>
+      </w:r>
+      <w:r>
+        <w:rPr>
+          <w:color w:val="A9B7C6"/>
+        </w:rPr>
+        <w:br/>
+        <w:t xml:space="preserve">    </w:t>
+      </w:r>
+      <w:proofErr w:type="spellStart"/>
+      <w:r>
+        <w:rPr>
+          <w:color w:val="A9B7C6"/>
+        </w:rPr>
+        <w:t>table_data</w:t>
+      </w:r>
+      <w:proofErr w:type="spellEnd"/>
+      <w:r>
+        <w:rPr>
+          <w:color w:val="A9B7C6"/>
+        </w:rPr>
+        <w:t xml:space="preserve"> = [[</w:t>
+      </w:r>
+      <w:r>
+        <w:rPr>
+          <w:color w:val="6A8759"/>
+        </w:rPr>
+        <w:t xml:space="preserve">'Response from </w:t>
+      </w:r>
+      <w:proofErr w:type="spellStart"/>
+      <w:r>
+        <w:rPr>
+          <w:color w:val="6A8759"/>
+        </w:rPr>
+        <w:t>codeX</w:t>
+      </w:r>
+      <w:proofErr w:type="spellEnd"/>
+      <w:r>
+        <w:rPr>
+          <w:color w:val="6A8759"/>
+        </w:rPr>
+        <w:t>:'</w:t>
+      </w:r>
+      <w:r>
+        <w:rPr>
+          <w:color w:val="CC7832"/>
+        </w:rPr>
+        <w:t xml:space="preserve">, </w:t>
+      </w:r>
+      <w:r>
+        <w:rPr>
+          <w:color w:val="6A8759"/>
+        </w:rPr>
+        <w:t>''</w:t>
+      </w:r>
+      <w:r>
+        <w:rPr>
+          <w:color w:val="A9B7C6"/>
+        </w:rPr>
+        <w:t>]</w:t>
+      </w:r>
+      <w:r>
+        <w:rPr>
+          <w:color w:val="CC7832"/>
+        </w:rPr>
+        <w:t xml:space="preserve">, </w:t>
+      </w:r>
+      <w:r>
+        <w:rPr>
+          <w:color w:val="A9B7C6"/>
+        </w:rPr>
+        <w:t>[</w:t>
+      </w:r>
+      <w:proofErr w:type="spellStart"/>
+      <w:r>
+        <w:rPr>
+          <w:color w:val="6A8759"/>
+        </w:rPr>
+        <w:t>f'Status</w:t>
+      </w:r>
+      <w:proofErr w:type="spellEnd"/>
+      <w:r>
+        <w:rPr>
+          <w:color w:val="6A8759"/>
+        </w:rPr>
+        <w:t xml:space="preserve">: </w:t>
+      </w:r>
+      <w:r>
+        <w:rPr>
+          <w:color w:val="CC7832"/>
+        </w:rPr>
+        <w:t>{</w:t>
+      </w:r>
+      <w:r>
+        <w:rPr>
+          <w:color w:val="A9B7C6"/>
+        </w:rPr>
+        <w:t>status</w:t>
+      </w:r>
+      <w:r>
+        <w:rPr>
+          <w:color w:val="CC7832"/>
+        </w:rPr>
+        <w:t>}</w:t>
+      </w:r>
+      <w:r>
+        <w:rPr>
+          <w:color w:val="6A8759"/>
+        </w:rPr>
+        <w:t>'</w:t>
+      </w:r>
+      <w:r>
+        <w:rPr>
+          <w:color w:val="CC7832"/>
+        </w:rPr>
+        <w:t xml:space="preserve">, </w:t>
+      </w:r>
+      <w:r>
+        <w:rPr>
+          <w:color w:val="6A8759"/>
+        </w:rPr>
+        <w:t>''</w:t>
+      </w:r>
+      <w:r>
+        <w:rPr>
+          <w:color w:val="A9B7C6"/>
+        </w:rPr>
+        <w:t>]]</w:t>
+      </w:r>
+      <w:r>
+        <w:rPr>
+          <w:color w:val="A9B7C6"/>
+        </w:rPr>
+        <w:br/>
+        <w:t xml:space="preserve">    </w:t>
+      </w:r>
+      <w:r>
+        <w:rPr>
+          <w:color w:val="CC7832"/>
+        </w:rPr>
+        <w:t xml:space="preserve">for </w:t>
+      </w:r>
+      <w:r>
+        <w:rPr>
+          <w:color w:val="A9B7C6"/>
+        </w:rPr>
+        <w:t>key</w:t>
+      </w:r>
+      <w:r>
+        <w:rPr>
+          <w:color w:val="CC7832"/>
+        </w:rPr>
+        <w:t xml:space="preserve">, </w:t>
+      </w:r>
+      <w:r>
+        <w:rPr>
+          <w:color w:val="A9B7C6"/>
+        </w:rPr>
+        <w:t xml:space="preserve">value </w:t>
+      </w:r>
+      <w:r>
+        <w:rPr>
+          <w:color w:val="CC7832"/>
+        </w:rPr>
+        <w:t xml:space="preserve">in </w:t>
+      </w:r>
+      <w:proofErr w:type="spellStart"/>
+      <w:r>
+        <w:rPr>
+          <w:color w:val="A9B7C6"/>
+        </w:rPr>
+        <w:t>result.items</w:t>
+      </w:r>
+      <w:proofErr w:type="spellEnd"/>
+      <w:r>
+        <w:rPr>
+          <w:color w:val="A9B7C6"/>
+        </w:rPr>
+        <w:t>():</w:t>
+      </w:r>
+      <w:r>
+        <w:rPr>
+          <w:color w:val="A9B7C6"/>
+        </w:rPr>
+        <w:br/>
+        <w:t xml:space="preserve">        </w:t>
+      </w:r>
+      <w:proofErr w:type="spellStart"/>
+      <w:r>
+        <w:rPr>
+          <w:color w:val="A9B7C6"/>
+        </w:rPr>
+        <w:t>table_data.append</w:t>
+      </w:r>
+      <w:proofErr w:type="spellEnd"/>
+      <w:r>
+        <w:rPr>
+          <w:color w:val="A9B7C6"/>
+        </w:rPr>
+        <w:t>([</w:t>
+      </w:r>
+      <w:r>
+        <w:rPr>
+          <w:color w:val="6A8759"/>
+        </w:rPr>
+        <w:t>f'</w:t>
+      </w:r>
+      <w:r>
+        <w:rPr>
+          <w:color w:val="CC7832"/>
+        </w:rPr>
+        <w:t>{</w:t>
+      </w:r>
+      <w:r>
+        <w:rPr>
+          <w:color w:val="A9B7C6"/>
+        </w:rPr>
+        <w:t>key</w:t>
+      </w:r>
+      <w:r>
+        <w:rPr>
+          <w:color w:val="CC7832"/>
+        </w:rPr>
+        <w:t>}</w:t>
+      </w:r>
+      <w:r>
+        <w:rPr>
+          <w:color w:val="6A8759"/>
+        </w:rPr>
+        <w:t>:'</w:t>
+      </w:r>
+      <w:r>
+        <w:rPr>
+          <w:color w:val="CC7832"/>
+        </w:rPr>
+        <w:t xml:space="preserve">, </w:t>
+      </w:r>
+      <w:r>
+        <w:rPr>
+          <w:color w:val="A9B7C6"/>
+        </w:rPr>
+        <w:t>value])</w:t>
+      </w:r>
+      <w:r>
+        <w:rPr>
+          <w:color w:val="A9B7C6"/>
+        </w:rPr>
+        <w:br/>
+      </w:r>
+      <w:r>
+        <w:rPr>
+          <w:color w:val="A9B7C6"/>
+        </w:rPr>
+        <w:br/>
+        <w:t xml:space="preserve">    table = tabulate(</w:t>
+      </w:r>
+      <w:proofErr w:type="spellStart"/>
+      <w:r>
+        <w:rPr>
+          <w:color w:val="A9B7C6"/>
+        </w:rPr>
+        <w:t>table_data</w:t>
+      </w:r>
+      <w:proofErr w:type="spellEnd"/>
+      <w:r>
+        <w:rPr>
+          <w:color w:val="CC7832"/>
+        </w:rPr>
+        <w:t xml:space="preserve">, </w:t>
+      </w:r>
+      <w:proofErr w:type="spellStart"/>
+      <w:r>
+        <w:rPr>
+          <w:color w:val="AA4926"/>
+        </w:rPr>
+        <w:t>tablefmt</w:t>
+      </w:r>
+      <w:proofErr w:type="spellEnd"/>
+      <w:r>
+        <w:rPr>
+          <w:color w:val="A9B7C6"/>
+        </w:rPr>
+        <w:t>=</w:t>
+      </w:r>
+      <w:r>
+        <w:rPr>
+          <w:color w:val="6A8759"/>
+        </w:rPr>
+        <w:t>"plain"</w:t>
+      </w:r>
+      <w:r>
+        <w:rPr>
+          <w:color w:val="A9B7C6"/>
+        </w:rPr>
+        <w:t>)</w:t>
+      </w:r>
+      <w:r>
+        <w:rPr>
+          <w:color w:val="A9B7C6"/>
+        </w:rPr>
+        <w:br/>
+        <w:t xml:space="preserve">    text = </w:t>
+      </w:r>
+      <w:proofErr w:type="spellStart"/>
+      <w:r>
+        <w:rPr>
+          <w:color w:val="6A8759"/>
+        </w:rPr>
+        <w:t>f'Hi</w:t>
+      </w:r>
+      <w:proofErr w:type="spellEnd"/>
+      <w:r>
+        <w:rPr>
+          <w:color w:val="6A8759"/>
+        </w:rPr>
+        <w:t>,</w:t>
+      </w:r>
+      <w:r>
+        <w:rPr>
+          <w:color w:val="CC7832"/>
+        </w:rPr>
+        <w:t>\n\</w:t>
+      </w:r>
+      <w:proofErr w:type="spellStart"/>
+      <w:r>
+        <w:rPr>
+          <w:color w:val="CC7832"/>
+        </w:rPr>
+        <w:t>n</w:t>
+      </w:r>
+      <w:r>
+        <w:rPr>
+          <w:color w:val="6A8759"/>
+        </w:rPr>
+        <w:t>Your</w:t>
+      </w:r>
+      <w:proofErr w:type="spellEnd"/>
+      <w:r>
+        <w:rPr>
+          <w:color w:val="6A8759"/>
+        </w:rPr>
+        <w:t xml:space="preserve"> code request </w:t>
+      </w:r>
+      <w:r>
+        <w:rPr>
+          <w:color w:val="CC7832"/>
+        </w:rPr>
+        <w:t>{</w:t>
+      </w:r>
+      <w:proofErr w:type="spellStart"/>
+      <w:r>
+        <w:rPr>
+          <w:color w:val="A9B7C6"/>
+        </w:rPr>
+        <w:t>status.lower</w:t>
+      </w:r>
+      <w:proofErr w:type="spellEnd"/>
+      <w:r>
+        <w:rPr>
+          <w:color w:val="A9B7C6"/>
+        </w:rPr>
+        <w:t>()</w:t>
+      </w:r>
+      <w:r>
+        <w:rPr>
+          <w:color w:val="CC7832"/>
+        </w:rPr>
+        <w:t>}</w:t>
+      </w:r>
+      <w:r>
+        <w:rPr>
+          <w:color w:val="6A8759"/>
+        </w:rPr>
+        <w:t>ed!</w:t>
+      </w:r>
+      <w:r>
+        <w:rPr>
+          <w:color w:val="CC7832"/>
+        </w:rPr>
+        <w:t>\n\n{</w:t>
+      </w:r>
+      <w:r>
+        <w:rPr>
+          <w:color w:val="A9B7C6"/>
+        </w:rPr>
+        <w:t>table</w:t>
+      </w:r>
+      <w:r>
+        <w:rPr>
+          <w:color w:val="CC7832"/>
+        </w:rPr>
+        <w:t>}\n\</w:t>
+      </w:r>
+      <w:proofErr w:type="spellStart"/>
+      <w:r>
+        <w:rPr>
+          <w:color w:val="CC7832"/>
+        </w:rPr>
+        <w:t>n</w:t>
+      </w:r>
+      <w:r>
+        <w:rPr>
+          <w:color w:val="6A8759"/>
+        </w:rPr>
+        <w:t>Regards</w:t>
+      </w:r>
+      <w:proofErr w:type="spellEnd"/>
+      <w:r>
+        <w:rPr>
+          <w:color w:val="6A8759"/>
+        </w:rPr>
+        <w:t>,</w:t>
+      </w:r>
+      <w:r>
+        <w:rPr>
+          <w:color w:val="CC7832"/>
+        </w:rPr>
+        <w:t>\n\</w:t>
+      </w:r>
+      <w:proofErr w:type="spellStart"/>
+      <w:r>
+        <w:rPr>
+          <w:color w:val="CC7832"/>
+        </w:rPr>
+        <w:t>n</w:t>
+      </w:r>
+      <w:r>
+        <w:rPr>
+          <w:color w:val="6A8759"/>
+        </w:rPr>
+        <w:t>Precioux</w:t>
+      </w:r>
+      <w:proofErr w:type="spellEnd"/>
+      <w:r>
+        <w:rPr>
+          <w:color w:val="6A8759"/>
+        </w:rPr>
+        <w:t>'</w:t>
+      </w:r>
+      <w:r>
+        <w:rPr>
+          <w:color w:val="6A8759"/>
+        </w:rPr>
+        <w:br/>
+        <w:t xml:space="preserve">    </w:t>
+      </w:r>
+      <w:proofErr w:type="spellStart"/>
+      <w:r>
+        <w:rPr>
+          <w:color w:val="A9B7C6"/>
+        </w:rPr>
+        <w:t>send_simple_message</w:t>
+      </w:r>
+      <w:proofErr w:type="spellEnd"/>
+      <w:r>
+        <w:rPr>
+          <w:color w:val="A9B7C6"/>
+        </w:rPr>
+        <w:t>(email</w:t>
+      </w:r>
+      <w:r>
+        <w:rPr>
+          <w:color w:val="CC7832"/>
+        </w:rPr>
+        <w:t xml:space="preserve">, </w:t>
+      </w:r>
+      <w:r>
+        <w:rPr>
+          <w:color w:val="A9B7C6"/>
+        </w:rPr>
+        <w:t>subject</w:t>
+      </w:r>
+      <w:r>
+        <w:rPr>
+          <w:color w:val="CC7832"/>
+        </w:rPr>
+        <w:t xml:space="preserve">, </w:t>
+      </w:r>
+      <w:r>
+        <w:rPr>
+          <w:color w:val="A9B7C6"/>
+        </w:rPr>
+        <w:t>text)</w:t>
+      </w:r>
+      <w:r>
+        <w:rPr>
+          <w:color w:val="A9B7C6"/>
+        </w:rPr>
+        <w:br/>
+        <w:t xml:space="preserve">    </w:t>
+      </w:r>
+      <w:r>
+        <w:rPr>
+          <w:color w:val="8888C6"/>
+        </w:rPr>
+        <w:t>print</w:t>
+      </w:r>
+      <w:r>
+        <w:rPr>
+          <w:color w:val="A9B7C6"/>
+        </w:rPr>
+        <w:t>(</w:t>
+      </w:r>
+      <w:r>
+        <w:rPr>
+          <w:color w:val="6A8759"/>
+        </w:rPr>
+        <w:t>'Email sent successfully!'</w:t>
+      </w:r>
+      <w:r>
+        <w:rPr>
+          <w:color w:val="A9B7C6"/>
+        </w:rPr>
+        <w:t>)</w:t>
       </w:r>
     </w:p>
     <w:p>

</xml_diff>